<commit_message>
Added Longitude and Latitue to main .xlsx and csv files and adjusted code to account for new data frame structure.
</commit_message>
<xml_diff>
--- a/manuscript/Aponte_Bolivar_mim2_manuscript.docx
+++ b/manuscript/Aponte_Bolivar_mim2_manuscript.docx
@@ -180,7 +180,6 @@
         <w:pStyle w:val="Heading1"/>
         <w:rPr/>
       </w:pPr>
-      <w:bookmarkStart w:id="3" w:name="materials-and-methods"/>
       <w:r>
         <w:rPr/>
         <w:t>3. Materials and Methods</w:t>
@@ -191,7 +190,7 @@
         <w:pStyle w:val="Heading2"/>
         <w:rPr/>
       </w:pPr>
-      <w:bookmarkStart w:id="4" w:name="sample-collection"/>
+      <w:bookmarkStart w:id="3" w:name="sample-collection"/>
       <w:r>
         <w:rPr/>
         <w:t>3.1 Sample Collection</w:t>
@@ -270,15 +269,11 @@
       </w:r>
       <w:r>
         <w:rPr/>
-        <w:t>) across Stanislaus National Forest (SNF), Sierra National Forest (SINF) and Yosemite National Park (YNP), CA, USA. during We haphazardly selected sites close to the main roads based on the presence of a viable population of at least ~ 50 individuals per species. Samples collected from YNP were collected from non-wilderness areas on the side of the road. We determined population viability ensuring that they had individuals flowering or close to flowering stage. We collected between 6 - 12 individuals per species per site. We selected individuals that possessed healthy looking leaves, no visible signs of pathogen damage or senescence. At sites were two species were present we collected individuals that were at least ~ 25 meters apart. We collected sample specimens by carefully uprooting the plant and placing into individual plastic bags (Ziplo</w:t>
-      </w:r>
-      <w:r>
-        <w:rPr/>
-        <w:t>c</w:t>
-      </w:r>
-      <w:r>
-        <w:rPr>
-          <w:rFonts w:eastAsia="Cambria" w:cs="" w:ascii="TeX Gyre Termes" w:hAnsi="TeX Gyre Termes"/>
+        <w:t>) across Stanislaus National Forest (SNF), Sierra National Forest (SINF) and Yosemite National Park (YNP), CA, USA. during We haphazardly selected sites close to the main roads based on the presence of a viable population of at least ~ 50 individuals per species. Samples collected from YNP were collected from non-wilderness areas on the side of the road. We determined population viability ensuring that they had individuals flowering or close to flowering stage. We collected between 6 - 12 individuals per species per site. We selected individuals that possessed healthy looking leaves, no visible signs of pathogen damage or senescence. At sites were two species were present we collected individuals that were at least ~ 25 meters apart. We collected sample specimens by carefully uprooting the plant and placing into individual plastic bags (Ziploc</w:t>
+      </w:r>
+      <w:r>
+        <w:rPr>
+          <w:rFonts w:eastAsia="Cambria" w:cs=""/>
         </w:rPr>
         <w:t>®</w:t>
       </w:r>
@@ -286,6 +281,38 @@
         <w:rPr/>
         <w:t xml:space="preserve"> ) and preserving in an ice chest until return to the field laboratory at the UC Merced Yosemite Field Station, YNP, CA, USA. Plant specimens were processed within 8 hrs of collection.</w:t>
       </w:r>
+      <w:bookmarkEnd w:id="3"/>
+    </w:p>
+    <w:p>
+      <w:pPr>
+        <w:pStyle w:val="Heading2"/>
+        <w:rPr/>
+      </w:pPr>
+      <w:bookmarkStart w:id="4" w:name="leaf-traits-measurement"/>
+      <w:r>
+        <w:rPr/>
+        <w:t>3.2 Leaf traits measurement</w:t>
+      </w:r>
+    </w:p>
+    <w:p>
+      <w:pPr>
+        <w:pStyle w:val="FirstParagraph"/>
+        <w:rPr/>
+      </w:pPr>
+      <w:r>
+        <w:rPr/>
+        <w:t xml:space="preserve">From each plant, we measured leaf traits: leaf thickness (LT), leaf punch strength (LPS), leaf mass per area (LMA), anthocyanin content index (ACI) which are known to be associated with FEF communities (Tellez et al., 2022) as well as leaf lobe index (LBI) (Ferris et al., 2015). We cleaned plants with tap water to remove all soil and debris remnants from the leaves and roots. We removed all healthy leaves (~ 5 - 10) from the stems and took three measurements per trait from three haphazardly selected leaves from individual plants, with the exception of LBI, only one leaf per plant. We used a transparency film to hold the leaf in place and flatten, after which we took a digital photograph for analysis in ImageJ [v1.52r; Schneider et al. (2012)]. To calculate the LBI, we followed (2015). Leaf lobing is calculated as the convex hull area minus the true leaf area divided by convex hull area. We measured ACI content with ACM-200plus (Opti-Sciences Inc. Hudson, New Hampshire, U.S.A.) on haphazardly selected locations of the leaf surface (working from the petiole out to the leaf tip) (Tellez et al., 2022). The ACM-200 calculates an ACI value from the ratio of % transmittance at 931 nm/% transmittance at 525 nm (Inc., n.d.), effectively accounting for leaf thickness. We measured LT (μm) with a Mitutoyo 7327 Micrometer Gauge (Mitutoyo, Takatsu-ku, Kawasaki, Japan) on haphazardly selected locations of the leaf lamina, taking care to avoid major and secondary veins. We used an Imada DST-11a digital force gauge (Imada Inc., Northbrook, IL, United States) to measure LPS, a measure of leaf toughness, on the lamina of each leaf selected, avoiding minor leaf veins when possible (Tellez et al., 2022). It functions by conducting punch-and-die tests with a sharp-edged cylindrical steel punch (2.0 mm diameter) and a steel die with a sharp-edged aperture of small clearance (0.05 mm). Once LPS was measured, we used a 4 mm diameter punch hole to puncture disks for LMA measurements. We collected one disk per leaf (see Supplementary material for details). The disk punches dried were shipped to Tulane University, New Orleans, LA, USA to dry at 60 </w:t>
+      </w:r>
+      <w:r>
+        <w:rPr>
+          <w:rFonts w:eastAsia="TeX Gyre Termes" w:cs="TeX Gyre Termes"/>
+        </w:rPr>
+        <w:t>℃</w:t>
+      </w:r>
+      <w:r>
+        <w:rPr/>
+        <w:t xml:space="preserve"> for 48-72 hours before being weighed.</w:t>
+      </w:r>
       <w:bookmarkEnd w:id="4"/>
     </w:p>
     <w:p>
@@ -293,10 +320,20 @@
         <w:pStyle w:val="Heading2"/>
         <w:rPr/>
       </w:pPr>
-      <w:bookmarkStart w:id="5" w:name="leaf-traits-measurement"/>
-      <w:r>
-        <w:rPr/>
-        <w:t>3.2 Leaf traits measurement</w:t>
+      <w:bookmarkStart w:id="5" w:name="molecular-work"/>
+      <w:r>
+        <w:rPr/>
+        <w:t>3.3 Molecular Work</w:t>
+      </w:r>
+    </w:p>
+    <w:p>
+      <w:pPr>
+        <w:pStyle w:val="Heading3"/>
+        <w:rPr/>
+      </w:pPr>
+      <w:r>
+        <w:rPr/>
+        <w:t>3.3.1 Tissue preservation</w:t>
       </w:r>
     </w:p>
     <w:p>
@@ -304,411 +341,376 @@
         <w:pStyle w:val="FirstParagraph"/>
         <w:rPr/>
       </w:pPr>
-      <w:r>
-        <w:rPr/>
-        <w:t xml:space="preserve">From each plant, we measured leaf traits: leaf thickness (LT), leaf punch strength (LPS), leaf mass per area (LMA), anthocyanin content index (ACI) which are known to be associated with FEF communities (Tellez et al., 2022) as well as leaf lobe index (LBI) (Ferris et al., 2015). We cleaned plants with tap water to remove all soil and debris remnants from the leaves and roots. We removed all healthy leaves (~ 5 - 10) from the stems and took three measurements per trait from three haphazardly selected leaves from individual plants, with the exception of LBI, only one leaf per plant. We used a transparency film to hold the leaf in place and flatten, after which we took a digital photograph for analysis in ImageJ [v1.52r; Schneider et al. (2012)]. To calculate the LBI, we followed (2015). Leaf lobing is calculated as the convex hull area minus the true leaf area divided by convex hull area. We measured ACI content with ACM-200plus (Opti-Sciences Inc. Hudson, New Hampshire, U.S.A.) on haphazardly selected locations of the leaf surface (working from the petiole out to the leaf tip) (Tellez et al., 2022). The ACM-200 calculates an ACI value from the ratio of % transmittance at 931 nm/% transmittance at 525 nm (Inc., n.d.), effectively accounting for leaf thickness. We measured LT (μm) with a Mitutoyo 7327 Micrometer Gauge (Mitutoyo, Takatsu-ku, Kawasaki, Japan) on haphazardly selected locations of the leaf lamina, taking care to avoid major and secondary veins. We used an Imada DST-11a digital force gauge (Imada Inc., Northbrook, IL, United States) to measure LPS, a measure of leaf toughness, on the lamina of each leaf selected, avoiding minor leaf veins when possible (Tellez et al., 2022). It functions by conducting punch-and-die tests with a sharp-edged cylindrical steel punch (2.0 mm diameter) and a steel die with a sharp-edged aperture of small clearance (0.05 mm). Once LPS was measured, we used a 4 mm diameter punch hole to puncture disks for LMA measurements. We collected one disk per leaf (see Supplementary material for details). The disk punches dried were shipped to Tulane University, New Orleans, LA, USA to dry at 60 </w:t>
-      </w:r>
-      <w:r>
-        <w:rPr>
-          <w:rFonts w:eastAsia="TeX Gyre Termes" w:cs="TeX Gyre Termes" w:ascii="TeX Gyre Termes" w:hAnsi="TeX Gyre Termes"/>
+      <w:bookmarkStart w:id="6" w:name="tissue-preservation"/>
+      <w:r>
+        <w:rPr/>
+        <w:t>Upon completion of the leaf traits measurements, we prepared and preserved samples at the UC Merced Yosemite Field Station. We started by removing the main vein and margins from photosynthetic tissue. The leaf lamina was haphazardly cut with a sterile blade into 2 mm wide strip in parallel to the main vein (Arnold et al., 2003; Higgins et al., 2014; Tellez et al., 2022). Leaf strips were then sterilized with sequential washes in 95% EtOH (10 s), 0.5% sodium hypochlorite (NaOCl) (60 s), and 70% EtOH (60 s) and air dried under sterile conditions. Due to the small size of monkeyflower plants, the maximum amount of leaf lamina was preserved in sterile 15 mL tubes with ~ 10 mL CTAB solution (1 M Tris–HCl pH 8, 5 M NaCl, 0.5 M EDTA, and 20 g CTAB). The leaf tissue in CTAB solution was used for amplicon sequencing (described in detail below). All leaf tissue handling was performed in a sterile environment with an alcohol burner lamp inside a portable biosafety cabinet. All surfaces were previously sterilized sequentially with 0.5% NaOCl, 95% EtOH, and 70% EtOH. We surface sterilized surfaces and instruments in between sample handling to prevent cross contamination.</w:t>
+      </w:r>
+      <w:bookmarkEnd w:id="6"/>
+    </w:p>
+    <w:p>
+      <w:pPr>
+        <w:pStyle w:val="Heading3"/>
+        <w:rPr/>
+      </w:pPr>
+      <w:bookmarkStart w:id="7" w:name="amplicon-sequencing"/>
+      <w:r>
+        <w:rPr/>
+        <w:t>3.3.2 Amplicon sequencing</w:t>
+      </w:r>
+    </w:p>
+    <w:p>
+      <w:pPr>
+        <w:pStyle w:val="FirstParagraph"/>
+        <w:rPr/>
+      </w:pPr>
+      <w:r>
+        <w:rPr/>
+        <w:t xml:space="preserve">We stored leaf tissue in CTAB solution for 2 months at room temperature before extracting DNA at Tulane University. To prepare for sample DNA extraction procedure, we decontaminated all instruments, materials, and surfaces in biosafety cabinet with 0.5 % NaOCl, 70 % EtOH, and 95% EtOH, and subsequently treated with UV light for 30 minutes. We subsampled 0.2 - 0.3 g of leaf tissue from each sample and placed into a sterile 2 mL tubes containing an assortment of beads: 3.2 mm stainless steel beads (Next Advance, Cat# SSB32), 100 µL stainless steel bead blend, 0.9-2.0mm (NextAdvance, Cat# SSB14B) and 2-3 of the autoclaved 2 mm zirconium oxide beads (Next Advance, Cat# ZRoB20). The 2 mL tubes with beads were previously prepared. We then proceeded to lyophilize samples for 72 hours to fully remove CTAB content from tissue. After, we submerged the sample tubes in liquid nitrogen for 30 s and homogenized samples at 30 Hz for 3 minutes in a TissueLyser LT (QIAGEN, Valencia, CA, USA). We stored samples in 20 </w:t>
+      </w:r>
+      <w:r>
+        <w:rPr>
+          <w:rFonts w:eastAsia="TeX Gyre Termes" w:cs="TeX Gyre Termes"/>
         </w:rPr>
         <w:t>℃</w:t>
       </w:r>
       <w:r>
         <w:rPr/>
-        <w:t xml:space="preserve"> for 48-72 hours before being weighed.</w:t>
+        <w:t xml:space="preserve"> until DNA extraction procedure.</w:t>
+      </w:r>
+    </w:p>
+    <w:p>
+      <w:pPr>
+        <w:pStyle w:val="BodyText"/>
+        <w:rPr/>
+      </w:pPr>
+      <w:r>
+        <w:rPr/>
+        <w:t>We used a DNA extraction protocol for high-molecular weight DNA extraction adapted from Russo et al., (2022). Briefly, it is a CTAB:chloroform:isoamyl extraction combined with a solid-phase reversible immobilization (SPRI) bead step (Liu et al., 2023; Rohland &amp; Reich, 2012; Russo et al., 2022). Protocol modifications allowed us to optimize extractions for fungal DNA from preserved leaf tissue (see details in Aponte Rolón, 2023). After all genomic DNA was extracted, we quantified the DNA using Quant-iT</w:t>
+      </w:r>
+      <w:r>
+        <w:rPr>
+          <w:rFonts w:eastAsia="TeX Gyre Termes" w:cs="TeX Gyre Termes"/>
+        </w:rPr>
+        <w:t>™</w:t>
+      </w:r>
+      <w:r>
+        <w:rPr/>
+        <w:t xml:space="preserve"> dsDNA HS Assay kit with Qubit Flourometer (Thermo Fisher Scientific, Waltham, MA, USA., Cat# Q33120) and followed a two-step amplification approach described by (2017) and (2017). We used standard primers ITS1F (Gardes &amp; Bruns, 1993) and ITS2 (White et al., 1990) modified with the Illumina TruSeq adaptor. The modified primers for the first PCR (adapter ligation and ITS1 amplification) were as follows: 5’ CACTCTTTCCCTACACGACGCTCTTCCGATCTCTTGGTCATTTAGAGGAAGTAA 3’ (forward) and 5’ GTGACTGGAGTTCAGACGTGTGCTCTTCCGATCTGCTGCGTTCTTCATCGATGC 3’ (reverse). Every sample was amplified in three parallel reactions at the annealing temperatures 52 </w:t>
+      </w:r>
+      <w:r>
+        <w:rPr>
+          <w:rFonts w:eastAsia="TeX Gyre Termes" w:cs="TeX Gyre Termes"/>
+        </w:rPr>
+        <w:t>℃</w:t>
+      </w:r>
+      <w:r>
+        <w:rPr/>
+        <w:t xml:space="preserve">, 54 </w:t>
+      </w:r>
+      <w:r>
+        <w:rPr>
+          <w:rFonts w:eastAsia="TeX Gyre Termes" w:cs="TeX Gyre Termes"/>
+        </w:rPr>
+        <w:t>℃</w:t>
+      </w:r>
+      <w:r>
+        <w:rPr/>
+        <w:t xml:space="preserve">, and 56 </w:t>
+      </w:r>
+      <w:r>
+        <w:rPr>
+          <w:rFonts w:eastAsia="TeX Gyre Termes" w:cs="TeX Gyre Termes"/>
+        </w:rPr>
+        <w:t>℃</w:t>
+      </w:r>
+      <w:r>
+        <w:rPr/>
+        <w:t xml:space="preserve"> to amplify a wide range of fungal taxa and reduce amplification bias for short ITS sequences (Lumibao et al., 2018; U’Ren &amp; Arnold, 2017). Each PCR (PCR1) reaction contained 2 µL of sample DNA template. We visualized PCR1 reactions with SYBR™  Safe DNA Gel Stain (Thermo Fisher Scientific, Waltham, MA, USA., Cat# S33102) on 2% agarose gel (Oita et al., 2021). We combined 5 µL of amplicon product from parallel reactions in to a single tube per sample and purified using Sera-Mag</w:t>
+      </w:r>
+      <w:r>
+        <w:rPr>
+          <w:rFonts w:eastAsia="TeX Gyre Termes" w:cs="TeX Gyre Termes"/>
+        </w:rPr>
+        <w:t>™</w:t>
+      </w:r>
+      <w:r>
+        <w:rPr/>
+        <w:t xml:space="preserve"> SpeedBead Carboxylate-Modified Magnetic Particles (Hydrophobic) (Thermo Fisher Scientific, Waltham, MA, USA., Cat#09-981-123) prepared as per Liu et al. (2023) and used a ratio of 1.2x:1 with 80% EtOH following manufacturers instructions. We used 3 µL of PCR1 product from samples, DNA extraction controls, and PCR1 negative controls for a second PCR (PCR2) with barcoded adapters (IDT, Coralville, Iowa, USA). Each PCR2 reaction (total 30 µL) contained 1X Phusion Flash High Fidelity PCR Master Mix (Thermo Fisher Scientific, Waltham, MA, USA., Cat# F548L), 0.075 µM of barcoded primers (forward and reverse pooled at an initial concentration of 2 µM) and 0.20mg/mL of BSA (Thermo Fisher Scientific, Waltham, MA, USA., Cat# B14) following U’Ren &amp; Arnold (2017). Before final pooling for sequencing, we purified and concentrated amplicons using SPRRI beads to a total volume of 20 µL. We quantified PCR2 product with Quant-iT™  PicoGreen™  dsDNA Assay Kit (Thermo Fisher Scientific, Waltham, MA, USA., Cat# P7589) with the BioTek Synergy LX plate reader (Agilent, Santa Clara, CA) and combined equimolar amounts of libraries, including DNA extraction controls, PCR1, and PCR2 negative controls into a 10nM library pool. We did not detect any contamination visually or fluorometrically. Libraries were sequenced on the Illumina MiSeq platform with Reagent Kit v3 (2 0D7 300 bp) at Duke Genome Sequencing and Analysis Core Facility (Durham, NC, USA) we included the DNA extraction blanks and two PCR1 negatives and sequenced with samples. Throughtout al these steps, we used a separate set of sterile pipettes, tips, and equipment to reduce contamination in a designated PCR area to restrict contact with pre-PCR materials (Oita et al., 2021).</w:t>
+      </w:r>
+      <w:bookmarkEnd w:id="7"/>
+    </w:p>
+    <w:p>
+      <w:pPr>
+        <w:pStyle w:val="Heading3"/>
+        <w:rPr/>
+      </w:pPr>
+      <w:bookmarkStart w:id="8" w:name="bioinformatic-analyses"/>
+      <w:r>
+        <w:rPr/>
+        <w:t>3.3.3 Bioinformatic analyses</w:t>
+      </w:r>
+    </w:p>
+    <w:p>
+      <w:pPr>
+        <w:pStyle w:val="FirstParagraph"/>
+        <w:rPr/>
+      </w:pPr>
+      <w:r>
+        <w:rPr/>
+        <w:t xml:space="preserve">We assessed the quality of the reads using FastQc v0.12.1 [ v0.12.1; Andrews et al. (2010)] and MultiQC (Ewels et al., 2016) tools. A total of 60,696,808 total ITS1 reads yielded from 343 (including 27 controls) libraries sequenced in two separate sequencing events. The first sequencing event yielded 32,117,684 and the second 28,579,124 ITS1 reads. We tailored the open-source DADA2 (Callahan et al., 2016) bioinformatic pipeline for our data set. We filtered our reads for ambiguous calls before removing the adapters by using </w:t>
+      </w:r>
+      <w:r>
+        <w:rPr>
+          <w:rStyle w:val="VerbatimChar"/>
+        </w:rPr>
+        <w:t>filterAndTrim</w:t>
+      </w:r>
+      <w:r>
+        <w:rPr/>
+        <w:t xml:space="preserve"> function and argument </w:t>
+      </w:r>
+      <w:r>
+        <w:rPr>
+          <w:rStyle w:val="VerbatimChar"/>
+        </w:rPr>
+        <w:t>maxN = 0</w:t>
+      </w:r>
+      <w:r>
+        <w:rPr/>
+        <w:t xml:space="preserve"> from the </w:t>
+      </w:r>
+      <w:r>
+        <w:rPr>
+          <w:rStyle w:val="VerbatimChar"/>
+        </w:rPr>
+        <w:t>dada2</w:t>
+      </w:r>
+      <w:r>
+        <w:rPr/>
+        <w:t xml:space="preserve"> package [v1.28.0; Callahan et al. (2016)] in </w:t>
+      </w:r>
+      <w:r>
+        <w:rPr>
+          <w:i/>
+          <w:iCs/>
+        </w:rPr>
+        <w:t>R</w:t>
+      </w:r>
+      <w:r>
+        <w:rPr/>
+        <w:t xml:space="preserve"> programming language (R Core Team, 2023). We removed forward and reverse primer adapters (and their reverse compliments) and eliminated reads shorter than 20 bp using the </w:t>
+      </w:r>
+      <w:r>
+        <w:rPr>
+          <w:rStyle w:val="VerbatimChar"/>
+        </w:rPr>
+        <w:t>cutadapt</w:t>
+      </w:r>
+      <w:r>
+        <w:rPr/>
+        <w:t xml:space="preserve"> tool (v4.6, Martin, 2011). Based on our initial quality assessment, both forward and reverse reads were of low quality, with base calls deteriorating after 100bp. We applied stringent filter and truncation parameters to ensure quality of reads when assigning taxonomy. We filtered and truncated reads based on maximum expected errors (maxEE) rather than read length as it provides a reliable quality filtering (Edgar &amp; Flyvbjerg, 2015). For this we set set the arguments </w:t>
+      </w:r>
+      <w:r>
+        <w:rPr>
+          <w:rStyle w:val="VerbatimChar"/>
+        </w:rPr>
+        <w:t>trunQ = 2</w:t>
+      </w:r>
+      <w:r>
+        <w:rPr/>
+        <w:t xml:space="preserve">, </w:t>
+      </w:r>
+      <w:r>
+        <w:rPr>
+          <w:rStyle w:val="VerbatimChar"/>
+        </w:rPr>
+        <w:t>maxEE = c(2,20)</w:t>
+      </w:r>
+      <w:r>
+        <w:rPr/>
+        <w:t xml:space="preserve"> for forward and reverse reads, and minimum read length of 50 bp with </w:t>
+      </w:r>
+      <w:r>
+        <w:rPr>
+          <w:rStyle w:val="VerbatimChar"/>
+        </w:rPr>
+        <w:t>minLen = 50</w:t>
+      </w:r>
+      <w:r>
+        <w:rPr/>
+        <w:t xml:space="preserve"> in the used the </w:t>
+      </w:r>
+      <w:r>
+        <w:rPr>
+          <w:rStyle w:val="VerbatimChar"/>
+        </w:rPr>
+        <w:t>filterAndTrim</w:t>
+      </w:r>
+      <w:r>
+        <w:rPr/>
+        <w:t xml:space="preserve"> function (Callahan et al., 2016). These parameters eliminated 151 samples from our data set, all from our second sequencing event. After this filter, we dereplicated reads with the </w:t>
+      </w:r>
+      <w:r>
+        <w:rPr>
+          <w:rStyle w:val="VerbatimChar"/>
+        </w:rPr>
+        <w:t>derepFastq</w:t>
+      </w:r>
+      <w:r>
+        <w:rPr/>
+        <w:t xml:space="preserve"> function and merged pairs using </w:t>
+      </w:r>
+      <w:r>
+        <w:rPr>
+          <w:rStyle w:val="VerbatimChar"/>
+        </w:rPr>
+        <w:t>mergePairs</w:t>
+      </w:r>
+      <w:r>
+        <w:rPr/>
+        <w:t xml:space="preserve"> functions with an overlap of 20 bp, minimum. We then inferred composition of the samples with </w:t>
+      </w:r>
+      <w:r>
+        <w:rPr>
+          <w:rStyle w:val="VerbatimChar"/>
+        </w:rPr>
+        <w:t>dada</w:t>
+      </w:r>
+      <w:r>
+        <w:rPr/>
+        <w:t xml:space="preserve"> function, which applies the DADA algorithm (Callahan et al., 2016; Rosen et al., 2012). We removed chimeras via the “consensus”method with the </w:t>
+      </w:r>
+      <w:r>
+        <w:rPr>
+          <w:rStyle w:val="VerbatimChar"/>
+        </w:rPr>
+        <w:t>removeBimeraDenovo</w:t>
+      </w:r>
+      <w:r>
+        <w:rPr/>
+        <w:t xml:space="preserve"> function and ultimately we used the </w:t>
+      </w:r>
+      <w:r>
+        <w:rPr>
+          <w:rStyle w:val="VerbatimChar"/>
+        </w:rPr>
+        <w:t>assignTaxonomy</w:t>
+      </w:r>
+      <w:r>
+        <w:rPr/>
+        <w:t xml:space="preserve"> function to assign taxonomy the amplicon sequence variants (ASV) referenced against the UNITE database (Abarenkov et al., 2023). After taxonomy assignment we used the </w:t>
+      </w:r>
+      <w:r>
+        <w:rPr>
+          <w:rStyle w:val="VerbatimChar"/>
+        </w:rPr>
+        <w:t>phyloseq</w:t>
+      </w:r>
+      <w:r>
+        <w:rPr/>
+        <w:t xml:space="preserve"> package (McMurdie &amp; Holmes, 2013) to create a phyloseq object for downstream analyses.</w:t>
+      </w:r>
+    </w:p>
+    <w:p>
+      <w:pPr>
+        <w:pStyle w:val="BodyText"/>
+        <w:rPr/>
+      </w:pPr>
+      <w:r>
+        <w:rPr/>
+        <w:t xml:space="preserve">We used the </w:t>
+      </w:r>
+      <w:r>
+        <w:rPr>
+          <w:rStyle w:val="VerbatimChar"/>
+        </w:rPr>
+        <w:t>decontam</w:t>
+      </w:r>
+      <w:r>
+        <w:rPr/>
+        <w:t xml:space="preserve"> package [v1.20.0; Davis et al. (2018)] to statistically determine which ASVs are likely contaminants based on their frequency in our samples and remove them using </w:t>
+      </w:r>
+      <w:r>
+        <w:rPr>
+          <w:rStyle w:val="VerbatimChar"/>
+        </w:rPr>
+        <w:t>prune_taxa</w:t>
+      </w:r>
+      <w:r>
+        <w:rPr/>
+        <w:t xml:space="preserve"> function from the </w:t>
+      </w:r>
+      <w:r>
+        <w:rPr>
+          <w:rStyle w:val="VerbatimChar"/>
+        </w:rPr>
+        <w:t>phyloseq</w:t>
+      </w:r>
+      <w:r>
+        <w:rPr/>
+        <w:t xml:space="preserve"> package [v1.44.0; McMurdie &amp; Holmes (2013)]. After which, we calculated the average read count found in DNA and PCR extraction controls, considered to be laboratory contaminants, and subtracted that from the samples’ read counts. We then used custom scripts to remove any ASV that represented less than 0.1% of the abundance per sample on the assumption that it originates from contamination throughout handling of samples in the DNA and PCR processes. We removed singletons ASVs with the </w:t>
+      </w:r>
+      <w:r>
+        <w:rPr>
+          <w:rStyle w:val="VerbatimChar"/>
+        </w:rPr>
+        <w:t>prune_taxa</w:t>
+      </w:r>
+      <w:r>
+        <w:rPr/>
+        <w:t xml:space="preserve"> function (McMurdie &amp; Holmes, 2013). All these steps were performed in </w:t>
+      </w:r>
+      <w:r>
+        <w:rPr>
+          <w:i/>
+          <w:iCs/>
+        </w:rPr>
+        <w:t>R</w:t>
+      </w:r>
+      <w:r>
+        <w:rPr/>
+        <w:t xml:space="preserve"> [v.4.3.2; R Core Team (2023)].</w:t>
       </w:r>
       <w:bookmarkEnd w:id="5"/>
+      <w:bookmarkEnd w:id="8"/>
     </w:p>
     <w:p>
       <w:pPr>
         <w:pStyle w:val="Heading2"/>
         <w:rPr/>
       </w:pPr>
-      <w:bookmarkStart w:id="6" w:name="molecular-work"/>
-      <w:r>
-        <w:rPr/>
-        <w:t>3.3 Molecular Work</w:t>
-      </w:r>
-    </w:p>
-    <w:p>
-      <w:pPr>
-        <w:pStyle w:val="Heading3"/>
-        <w:rPr/>
-      </w:pPr>
-      <w:bookmarkStart w:id="7" w:name="tissue-preservation"/>
-      <w:r>
-        <w:rPr/>
-        <w:t>3.3.1 Tissue preservation</w:t>
-      </w:r>
-    </w:p>
-    <w:p>
-      <w:pPr>
-        <w:pStyle w:val="FirstParagraph"/>
-        <w:rPr/>
-      </w:pPr>
-      <w:bookmarkStart w:id="8" w:name="tissue-preservation"/>
-      <w:r>
-        <w:rPr/>
-        <w:t>Upon completion of the leaf traits measurements, we prepared and preserved samples at the UC Merced Yosemite Field Station. We started by removing the main vein and margins from photosynthetic tissue. The leaf lamina was haphazardly cut with a sterile blade into 2 mm wide strip in parallel to the main vein (Arnold et al., 2003; Higgins et al., 2014; Tellez et al., 2022). Leaf strips were then sterilized with sequential washes in 95% EtOH (10 s), 0.5% sodium hypochlorite (NaOCl) (60 s), and 70% EtOH (60 s) and air dried under sterile conditions. Due to the small size of monkeyflower plants, the maximum amount of leaf lamina was preserved in sterile 15 mL tubes with ~ 10 mL CTAB solution (1 M Tris–HCl pH 8, 5 M NaCl, 0.5 M EDTA, and 20 g CTAB). The leaf tissue in CTAB solution was used for amplicon sequencing (described in detail below). All leaf tissue handling was performed in a sterile environment with an alcohol burner lamp inside a portable biosafety cabinet. All surfaces were previously sterilized sequentially with 0.5% NaOCl, 95% EtOH, and 70% EtOH. We surface sterilized surfaces and instruments in between sample handling to prevent cross contamination.</w:t>
-      </w:r>
-      <w:bookmarkEnd w:id="8"/>
-    </w:p>
-    <w:p>
-      <w:pPr>
-        <w:pStyle w:val="Heading3"/>
-        <w:rPr/>
-      </w:pPr>
-      <w:bookmarkStart w:id="9" w:name="amplicon-sequencing"/>
-      <w:r>
-        <w:rPr/>
-        <w:t>3.3.2 Amplicon sequencing</w:t>
-      </w:r>
-    </w:p>
-    <w:p>
-      <w:pPr>
-        <w:pStyle w:val="FirstParagraph"/>
-        <w:rPr/>
-      </w:pPr>
-      <w:r>
-        <w:rPr/>
-        <w:t xml:space="preserve">We stored leaf tissue in CTAB solution for 2 months at room temperature before extracting DNA at Tulane University. To prepare for sample DNA extraction procedure, we decontaminated all instruments, materials, and surfaces in biosafety cabinet with 0.5 % NaOCl, 70 % EtOH, and 95% EtOH, and subsequently treated with UV light for 30 minutes. We subsampled 0.2 - 0.3 g of leaf tissue from each sample and placed into a sterile 2 mL tubes containing an assortment of beads: 3.2 mm stainless steel beads (Next Advance, Cat# SSB32), 100 µL stainless steel bead blend, 0.9-2.0mm (NextAdvance, Cat# SSB14B) and 2-3 of the autoclaved 2 mm zirconium oxide beads (Next Advance, Cat# ZRoB20). The 2 mL tubes with beads were previously prepared. We then proceeded to lyophilize samples for 72 hours to fully remove CTAB content from tissue. After, we submerged the sample tubes in liquid nitrogen for 30 s and homogenized samples at 30 Hz for 3 minutes in a TissueLyser LT (QIAGEN, Valencia, CA, USA). We stored samples in 20 </w:t>
-      </w:r>
-      <w:r>
-        <w:rPr>
-          <w:rFonts w:eastAsia="TeX Gyre Termes" w:cs="TeX Gyre Termes" w:ascii="TeX Gyre Termes" w:hAnsi="TeX Gyre Termes"/>
-        </w:rPr>
-        <w:t>℃</w:t>
-      </w:r>
-      <w:r>
-        <w:rPr/>
-        <w:t xml:space="preserve"> until DNA extraction procedure.</w:t>
-      </w:r>
-    </w:p>
-    <w:p>
-      <w:pPr>
-        <w:pStyle w:val="BodyText"/>
-        <w:rPr/>
-      </w:pPr>
-      <w:r>
-        <w:rPr/>
-        <w:t>We used a DNA extraction protocol for high-molecular weight DNA extraction adapted from Russo et al., (2022). Briefly, it is a CTAB:chloroform:isoamyl extraction combined with a solid-phase reversible immobilization (SPRI) bead step (Liu et al., 2023; Rohland &amp; Reich, 2012; Russo et al., 2022). Protocol modifications allowed us to optimize extractions for fungal DNA from preserved leaf tissue (see details in Aponte Rolón, 2023). After all genomic DNA was extracted, we quantified the DNA using Quant-iT</w:t>
-      </w:r>
-      <w:r>
-        <w:rPr>
-          <w:rFonts w:eastAsia="TeX Gyre Termes" w:cs="TeX Gyre Termes" w:ascii="TeX Gyre Termes" w:hAnsi="TeX Gyre Termes"/>
-        </w:rPr>
-        <w:t>™</w:t>
-      </w:r>
-      <w:r>
-        <w:rPr/>
-        <w:t xml:space="preserve"> dsDNA HS Assay kit with Qubit Flourometer (Thermo Fisher Scientific, Waltham, MA, USA., Cat# Q33120) and followed a two-step amplification approach described by (2017) and (2017). We used standard primers ITS1F (Gardes &amp; Bruns, 1993) and ITS2 (White et al., 1990) modified with the Illumina TruSeq adaptor. The modified primers for the first PCR (adapter ligation and ITS1 amplification) were as follows: 5’ CACTCTTTCCCTACACGACGCTCTTCCGATCTCTTGGTCATTTAGAGGAAGTAA 3’ (forward) and 5’ GTGACTGGAGTTCAGACGTGTGCTCTTCCGATCTGCTGCGTTCTTCATCGATGC 3’ (reverse). Every sample was amplified in three parallel reactions at the annealing temperatures 52 </w:t>
-      </w:r>
-      <w:r>
-        <w:rPr>
-          <w:rFonts w:eastAsia="TeX Gyre Termes" w:cs="TeX Gyre Termes" w:ascii="TeX Gyre Termes" w:hAnsi="TeX Gyre Termes"/>
-        </w:rPr>
-        <w:t>℃</w:t>
-      </w:r>
-      <w:r>
-        <w:rPr/>
-        <w:t xml:space="preserve">, 54 </w:t>
-      </w:r>
-      <w:r>
-        <w:rPr>
-          <w:rFonts w:eastAsia="TeX Gyre Termes" w:cs="TeX Gyre Termes" w:ascii="TeX Gyre Termes" w:hAnsi="TeX Gyre Termes"/>
-        </w:rPr>
-        <w:t>℃</w:t>
-      </w:r>
-      <w:r>
-        <w:rPr/>
-        <w:t xml:space="preserve">, and 56 </w:t>
-      </w:r>
-      <w:r>
-        <w:rPr>
-          <w:rFonts w:eastAsia="TeX Gyre Termes" w:cs="TeX Gyre Termes" w:ascii="TeX Gyre Termes" w:hAnsi="TeX Gyre Termes"/>
-        </w:rPr>
-        <w:t>℃</w:t>
-      </w:r>
-      <w:r>
-        <w:rPr/>
-        <w:t xml:space="preserve"> to amplify a wide range of fungal taxa and reduce amplification bias for short ITS sequences (Lumibao et al., 2018; U’Ren &amp; Arnold, 2017). Each PCR (PCR1) reaction contained 2 µL of sample DNA template. We visualized PCR1 reactions with SYBR™  Safe DNA Gel Stain (Thermo Fisher Scientific, Waltham, MA, USA., Cat# S33102) on 2% agarose gel (Oita et al., 2021). We combined 5 µL of amplicon product from parallel reactions in to a single tube per sample and purified using Sera-Mag</w:t>
-      </w:r>
-      <w:r>
-        <w:rPr>
-          <w:rFonts w:eastAsia="TeX Gyre Termes" w:cs="TeX Gyre Termes" w:ascii="TeX Gyre Termes" w:hAnsi="TeX Gyre Termes"/>
-        </w:rPr>
-        <w:t>™</w:t>
-      </w:r>
-      <w:r>
-        <w:rPr/>
-        <w:t xml:space="preserve"> SpeedBead Carboxylate-Modified Magnetic Particles (Hydrophobic) (Thermo Fisher Scientific, Waltham, MA, USA., Cat#09-981-123) prepared as per Liu et al. (2023) and </w:t>
-      </w:r>
-      <w:r>
-        <w:rPr/>
-        <w:t>used a ratio of 1.2x:1</w:t>
-      </w:r>
-      <w:r>
-        <w:rPr/>
-        <w:t xml:space="preserve"> with 80% EtOH </w:t>
-      </w:r>
-      <w:r>
-        <w:rPr/>
-        <w:t>following</w:t>
-      </w:r>
-      <w:r>
-        <w:rPr/>
-        <w:t xml:space="preserve"> manufacturers instructions. We used 3 µL of PCR1 product from samples, DNA extraction controls, and PCR1 negative controls for a second PCR (PCR2) with barcoded adapters (IDT, Coralville, Iowa, USA). Each PCR2 reaction (total 30 µL) contained 1X Phusion Flash High Fidelity PCR Master Mix (Thermo Fisher Scientific, Waltham, MA, USA., Cat# F548L), 0.075 µM of barcoded primers (forward and reverse pooled at an initial concentration of 2 µM) and 0.20mg/mL of BSA (Thermo Fisher Scientific, Waltham, MA, USA., Cat# B14) following U’Ren &amp; Arnold (2017). Before final pooling for sequencing, we purified and concentrated amplicons using SPRRI beads to a total volume of 20 µL. We quantified PCR2 product with Quant-iT™  PicoGreen™  dsDNA Assay Kit (Thermo Fisher Scientific, Waltham, MA, USA., Cat# P7589) with the BioTek Synergy LX plate reader (Agilent, Santa Clara, CA) and combined equimolar amounts of libraries, including DNA extraction controls, PCR1, and PCR2 negative controls into a 10nM library pool. We did not detect any contamination visually or fluorometrically. Libraries were sequenced on the Illumina MiSeq platform with Reagent Kit v3 (2 0D7 300 bp) at Duke Genome Sequencing and Analysis Core Facility (Durham, NC, USA) we included the DNA extraction blanks and two PCR1 negatives and sequenced with samples. Throughtout al these steps, we used a separate set of sterile pipettes, tips, and equipment to reduce contamination in a designated PCR area to restrict contact with pre-PCR materials (Oita et al., 2021).</w:t>
+      <w:bookmarkStart w:id="9" w:name="statistical-analyses"/>
+      <w:bookmarkStart w:id="10" w:name="materials-and-methods"/>
+      <w:r>
+        <w:rPr/>
+        <w:t>3.4 Statistical Analyses</w:t>
       </w:r>
       <w:bookmarkEnd w:id="9"/>
-    </w:p>
-    <w:p>
-      <w:pPr>
-        <w:pStyle w:val="Heading3"/>
-        <w:rPr/>
-      </w:pPr>
-      <w:bookmarkStart w:id="10" w:name="bioinformatic-analyses"/>
-      <w:r>
-        <w:rPr/>
-        <w:t>3.3.3 Bioinformatic analyses</w:t>
-      </w:r>
-    </w:p>
-    <w:p>
-      <w:pPr>
-        <w:pStyle w:val="FirstParagraph"/>
-        <w:rPr/>
-      </w:pPr>
-      <w:r>
-        <w:rPr/>
-        <w:t xml:space="preserve">We assessed the quality of the reads using FastQc v0.12.1 [ v0.12.1; Andrews et al. (2010)] and MultiQC (Ewels et al., 2016) tools. A total of 60,696,808 total ITS1 reads yielded from 343 (including 27 controls) libraries sequenced in two separate sequencing events. The first sequencing event yielded 32,117,684 and the second 28,579,124 ITS1 reads. We tailored the open-source DADA2 (Callahan et al., 2016) bioinformatic pipeline for our data set. We filtered our reads for ambiguous calls before removing the adapters by using </w:t>
-      </w:r>
-      <w:r>
-        <w:rPr>
-          <w:rStyle w:val="VerbatimChar"/>
-        </w:rPr>
-        <w:t>filterAndTrim</w:t>
-      </w:r>
-      <w:r>
-        <w:rPr/>
-        <w:t xml:space="preserve"> function and argument </w:t>
-      </w:r>
-      <w:r>
-        <w:rPr>
-          <w:rStyle w:val="VerbatimChar"/>
-        </w:rPr>
-        <w:t>maxN = 0</w:t>
-      </w:r>
-      <w:r>
-        <w:rPr/>
-        <w:t xml:space="preserve"> from the </w:t>
-      </w:r>
-      <w:r>
-        <w:rPr>
-          <w:rStyle w:val="VerbatimChar"/>
-        </w:rPr>
-        <w:t>dada2</w:t>
-      </w:r>
-      <w:r>
-        <w:rPr/>
-        <w:t xml:space="preserve"> package [v1.28.0; Callahan et al. (2016)] in </w:t>
-      </w:r>
-      <w:r>
-        <w:rPr>
-          <w:i/>
-          <w:iCs/>
-        </w:rPr>
-        <w:t>R</w:t>
-      </w:r>
-      <w:r>
-        <w:rPr/>
-        <w:t xml:space="preserve"> programming language (R Core Team, 2023). We removed forward and reverse primer adapters (and their reverse compliments) and eliminated reads shorter than 20 bp using the </w:t>
-      </w:r>
-      <w:r>
-        <w:rPr>
-          <w:rStyle w:val="VerbatimChar"/>
-        </w:rPr>
-        <w:t>cutadapt</w:t>
-      </w:r>
-      <w:r>
-        <w:rPr/>
-        <w:t xml:space="preserve"> tool (v4.6, Martin, 2011). Based on our initial quality assessment, both forward and reverse reads were of low quality, with base calls deteriorating after 100bp. We applied stringent filter and truncation parameters to ensure quality of reads when assigning taxonomy. We filtered and truncated reads based on maximum expected errors (maxEE) rather than read length as it provides a reliable quality filtering (Edgar &amp; Flyvbjerg, 2015). For this we set set the arguments </w:t>
-      </w:r>
-      <w:r>
-        <w:rPr>
-          <w:rStyle w:val="VerbatimChar"/>
-        </w:rPr>
-        <w:t>trunQ = 2</w:t>
-      </w:r>
-      <w:r>
-        <w:rPr/>
-        <w:t xml:space="preserve">, </w:t>
-      </w:r>
-      <w:r>
-        <w:rPr>
-          <w:rStyle w:val="VerbatimChar"/>
-        </w:rPr>
-        <w:t>maxEE = c(2,20)</w:t>
-      </w:r>
-      <w:r>
-        <w:rPr/>
-        <w:t xml:space="preserve"> for forward and reverse reads, and minimum read length of 50 bp with </w:t>
-      </w:r>
-      <w:r>
-        <w:rPr>
-          <w:rStyle w:val="VerbatimChar"/>
-        </w:rPr>
-        <w:t>minLen = 50</w:t>
-      </w:r>
-      <w:r>
-        <w:rPr/>
-        <w:t xml:space="preserve"> in the used the </w:t>
-      </w:r>
-      <w:r>
-        <w:rPr>
-          <w:rStyle w:val="VerbatimChar"/>
-        </w:rPr>
-        <w:t>filterAndTrim</w:t>
-      </w:r>
-      <w:r>
-        <w:rPr/>
-        <w:t xml:space="preserve"> function (Callahan et al., 2016). These parameters eliminated 151 samples from our data set, all from our second sequencing event. After this filter, we dereplicated reads with the </w:t>
-      </w:r>
-      <w:r>
-        <w:rPr>
-          <w:rStyle w:val="VerbatimChar"/>
-        </w:rPr>
-        <w:t>derepFastq</w:t>
-      </w:r>
-      <w:r>
-        <w:rPr/>
-        <w:t xml:space="preserve"> function and merged pairs using </w:t>
-      </w:r>
-      <w:r>
-        <w:rPr>
-          <w:rStyle w:val="VerbatimChar"/>
-        </w:rPr>
-        <w:t>mergePairs</w:t>
-      </w:r>
-      <w:r>
-        <w:rPr/>
-        <w:t xml:space="preserve"> functions with an overlap of 20 bp, minimum. We then inferred composition of the samples with </w:t>
-      </w:r>
-      <w:r>
-        <w:rPr>
-          <w:rStyle w:val="VerbatimChar"/>
-        </w:rPr>
-        <w:t>dada</w:t>
-      </w:r>
-      <w:r>
-        <w:rPr/>
-        <w:t xml:space="preserve"> function, which applies the DADA algorithm (Callahan et al., 2016; Rosen et al., 2012). We removed chimeras via the “consensus”method with the </w:t>
-      </w:r>
-      <w:r>
-        <w:rPr>
-          <w:rStyle w:val="VerbatimChar"/>
-        </w:rPr>
-        <w:t>removeBimeraDenovo</w:t>
-      </w:r>
-      <w:r>
-        <w:rPr/>
-        <w:t xml:space="preserve"> function and ultimately we used the </w:t>
-      </w:r>
-      <w:r>
-        <w:rPr>
-          <w:rStyle w:val="VerbatimChar"/>
-        </w:rPr>
-        <w:t>assignTaxonomy</w:t>
-      </w:r>
-      <w:r>
-        <w:rPr/>
-        <w:t xml:space="preserve"> function to assign taxonomy the amplicon sequence variants (ASV) referenced against the UNITE database (Abarenkov et al., 2023). After taxonomy assignment we used the </w:t>
-      </w:r>
-      <w:r>
-        <w:rPr>
-          <w:rStyle w:val="VerbatimChar"/>
-        </w:rPr>
-        <w:t>phyloseq</w:t>
-      </w:r>
-      <w:r>
-        <w:rPr/>
-        <w:t xml:space="preserve"> package (McMurdie &amp; Holmes, 2013) to create a phyloseq object for downstream analyses.</w:t>
-      </w:r>
-    </w:p>
-    <w:p>
-      <w:pPr>
-        <w:pStyle w:val="BodyText"/>
-        <w:rPr/>
-      </w:pPr>
-      <w:r>
-        <w:rPr/>
-        <w:t xml:space="preserve">We used the </w:t>
-      </w:r>
-      <w:r>
-        <w:rPr>
-          <w:rStyle w:val="VerbatimChar"/>
-        </w:rPr>
-        <w:t>decontam</w:t>
-      </w:r>
-      <w:r>
-        <w:rPr/>
-        <w:t xml:space="preserve"> package [v1.20.0; Davis et al. (2018)] to statistically determine which ASVs are likely contaminants based on their frequency in our samples and remove them using </w:t>
-      </w:r>
-      <w:r>
-        <w:rPr>
-          <w:rStyle w:val="VerbatimChar"/>
-        </w:rPr>
-        <w:t>prune_taxa</w:t>
-      </w:r>
-      <w:r>
-        <w:rPr/>
-        <w:t xml:space="preserve"> function from the </w:t>
-      </w:r>
-      <w:r>
-        <w:rPr>
-          <w:rStyle w:val="VerbatimChar"/>
-        </w:rPr>
-        <w:t>phyloseq</w:t>
-      </w:r>
-      <w:r>
-        <w:rPr/>
-        <w:t xml:space="preserve"> package [v1.44.0; McMurdie &amp; Holmes (2013)]. After which, we calculated the average read count found in DNA and PCR extraction controls, considered to be laboratory contaminants, and subtracted that from the samples’ read counts. We then used custom scripts to remove any ASV that represented less than 0.1% of the abundance per sample on the assumption that it originates from contamination throughout handling of samples in the DNA and PCR processes. We removed singletons ASVs with the </w:t>
-      </w:r>
-      <w:r>
-        <w:rPr>
-          <w:rStyle w:val="VerbatimChar"/>
-        </w:rPr>
-        <w:t>prune_taxa</w:t>
-      </w:r>
-      <w:r>
-        <w:rPr/>
-        <w:t xml:space="preserve"> function (McMurdie &amp; Holmes, 2013). All these steps were performed in </w:t>
-      </w:r>
-      <w:r>
-        <w:rPr>
-          <w:i/>
-          <w:iCs/>
-        </w:rPr>
-        <w:t>R</w:t>
-      </w:r>
-      <w:r>
-        <w:rPr/>
-        <w:t xml:space="preserve"> [v.4.3.2; R Core Team (2023)].</w:t>
-      </w:r>
-      <w:bookmarkEnd w:id="6"/>
       <w:bookmarkEnd w:id="10"/>
     </w:p>
     <w:p>
       <w:pPr>
-        <w:pStyle w:val="Heading2"/>
-        <w:rPr/>
-      </w:pPr>
-      <w:bookmarkStart w:id="11" w:name="materials-and-methods"/>
-      <w:bookmarkStart w:id="12" w:name="statistical-analyses"/>
-      <w:r>
-        <w:rPr/>
-        <w:t>3.4 Statistical Analyses</w:t>
+        <w:pStyle w:val="Heading1"/>
+        <w:rPr/>
+      </w:pPr>
+      <w:bookmarkStart w:id="11" w:name="results"/>
+      <w:r>
+        <w:rPr/>
+        <w:t>4. Results</w:t>
       </w:r>
       <w:bookmarkEnd w:id="11"/>
+    </w:p>
+    <w:p>
+      <w:pPr>
+        <w:pStyle w:val="Heading1"/>
+        <w:rPr/>
+      </w:pPr>
+      <w:bookmarkStart w:id="12" w:name="discussion"/>
+      <w:r>
+        <w:rPr/>
+        <w:t>5. Discussion</w:t>
+      </w:r>
       <w:bookmarkEnd w:id="12"/>
     </w:p>
     <w:p>
@@ -716,10 +718,10 @@
         <w:pStyle w:val="Heading1"/>
         <w:rPr/>
       </w:pPr>
-      <w:bookmarkStart w:id="13" w:name="results"/>
-      <w:r>
-        <w:rPr/>
-        <w:t>4. Results</w:t>
+      <w:bookmarkStart w:id="13" w:name="conclusion"/>
+      <w:r>
+        <w:rPr/>
+        <w:t>6. Conclusion</w:t>
       </w:r>
       <w:bookmarkEnd w:id="13"/>
     </w:p>
@@ -728,31 +730,7 @@
         <w:pStyle w:val="Heading1"/>
         <w:rPr/>
       </w:pPr>
-      <w:bookmarkStart w:id="14" w:name="discussion"/>
-      <w:r>
-        <w:rPr/>
-        <w:t>5. Discussion</w:t>
-      </w:r>
-      <w:bookmarkEnd w:id="14"/>
-    </w:p>
-    <w:p>
-      <w:pPr>
-        <w:pStyle w:val="Heading1"/>
-        <w:rPr/>
-      </w:pPr>
-      <w:bookmarkStart w:id="15" w:name="conclusion"/>
-      <w:r>
-        <w:rPr/>
-        <w:t>6. Conclusion</w:t>
-      </w:r>
-      <w:bookmarkEnd w:id="15"/>
-    </w:p>
-    <w:p>
-      <w:pPr>
-        <w:pStyle w:val="Heading1"/>
-        <w:rPr/>
-      </w:pPr>
-      <w:bookmarkStart w:id="16" w:name="references"/>
+      <w:bookmarkStart w:id="14" w:name="references"/>
       <w:r>
         <w:rPr/>
         <w:t>7. References</w:t>
@@ -763,8 +741,8 @@
         <w:pStyle w:val="Bibliography"/>
         <w:rPr/>
       </w:pPr>
-      <w:bookmarkStart w:id="17" w:name="refs"/>
-      <w:bookmarkStart w:id="18" w:name="ref-abarenkov2023a"/>
+      <w:bookmarkStart w:id="15" w:name="refs"/>
+      <w:bookmarkStart w:id="16" w:name="ref-abarenkov2023a"/>
       <w:r>
         <w:rPr/>
         <w:t xml:space="preserve">Abarenkov, K., Zirk, A., Piirmann, T., Pöhönen, R., Ivanov, F., Nilsson, R. H., &amp; Kõljalg, U. (2023). </w:t>
@@ -788,14 +766,14 @@
           <w:t>https://doi.org/10.15156/BIO/2938068</w:t>
         </w:r>
       </w:hyperlink>
-      <w:bookmarkEnd w:id="18"/>
+      <w:bookmarkEnd w:id="16"/>
     </w:p>
     <w:p>
       <w:pPr>
         <w:pStyle w:val="Bibliography"/>
         <w:rPr/>
       </w:pPr>
-      <w:bookmarkStart w:id="19" w:name="ref-andrews2010"/>
+      <w:bookmarkStart w:id="17" w:name="ref-andrews2010"/>
       <w:r>
         <w:rPr/>
         <w:t xml:space="preserve">Andrews, S., Krueger, F., Segonds-Pichon, A., Biggins, L., Krueger, C., &amp; Wingett, S. (2010). </w:t>
@@ -811,14 +789,14 @@
         <w:rPr/>
         <w:t xml:space="preserve"> (Version 0.12.1) [Computer software]. Babraham Institute.</w:t>
       </w:r>
-      <w:bookmarkEnd w:id="19"/>
+      <w:bookmarkEnd w:id="17"/>
     </w:p>
     <w:p>
       <w:pPr>
         <w:pStyle w:val="Bibliography"/>
         <w:rPr/>
       </w:pPr>
-      <w:bookmarkStart w:id="20" w:name="ref-aponterolon2023"/>
+      <w:bookmarkStart w:id="18" w:name="ref-aponterolon2023"/>
       <w:r>
         <w:rPr/>
         <w:t xml:space="preserve">Aponte Rolón, B. (2023, July 3). </w:t>
@@ -842,14 +820,14 @@
           <w:t>https://doi.org/dx.doi.org/10.17504/protocols.io.bp2l6xn8rlqe/v2</w:t>
         </w:r>
       </w:hyperlink>
-      <w:bookmarkEnd w:id="20"/>
+      <w:bookmarkEnd w:id="18"/>
     </w:p>
     <w:p>
       <w:pPr>
         <w:pStyle w:val="Bibliography"/>
         <w:rPr/>
       </w:pPr>
-      <w:bookmarkStart w:id="21" w:name="ref-arnold2003"/>
+      <w:bookmarkStart w:id="19" w:name="ref-arnold2003"/>
       <w:r>
         <w:rPr/>
         <w:t xml:space="preserve">Arnold, A. E., Mejía, L. C., Kyllo, D., Rojas, E. I., Maynard, Z., Robbins, N., &amp; Herre, E. A. (2003). Fungal endophytes limit pathogen damage in a tropical tree. </w:t>
@@ -876,14 +854,14 @@
         <w:rPr/>
         <w:t>(26), 15649–15654.</w:t>
       </w:r>
-      <w:bookmarkEnd w:id="21"/>
+      <w:bookmarkEnd w:id="19"/>
     </w:p>
     <w:p>
       <w:pPr>
         <w:pStyle w:val="Bibliography"/>
         <w:rPr/>
       </w:pPr>
-      <w:bookmarkStart w:id="22" w:name="ref-callahan2016"/>
+      <w:bookmarkStart w:id="20" w:name="ref-callahan2016"/>
       <w:r>
         <w:rPr/>
         <w:t xml:space="preserve">Callahan, B. J., McMurdie, P. J., Rosen, M. J., Han, A. W., Johnson, A. J. A., &amp; Holmes, S. P. (2016). DADA2: High-resolution sample inference from Illumina amplicon data. </w:t>
@@ -918,14 +896,14 @@
           <w:t>https://doi.org/10.1038/nmeth.3869</w:t>
         </w:r>
       </w:hyperlink>
-      <w:bookmarkEnd w:id="22"/>
+      <w:bookmarkEnd w:id="20"/>
     </w:p>
     <w:p>
       <w:pPr>
         <w:pStyle w:val="Bibliography"/>
         <w:rPr/>
       </w:pPr>
-      <w:bookmarkStart w:id="23" w:name="ref-davis2018"/>
+      <w:bookmarkStart w:id="21" w:name="ref-davis2018"/>
       <w:r>
         <w:rPr/>
         <w:t xml:space="preserve">Davis, N. M., Proctor, D. M., Holmes, S. P., Relman, D. A., &amp; Callahan, B. J. (2018). Simple statistical identification and removal of contaminant sequences in marker-gene and metagenomics data. </w:t>
@@ -960,14 +938,14 @@
           <w:t>https://doi.org/10.1186/s40168-018-0605-2</w:t>
         </w:r>
       </w:hyperlink>
-      <w:bookmarkEnd w:id="23"/>
+      <w:bookmarkEnd w:id="21"/>
     </w:p>
     <w:p>
       <w:pPr>
         <w:pStyle w:val="Bibliography"/>
         <w:rPr/>
       </w:pPr>
-      <w:bookmarkStart w:id="24" w:name="ref-edgar2015"/>
+      <w:bookmarkStart w:id="22" w:name="ref-edgar2015"/>
       <w:r>
         <w:rPr/>
         <w:t xml:space="preserve">Edgar, R. C., &amp; Flyvbjerg, H. (2015). Error filtering, pair assembly and error correction for next-generation sequencing reads. </w:t>
@@ -1002,14 +980,14 @@
           <w:t>https://doi.org/10.1093/bioinformatics/btv401</w:t>
         </w:r>
       </w:hyperlink>
-      <w:bookmarkEnd w:id="24"/>
+      <w:bookmarkEnd w:id="22"/>
     </w:p>
     <w:p>
       <w:pPr>
         <w:pStyle w:val="Bibliography"/>
         <w:rPr/>
       </w:pPr>
-      <w:bookmarkStart w:id="25" w:name="ref-ewels2016"/>
+      <w:bookmarkStart w:id="23" w:name="ref-ewels2016"/>
       <w:r>
         <w:rPr/>
         <w:t xml:space="preserve">Ewels, P., Magnusson, M., Lundin, S., &amp; Käller, M. (2016). MultiQC: Summarize analysis results for multiple tools and samples in a single report. </w:t>
@@ -1044,14 +1022,14 @@
           <w:t>https://doi.org/10.1093/bioinformatics/btw354</w:t>
         </w:r>
       </w:hyperlink>
-      <w:bookmarkEnd w:id="25"/>
+      <w:bookmarkEnd w:id="23"/>
     </w:p>
     <w:p>
       <w:pPr>
         <w:pStyle w:val="Bibliography"/>
         <w:rPr/>
       </w:pPr>
-      <w:bookmarkStart w:id="26" w:name="ref-ferris2015"/>
+      <w:bookmarkStart w:id="24" w:name="ref-ferris2015"/>
       <w:r>
         <w:rPr/>
         <w:t xml:space="preserve">Ferris, K. G., Rushton, T., Greenlee, A. B., Toll, K., Blackman, B. K., &amp; Willis, J. H. (2015). Leaf shape evolution has a similar genetic architecture in three edaphic specialists within the Mimulus guttatus species complex. </w:t>
@@ -1086,14 +1064,14 @@
           <w:t>https://doi.org/10.1093/aob/mcv080</w:t>
         </w:r>
       </w:hyperlink>
-      <w:bookmarkEnd w:id="26"/>
+      <w:bookmarkEnd w:id="24"/>
     </w:p>
     <w:p>
       <w:pPr>
         <w:pStyle w:val="Bibliography"/>
         <w:rPr/>
       </w:pPr>
-      <w:bookmarkStart w:id="27" w:name="ref-gardes1993"/>
+      <w:bookmarkStart w:id="25" w:name="ref-gardes1993"/>
       <w:r>
         <w:rPr/>
         <w:t xml:space="preserve">Gardes, M., &amp; Bruns, T. D. (1993). ITS primers with enhanced specificity for basidiomycetes ‐ application to the identification of mycorrhizae and rusts. </w:t>
@@ -1128,14 +1106,14 @@
           <w:t>https://doi.org/10.1111/j.1365-294X.1993.tb00005.x</w:t>
         </w:r>
       </w:hyperlink>
-      <w:bookmarkEnd w:id="27"/>
+      <w:bookmarkEnd w:id="25"/>
     </w:p>
     <w:p>
       <w:pPr>
         <w:pStyle w:val="Bibliography"/>
         <w:rPr/>
       </w:pPr>
-      <w:bookmarkStart w:id="28" w:name="ref-higgins2014"/>
+      <w:bookmarkStart w:id="26" w:name="ref-higgins2014"/>
       <w:r>
         <w:rPr/>
         <w:t xml:space="preserve">Higgins, K. L., Arnold, A. E., Coley, P. D., &amp; Kursar, T. A. (2014). Communities of fungal endophytes in tropical forest grasses: Highly diverse host- and habitat generalists characterized by strong spatial structure. </w:t>
@@ -1170,14 +1148,14 @@
           <w:t>https://doi.org/10.1016/j.funeco.2013.12.005</w:t>
         </w:r>
       </w:hyperlink>
-      <w:bookmarkEnd w:id="28"/>
+      <w:bookmarkEnd w:id="26"/>
     </w:p>
     <w:p>
       <w:pPr>
         <w:pStyle w:val="Bibliography"/>
         <w:rPr/>
       </w:pPr>
-      <w:bookmarkStart w:id="29" w:name="ref-opti-sciencesinc"/>
+      <w:bookmarkStart w:id="27" w:name="ref-opti-sciencesinc"/>
       <w:r>
         <w:rPr/>
         <w:t xml:space="preserve">Inc., O.-S. (n.d.). </w:t>
@@ -1201,14 +1179,14 @@
           <w:t>https://www.optisci.com/acm-200.html</w:t>
         </w:r>
       </w:hyperlink>
-      <w:bookmarkEnd w:id="29"/>
+      <w:bookmarkEnd w:id="27"/>
     </w:p>
     <w:p>
       <w:pPr>
         <w:pStyle w:val="Bibliography"/>
         <w:rPr/>
       </w:pPr>
-      <w:bookmarkStart w:id="30" w:name="ref-liu2023"/>
+      <w:bookmarkStart w:id="28" w:name="ref-liu2023"/>
       <w:r>
         <w:rPr/>
         <w:t xml:space="preserve">Liu, D., Li, Q., Luo, J., Huang, Q., &amp; Zhang, Y. (2023). An SPRI beads-based DNA purification strategy for flexibility and cost-effectiveness. </w:t>
@@ -1243,14 +1221,14 @@
           <w:t>https://doi.org/10.1186/s12864-023-09211-w</w:t>
         </w:r>
       </w:hyperlink>
-      <w:bookmarkEnd w:id="30"/>
+      <w:bookmarkEnd w:id="28"/>
     </w:p>
     <w:p>
       <w:pPr>
         <w:pStyle w:val="Bibliography"/>
         <w:rPr/>
       </w:pPr>
-      <w:bookmarkStart w:id="31" w:name="ref-lumibao2018"/>
+      <w:bookmarkStart w:id="29" w:name="ref-lumibao2018"/>
       <w:r>
         <w:rPr/>
         <w:t xml:space="preserve">Lumibao, C. Y., Formel, S., Elango, V., Pardue, J. H., Blum, M., &amp; Van Bael, S. A. (2018). Persisting responses of salt marsh fungal communities to the Deepwater Horizon oil spill. </w:t>
@@ -1285,14 +1263,14 @@
           <w:t>https://doi.org/10.1016/j.scitotenv.2018.06.077</w:t>
         </w:r>
       </w:hyperlink>
-      <w:bookmarkEnd w:id="31"/>
+      <w:bookmarkEnd w:id="29"/>
     </w:p>
     <w:p>
       <w:pPr>
         <w:pStyle w:val="Bibliography"/>
         <w:rPr/>
       </w:pPr>
-      <w:bookmarkStart w:id="32" w:name="ref-martin2011"/>
+      <w:bookmarkStart w:id="30" w:name="ref-martin2011"/>
       <w:r>
         <w:rPr/>
         <w:t xml:space="preserve">Martin, M. (2011). Cutadapt removes adapter sequences from high-throughput sequencing reads. </w:t>
@@ -1327,14 +1305,14 @@
           <w:t>https://doi.org/10.14806/ej.17.1.200</w:t>
         </w:r>
       </w:hyperlink>
-      <w:bookmarkEnd w:id="32"/>
+      <w:bookmarkEnd w:id="30"/>
     </w:p>
     <w:p>
       <w:pPr>
         <w:pStyle w:val="Bibliography"/>
         <w:rPr/>
       </w:pPr>
-      <w:bookmarkStart w:id="33" w:name="ref-mcmurdie2013"/>
+      <w:bookmarkStart w:id="31" w:name="ref-mcmurdie2013"/>
       <w:r>
         <w:rPr/>
         <w:t xml:space="preserve">McMurdie, P. J., &amp; Holmes, S. (2013). Phyloseq: An R Package for Reproducible Interactive Analysis and Graphics of Microbiome Census Data. </w:t>
@@ -1369,14 +1347,14 @@
           <w:t>https://doi.org/10.1371/journal.pone.0061217</w:t>
         </w:r>
       </w:hyperlink>
-      <w:bookmarkEnd w:id="33"/>
+      <w:bookmarkEnd w:id="31"/>
     </w:p>
     <w:p>
       <w:pPr>
         <w:pStyle w:val="Bibliography"/>
         <w:rPr/>
       </w:pPr>
-      <w:bookmarkStart w:id="34" w:name="ref-oita2021"/>
+      <w:bookmarkStart w:id="32" w:name="ref-oita2021"/>
       <w:r>
         <w:rPr/>
         <w:t xml:space="preserve">Oita, S., Ibáñez, A., Lutzoni, F., Miadlikowska, J., Geml, J., Lewis, L. A., Hom, E. F. Y., Carbone, I., U’Ren, J. M., &amp; Arnold, A. E. (2021). Climate and seasonality drive the richness and composition of tropical fungal endophytes at a landscape scale. </w:t>
@@ -1411,14 +1389,14 @@
           <w:t>https://doi.org/10.1038/s42003-021-01826-7</w:t>
         </w:r>
       </w:hyperlink>
-      <w:bookmarkEnd w:id="34"/>
+      <w:bookmarkEnd w:id="32"/>
     </w:p>
     <w:p>
       <w:pPr>
         <w:pStyle w:val="Bibliography"/>
         <w:rPr/>
       </w:pPr>
-      <w:bookmarkStart w:id="35" w:name="ref-rcoreteam2023"/>
+      <w:bookmarkStart w:id="33" w:name="ref-rcoreteam2023"/>
       <w:r>
         <w:rPr/>
         <w:t xml:space="preserve">R Core Team. (2023). </w:t>
@@ -1442,14 +1420,14 @@
           <w:t>https://www.R-project.org/</w:t>
         </w:r>
       </w:hyperlink>
-      <w:bookmarkEnd w:id="35"/>
+      <w:bookmarkEnd w:id="33"/>
     </w:p>
     <w:p>
       <w:pPr>
         <w:pStyle w:val="Bibliography"/>
         <w:rPr/>
       </w:pPr>
-      <w:bookmarkStart w:id="36" w:name="ref-rohland2012"/>
+      <w:bookmarkStart w:id="34" w:name="ref-rohland2012"/>
       <w:r>
         <w:rPr/>
         <w:t xml:space="preserve">Rohland, N., &amp; Reich, D. (2012). Cost-effective, high-throughput DNA sequencing libraries for multiplexed target capture. </w:t>
@@ -1484,14 +1462,14 @@
           <w:t>https://doi.org/10.1101/gr.128124.111</w:t>
         </w:r>
       </w:hyperlink>
-      <w:bookmarkEnd w:id="36"/>
+      <w:bookmarkEnd w:id="34"/>
     </w:p>
     <w:p>
       <w:pPr>
         <w:pStyle w:val="Bibliography"/>
         <w:rPr/>
       </w:pPr>
-      <w:bookmarkStart w:id="37" w:name="ref-rosen2012"/>
+      <w:bookmarkStart w:id="35" w:name="ref-rosen2012"/>
       <w:r>
         <w:rPr/>
         <w:t xml:space="preserve">Rosen, M. J., Callahan, B. J., Fisher, D. S., &amp; Holmes, S. P. (2012). Denoising PCR-amplified metagenome data. </w:t>
@@ -1526,14 +1504,14 @@
           <w:t>https://doi.org/10.1186/1471-2105-13-283</w:t>
         </w:r>
       </w:hyperlink>
-      <w:bookmarkEnd w:id="37"/>
+      <w:bookmarkEnd w:id="35"/>
     </w:p>
     <w:p>
       <w:pPr>
         <w:pStyle w:val="Bibliography"/>
         <w:rPr/>
       </w:pPr>
-      <w:bookmarkStart w:id="38" w:name="ref-russo2022"/>
+      <w:bookmarkStart w:id="36" w:name="ref-russo2022"/>
       <w:r>
         <w:rPr/>
         <w:t xml:space="preserve">Russo, A., Mayjonade, B., Frei, D., Potente, G., Kellenberger, R. T., Frachon, L., Copetti, D., Studer, B., Frey, J. E., Grossniklaus, U., &amp; Schlüter, P. M. (2022). Low-Input High-Molecular-Weight DNA Extraction for Long-Read Sequencing From Plants of Diverse Families. </w:t>
@@ -1568,14 +1546,14 @@
           <w:t>https://doi.org/10.3389/fpls.2022.883897</w:t>
         </w:r>
       </w:hyperlink>
-      <w:bookmarkEnd w:id="38"/>
+      <w:bookmarkEnd w:id="36"/>
     </w:p>
     <w:p>
       <w:pPr>
         <w:pStyle w:val="Bibliography"/>
         <w:rPr/>
       </w:pPr>
-      <w:bookmarkStart w:id="39" w:name="ref-sarmiento2017"/>
+      <w:bookmarkStart w:id="37" w:name="ref-sarmiento2017"/>
       <w:r>
         <w:rPr/>
         <w:t xml:space="preserve">Sarmiento, C., Zalamea, P. C., Dalling, J. W., Davis, A. S., Simon, S. M., U’Ren, J. M., &amp; Arnold, A. E. (2017). Soilborne fungi have host affinity and host-specific effects on seed germination and survival in a lowland tropical forest. </w:t>
@@ -1610,14 +1588,14 @@
           <w:t>https://doi.org/10.1073/pnas.1706324114</w:t>
         </w:r>
       </w:hyperlink>
-      <w:bookmarkEnd w:id="39"/>
+      <w:bookmarkEnd w:id="37"/>
     </w:p>
     <w:p>
       <w:pPr>
         <w:pStyle w:val="Bibliography"/>
         <w:rPr/>
       </w:pPr>
-      <w:bookmarkStart w:id="40" w:name="ref-schneider2012"/>
+      <w:bookmarkStart w:id="38" w:name="ref-schneider2012"/>
       <w:r>
         <w:rPr/>
         <w:t xml:space="preserve">Schneider, C. A., Rasband, W. S., &amp; Eliceiri, K. W. (2012). NIH Image to ImageJ: 25 years of image analysis. </w:t>
@@ -1652,14 +1630,14 @@
           <w:t>https://doi.org/10.1038/nmeth.2089</w:t>
         </w:r>
       </w:hyperlink>
-      <w:bookmarkEnd w:id="40"/>
+      <w:bookmarkEnd w:id="38"/>
     </w:p>
     <w:p>
       <w:pPr>
         <w:pStyle w:val="Bibliography"/>
         <w:rPr/>
       </w:pPr>
-      <w:bookmarkStart w:id="41" w:name="ref-tellezTraits2022"/>
+      <w:bookmarkStart w:id="39" w:name="ref-tellezTraits2022"/>
       <w:r>
         <w:rPr/>
         <w:t xml:space="preserve">Tellez, P. H., Arnold, A. E., Leo, A. B., Kitajima, K., &amp; Van Bael, S. A. (2022). Traits along the leaf economics spectrum are associated with communities of foliar endophytic symbionts. </w:t>
@@ -1694,14 +1672,14 @@
           <w:t>https://doi.org/lutzoni</w:t>
         </w:r>
       </w:hyperlink>
-      <w:bookmarkEnd w:id="41"/>
+      <w:bookmarkEnd w:id="39"/>
     </w:p>
     <w:p>
       <w:pPr>
         <w:pStyle w:val="Bibliography"/>
         <w:rPr/>
       </w:pPr>
-      <w:bookmarkStart w:id="42" w:name="ref-uren2017"/>
+      <w:bookmarkStart w:id="40" w:name="ref-uren2017"/>
       <w:r>
         <w:rPr/>
         <w:t xml:space="preserve">U’Ren, J. M., &amp; Arnold, A. E. (2017). 96 well DNA Extraction Protocol for Plant and Lichen Tissue Stored in CTAB. </w:t>
@@ -1725,14 +1703,14 @@
           <w:t>https://doi.org/dx.doi.org/10.17504/protocols.io.fscbnaw</w:t>
         </w:r>
       </w:hyperlink>
-      <w:bookmarkEnd w:id="42"/>
+      <w:bookmarkEnd w:id="40"/>
     </w:p>
     <w:p>
       <w:pPr>
         <w:pStyle w:val="Bibliography"/>
         <w:rPr/>
       </w:pPr>
-      <w:bookmarkStart w:id="43" w:name="ref-inbook"/>
+      <w:bookmarkStart w:id="41" w:name="ref-inbook"/>
       <w:r>
         <w:rPr/>
         <w:t xml:space="preserve">White, Bruns, Tom, Lee, S., &amp; Taylor, J. (1990). </w:t>
@@ -1748,16 +1726,15 @@
         <w:rPr/>
         <w:t xml:space="preserve"> (pp. 315–322).</w:t>
       </w:r>
-      <w:bookmarkEnd w:id="16"/>
-      <w:bookmarkEnd w:id="17"/>
-      <w:bookmarkEnd w:id="43"/>
+      <w:bookmarkEnd w:id="14"/>
+      <w:bookmarkEnd w:id="15"/>
+      <w:bookmarkEnd w:id="41"/>
     </w:p>
     <w:p>
       <w:pPr>
         <w:pStyle w:val="Heading1"/>
         <w:rPr/>
       </w:pPr>
-      <w:bookmarkStart w:id="44" w:name="figures"/>
       <w:r>
         <w:rPr/>
         <w:t>8. Figures</w:t>
@@ -1768,7 +1745,6 @@
         <w:pStyle w:val="Heading2"/>
         <w:rPr/>
       </w:pPr>
-      <w:bookmarkStart w:id="45" w:name="figure-1"/>
       <w:r>
         <w:rPr/>
         <w:t>8.1 Figure 1</w:t>
@@ -1825,21 +1801,20 @@
         <w:pStyle w:val="ImageCaption"/>
         <w:rPr/>
       </w:pPr>
-      <w:bookmarkStart w:id="46" w:name="figures"/>
-      <w:bookmarkStart w:id="47" w:name="figure-1"/>
+      <w:bookmarkStart w:id="42" w:name="figure-1"/>
+      <w:bookmarkStart w:id="43" w:name="figures"/>
       <w:r>
         <w:rPr/>
         <w:t>Violin plots of Leaf Mass per Area (LMA) by species and elevation category.</w:t>
       </w:r>
-      <w:bookmarkEnd w:id="46"/>
-      <w:bookmarkEnd w:id="47"/>
+      <w:bookmarkEnd w:id="42"/>
+      <w:bookmarkEnd w:id="43"/>
     </w:p>
     <w:p>
       <w:pPr>
         <w:pStyle w:val="Heading1"/>
         <w:rPr/>
       </w:pPr>
-      <w:bookmarkStart w:id="48" w:name="figure-2"/>
       <w:r>
         <w:rPr/>
         <w:t>9. Figure 2</w:t>
@@ -1906,7 +1881,6 @@
         <w:pStyle w:val="Heading2"/>
         <w:rPr/>
       </w:pPr>
-      <w:bookmarkStart w:id="49" w:name="figure-3"/>
       <w:r>
         <w:rPr/>
         <w:t>9.1 Figure 3</w:t>
@@ -1963,19 +1937,18 @@
         <w:pStyle w:val="ImageCaption"/>
         <w:rPr/>
       </w:pPr>
-      <w:bookmarkStart w:id="50" w:name="figure-3"/>
+      <w:bookmarkStart w:id="44" w:name="figure-3"/>
       <w:r>
         <w:rPr/>
         <w:t>Violin plots of Leaf Lobe Index (LBI) by species and elevation category.</w:t>
       </w:r>
-      <w:bookmarkEnd w:id="50"/>
+      <w:bookmarkEnd w:id="44"/>
     </w:p>
     <w:p>
       <w:pPr>
         <w:pStyle w:val="Heading2"/>
         <w:rPr/>
       </w:pPr>
-      <w:bookmarkStart w:id="51" w:name="figure-4"/>
       <w:r>
         <w:rPr/>
         <w:t>9.2 Figure 4</w:t>
@@ -2032,19 +2005,18 @@
         <w:pStyle w:val="ImageCaption"/>
         <w:rPr/>
       </w:pPr>
-      <w:bookmarkStart w:id="52" w:name="figure-4"/>
+      <w:bookmarkStart w:id="45" w:name="figure-4"/>
       <w:r>
         <w:rPr/>
         <w:t>Violin plots of leaf toughness by species and elevation category.</w:t>
       </w:r>
-      <w:bookmarkEnd w:id="52"/>
+      <w:bookmarkEnd w:id="45"/>
     </w:p>
     <w:p>
       <w:pPr>
         <w:pStyle w:val="Heading2"/>
         <w:rPr/>
       </w:pPr>
-      <w:bookmarkStart w:id="53" w:name="figure-5"/>
       <w:r>
         <w:rPr/>
         <w:t>9.3 Figure 5</w:t>
@@ -2101,19 +2073,18 @@
         <w:pStyle w:val="ImageCaption"/>
         <w:rPr/>
       </w:pPr>
-      <w:bookmarkStart w:id="54" w:name="figure-5"/>
+      <w:bookmarkStart w:id="46" w:name="figure-5"/>
       <w:r>
         <w:rPr/>
         <w:t>Violin plots of leaf thickness by species and elevation category.</w:t>
       </w:r>
-      <w:bookmarkEnd w:id="54"/>
+      <w:bookmarkEnd w:id="46"/>
     </w:p>
     <w:p>
       <w:pPr>
         <w:pStyle w:val="Heading2"/>
         <w:rPr/>
       </w:pPr>
-      <w:bookmarkStart w:id="55" w:name="figure-6"/>
       <w:r>
         <w:rPr/>
         <w:t>9.4 Figure 6</w:t>
@@ -2181,12 +2152,12 @@
         <w:pStyle w:val="ImageCaption"/>
         <w:rPr/>
       </w:pPr>
-      <w:bookmarkStart w:id="56" w:name="figure-6"/>
+      <w:bookmarkStart w:id="47" w:name="figure-6"/>
       <w:r>
         <w:rPr/>
         <w:t>Scatter plots of leaf traits by elevation category.</w:t>
       </w:r>
-      <w:bookmarkEnd w:id="56"/>
+      <w:bookmarkEnd w:id="47"/>
     </w:p>
     <w:p>
       <w:pPr>
@@ -2202,7 +2173,6 @@
         <w:pStyle w:val="Heading2"/>
         <w:rPr/>
       </w:pPr>
-      <w:bookmarkStart w:id="57" w:name="figure-7"/>
       <w:r>
         <w:rPr/>
         <w:t>9.5 Figure 7</w:t>
@@ -2259,31 +2229,30 @@
         <w:pStyle w:val="ImageCaption"/>
         <w:rPr/>
       </w:pPr>
-      <w:bookmarkStart w:id="58" w:name="figure-7"/>
+      <w:bookmarkStart w:id="48" w:name="figure-7"/>
       <w:r>
         <w:rPr/>
         <w:t>Scatter plot of Shannon diversity by elevation.</w:t>
       </w:r>
-      <w:bookmarkEnd w:id="58"/>
+      <w:bookmarkEnd w:id="48"/>
     </w:p>
     <w:p>
       <w:pPr>
         <w:pStyle w:val="Heading2"/>
         <w:rPr/>
       </w:pPr>
-      <w:bookmarkStart w:id="59" w:name="figure-8"/>
+      <w:bookmarkStart w:id="49" w:name="figure-8"/>
       <w:r>
         <w:rPr/>
         <w:t>9.6 Figure 8</w:t>
       </w:r>
-      <w:bookmarkEnd w:id="59"/>
+      <w:bookmarkEnd w:id="49"/>
     </w:p>
     <w:p>
       <w:pPr>
         <w:pStyle w:val="Heading2"/>
         <w:rPr/>
       </w:pPr>
-      <w:bookmarkStart w:id="60" w:name="figure-9"/>
       <w:r>
         <w:rPr/>
         <w:t>9.7 Figure 9</w:t>
@@ -2348,19 +2317,54 @@
         <w:pStyle w:val="ImageCaption"/>
         <w:rPr/>
       </w:pPr>
-      <w:bookmarkStart w:id="61" w:name="figure-9"/>
+      <w:bookmarkStart w:id="50" w:name="figure-9"/>
       <w:r>
         <w:rPr/>
         <w:t>Bar plot of relative abundance of fungal phyla by species and elevation category.</w:t>
       </w:r>
-      <w:bookmarkEnd w:id="61"/>
+      <w:bookmarkEnd w:id="50"/>
     </w:p>
     <w:p>
       <w:pPr>
         <w:pStyle w:val="Heading2"/>
         <w:rPr/>
       </w:pPr>
-      <w:bookmarkStart w:id="62" w:name="figure-10"/>
+      <w:r>
+        <w:rPr/>
+      </w:r>
+    </w:p>
+    <w:p>
+      <w:pPr>
+        <w:pStyle w:val="BodyText"/>
+        <w:rPr/>
+      </w:pPr>
+      <w:r>
+        <w:rPr/>
+      </w:r>
+    </w:p>
+    <w:p>
+      <w:pPr>
+        <w:pStyle w:val="BodyText"/>
+        <w:rPr/>
+      </w:pPr>
+      <w:r>
+        <w:rPr/>
+      </w:r>
+    </w:p>
+    <w:p>
+      <w:pPr>
+        <w:pStyle w:val="BodyText"/>
+        <w:rPr/>
+      </w:pPr>
+      <w:r>
+        <w:rPr/>
+      </w:r>
+    </w:p>
+    <w:p>
+      <w:pPr>
+        <w:pStyle w:val="Heading2"/>
+        <w:rPr/>
+      </w:pPr>
       <w:r>
         <w:rPr/>
         <w:t>9.8 Figure 10</w:t>
@@ -2371,19 +2375,60 @@
         <w:pStyle w:val="FirstParagraph"/>
         <w:rPr/>
       </w:pPr>
-      <w:bookmarkStart w:id="63" w:name="figure-10"/>
-      <w:r>
-        <w:rPr/>
-        <w:t>INSERT dbRDA HERE</w:t>
-      </w:r>
-      <w:bookmarkEnd w:id="63"/>
+      <w:r>
+        <w:rPr/>
+        <w:drawing>
+          <wp:anchor behindDoc="0" distT="0" distB="0" distL="0" distR="0" simplePos="0" locked="0" layoutInCell="0" allowOverlap="1" relativeHeight="12">
+            <wp:simplePos x="0" y="0"/>
+            <wp:positionH relativeFrom="column">
+              <wp:align>center</wp:align>
+            </wp:positionH>
+            <wp:positionV relativeFrom="paragraph">
+              <wp:posOffset>635</wp:posOffset>
+            </wp:positionV>
+            <wp:extent cx="5943600" cy="5943600"/>
+            <wp:effectExtent l="0" t="0" r="0" b="0"/>
+            <wp:wrapSquare wrapText="largest"/>
+            <wp:docPr id="9" name="Image10" descr=""/>
+            <wp:cNvGraphicFramePr>
+              <a:graphicFrameLocks xmlns:a="http://schemas.openxmlformats.org/drawingml/2006/main" noChangeAspect="1"/>
+            </wp:cNvGraphicFramePr>
+            <a:graphic xmlns:a="http://schemas.openxmlformats.org/drawingml/2006/main">
+              <a:graphicData uri="http://schemas.openxmlformats.org/drawingml/2006/picture">
+                <pic:pic xmlns:pic="http://schemas.openxmlformats.org/drawingml/2006/picture">
+                  <pic:nvPicPr>
+                    <pic:cNvPr id="9" name="Image10" descr=""/>
+                    <pic:cNvPicPr>
+                      <a:picLocks noChangeAspect="1" noChangeArrowheads="1"/>
+                    </pic:cNvPicPr>
+                  </pic:nvPicPr>
+                  <pic:blipFill>
+                    <a:blip r:embed="rId34"/>
+                    <a:stretch>
+                      <a:fillRect/>
+                    </a:stretch>
+                  </pic:blipFill>
+                  <pic:spPr bwMode="auto">
+                    <a:xfrm>
+                      <a:off x="0" y="0"/>
+                      <a:ext cx="5943600" cy="5943600"/>
+                    </a:xfrm>
+                    <a:prstGeom prst="rect">
+                      <a:avLst/>
+                    </a:prstGeom>
+                  </pic:spPr>
+                </pic:pic>
+              </a:graphicData>
+            </a:graphic>
+          </wp:anchor>
+        </w:drawing>
+      </w:r>
     </w:p>
     <w:p>
       <w:pPr>
         <w:pStyle w:val="Heading2"/>
         <w:rPr/>
       </w:pPr>
-      <w:bookmarkStart w:id="64" w:name="figure-11"/>
       <w:r>
         <w:rPr/>
         <w:t>9.9 Figure 11</w:t>
@@ -2408,7 +2453,7 @@
             <wp:extent cx="5943600" cy="4456430"/>
             <wp:effectExtent l="0" t="0" r="0" b="0"/>
             <wp:wrapSquare wrapText="largest"/>
-            <wp:docPr id="9" name="Image8" descr=""/>
+            <wp:docPr id="10" name="Image8" descr=""/>
             <wp:cNvGraphicFramePr>
               <a:graphicFrameLocks xmlns:a="http://schemas.openxmlformats.org/drawingml/2006/main" noChangeAspect="1"/>
             </wp:cNvGraphicFramePr>
@@ -2416,13 +2461,13 @@
               <a:graphicData uri="http://schemas.openxmlformats.org/drawingml/2006/picture">
                 <pic:pic xmlns:pic="http://schemas.openxmlformats.org/drawingml/2006/picture">
                   <pic:nvPicPr>
-                    <pic:cNvPr id="9" name="Image8" descr=""/>
+                    <pic:cNvPr id="10" name="Image8" descr=""/>
                     <pic:cNvPicPr>
                       <a:picLocks noChangeAspect="1" noChangeArrowheads="1"/>
                     </pic:cNvPicPr>
                   </pic:nvPicPr>
                   <pic:blipFill>
-                    <a:blip r:embed="rId34"/>
+                    <a:blip r:embed="rId35"/>
                     <a:stretch>
                       <a:fillRect/>
                     </a:stretch>
@@ -2457,12 +2502,12 @@
         <w:pStyle w:val="ImageCaption"/>
         <w:rPr/>
       </w:pPr>
-      <w:bookmarkStart w:id="65" w:name="figure-11"/>
+      <w:bookmarkStart w:id="51" w:name="figure-11"/>
       <w:r>
         <w:rPr/>
         <w:t>Alpha diversity index by elevation category.</w:t>
       </w:r>
-      <w:bookmarkEnd w:id="65"/>
+      <w:bookmarkEnd w:id="51"/>
     </w:p>
     <w:p>
       <w:pPr>
@@ -2496,7 +2541,6 @@
         <w:pStyle w:val="Heading2"/>
         <w:rPr/>
       </w:pPr>
-      <w:bookmarkStart w:id="66" w:name="figure-12"/>
       <w:r>
         <w:rPr/>
         <w:t>9.10 Figure 12</w:t>
@@ -2521,7 +2565,7 @@
             <wp:extent cx="5943600" cy="4458335"/>
             <wp:effectExtent l="0" t="0" r="0" b="0"/>
             <wp:wrapSquare wrapText="largest"/>
-            <wp:docPr id="10" name="Image9" descr=""/>
+            <wp:docPr id="11" name="Image9" descr=""/>
             <wp:cNvGraphicFramePr>
               <a:graphicFrameLocks xmlns:a="http://schemas.openxmlformats.org/drawingml/2006/main" noChangeAspect="1"/>
             </wp:cNvGraphicFramePr>
@@ -2529,13 +2573,13 @@
               <a:graphicData uri="http://schemas.openxmlformats.org/drawingml/2006/picture">
                 <pic:pic xmlns:pic="http://schemas.openxmlformats.org/drawingml/2006/picture">
                   <pic:nvPicPr>
-                    <pic:cNvPr id="10" name="Image9" descr=""/>
+                    <pic:cNvPr id="11" name="Image9" descr=""/>
                     <pic:cNvPicPr>
                       <a:picLocks noChangeAspect="1" noChangeArrowheads="1"/>
                     </pic:cNvPicPr>
                   </pic:nvPicPr>
                   <pic:blipFill>
-                    <a:blip r:embed="rId35"/>
+                    <a:blip r:embed="rId36"/>
                     <a:stretch>
                       <a:fillRect/>
                     </a:stretch>
@@ -2561,26 +2605,26 @@
         <w:pStyle w:val="ImageCaption"/>
         <w:rPr/>
       </w:pPr>
-      <w:bookmarkStart w:id="67" w:name="figure-2"/>
-      <w:bookmarkStart w:id="68" w:name="figure-12"/>
+      <w:bookmarkStart w:id="52" w:name="figure-12"/>
+      <w:bookmarkStart w:id="53" w:name="figure-2"/>
       <w:r>
         <w:rPr/>
         <w:t>Beta diversity by elevation category.</w:t>
       </w:r>
-      <w:bookmarkEnd w:id="67"/>
-      <w:bookmarkEnd w:id="68"/>
+      <w:bookmarkEnd w:id="52"/>
+      <w:bookmarkEnd w:id="53"/>
     </w:p>
     <w:p>
       <w:pPr>
         <w:pStyle w:val="Heading1"/>
         <w:rPr/>
       </w:pPr>
-      <w:bookmarkStart w:id="69" w:name="supplementary-material"/>
+      <w:bookmarkStart w:id="54" w:name="supplementary-material"/>
       <w:r>
         <w:rPr/>
         <w:t>10. Supplementary Material</w:t>
       </w:r>
-      <w:bookmarkEnd w:id="69"/>
+      <w:bookmarkEnd w:id="54"/>
     </w:p>
     <w:sectPr>
       <w:type w:val="nextPage"/>

</xml_diff>

<commit_message>
Using csl yaml references because it renders scientic names correctly. No capitalizing species epithet
</commit_message>
<xml_diff>
--- a/manuscript/Aponte_Bolivar_mim2_manuscript.docx
+++ b/manuscript/Aponte_Bolivar_mim2_manuscript.docx
@@ -791,7 +791,7 @@
         <w:t xml:space="preserve"> </w:t>
       </w:r>
       <w:r>
-        <w:t xml:space="preserve">(Beslile et al., 2012)</w:t>
+        <w:t xml:space="preserve">(Belisle et al., 2012)</w:t>
       </w:r>
       <w:r>
         <w:t xml:space="preserve">.</w:t>
@@ -5439,7 +5439,7 @@
           <w:iCs/>
           <w:i/>
         </w:rPr>
-        <w:t xml:space="preserve">V. vitoriae</w:t>
+        <w:t xml:space="preserve">V. victoriae</w:t>
       </w:r>
       <w:r>
         <w:t xml:space="preserve"> </w:t>
@@ -5455,7 +5455,7 @@
           <w:iCs/>
           <w:i/>
         </w:rPr>
-        <w:t xml:space="preserve">Cryptococcus vistoriae</w:t>
+        <w:t xml:space="preserve">Cryptococcus victoriae</w:t>
       </w:r>
       <w:r>
         <w:t xml:space="preserve">) is also a well-known environmentally abundant fungus capable of causing respiratory issues in humans</w:t>
@@ -5837,63 +5837,7 @@
           <w:iCs/>
           <w:i/>
         </w:rPr>
-        <w:t xml:space="preserve">UNITE</w:t>
-      </w:r>
-      <w:r>
-        <w:rPr>
-          <w:iCs/>
-          <w:i/>
-        </w:rPr>
-        <w:t xml:space="preserve"> </w:t>
-      </w:r>
-      <w:r>
-        <w:rPr>
-          <w:iCs/>
-          <w:i/>
-        </w:rPr>
-        <w:t xml:space="preserve">general</w:t>
-      </w:r>
-      <w:r>
-        <w:rPr>
-          <w:iCs/>
-          <w:i/>
-        </w:rPr>
-        <w:t xml:space="preserve"> </w:t>
-      </w:r>
-      <w:r>
-        <w:rPr>
-          <w:iCs/>
-          <w:i/>
-        </w:rPr>
-        <w:t xml:space="preserve">FASTA</w:t>
-      </w:r>
-      <w:r>
-        <w:rPr>
-          <w:iCs/>
-          <w:i/>
-        </w:rPr>
-        <w:t xml:space="preserve"> </w:t>
-      </w:r>
-      <w:r>
-        <w:rPr>
-          <w:iCs/>
-          <w:i/>
-        </w:rPr>
-        <w:t xml:space="preserve">release for</w:t>
-      </w:r>
-      <w:r>
-        <w:rPr>
-          <w:iCs/>
-          <w:i/>
-        </w:rPr>
-        <w:t xml:space="preserve"> </w:t>
-      </w:r>
-      <w:r>
-        <w:rPr>
-          <w:iCs/>
-          <w:i/>
-        </w:rPr>
-        <w:t xml:space="preserve">Fungi</w:t>
+        <w:t xml:space="preserve">UNITE general FASTA release for Fungi</w:t>
       </w:r>
       <w:r>
         <w:t xml:space="preserve"> </w:t>
@@ -5920,68 +5864,17 @@
         <w:pStyle w:val="Bibliography"/>
       </w:pPr>
       <w:r>
-        <w:t xml:space="preserve">Adams, D. G. (2002). Symbiotic</w:t>
-      </w:r>
-      <w:r>
-        <w:t xml:space="preserve"> </w:t>
-      </w:r>
-      <w:r>
-        <w:t xml:space="preserve">Interactions</w:t>
-      </w:r>
-      <w:r>
-        <w:t xml:space="preserve">. In B. A. Whitton &amp; M. Potts (Eds.),</w:t>
-      </w:r>
-      <w:r>
-        <w:t xml:space="preserve"> </w:t>
-      </w:r>
-      <w:r>
-        <w:rPr>
-          <w:iCs/>
-          <w:i/>
-        </w:rPr>
-        <w:t xml:space="preserve">The</w:t>
-      </w:r>
-      <w:r>
-        <w:rPr>
-          <w:iCs/>
-          <w:i/>
-        </w:rPr>
-        <w:t xml:space="preserve"> </w:t>
-      </w:r>
-      <w:r>
-        <w:rPr>
-          <w:iCs/>
-          <w:i/>
-        </w:rPr>
-        <w:t xml:space="preserve">Ecology</w:t>
-      </w:r>
-      <w:r>
-        <w:rPr>
-          <w:iCs/>
-          <w:i/>
-        </w:rPr>
-        <w:t xml:space="preserve"> </w:t>
-      </w:r>
-      <w:r>
-        <w:rPr>
-          <w:iCs/>
-          <w:i/>
-        </w:rPr>
-        <w:t xml:space="preserve">of</w:t>
-      </w:r>
-      <w:r>
-        <w:rPr>
-          <w:iCs/>
-          <w:i/>
-        </w:rPr>
-        <w:t xml:space="preserve"> </w:t>
-      </w:r>
-      <w:r>
-        <w:rPr>
-          <w:iCs/>
-          <w:i/>
-        </w:rPr>
-        <w:t xml:space="preserve">Cyanobacteria</w:t>
+        <w:t xml:space="preserve">Adams, D. G. (2002). Symbiotic Interactions. In B. A. Whitton &amp; M. Potts (Eds.),</w:t>
+      </w:r>
+      <w:r>
+        <w:t xml:space="preserve"> </w:t>
+      </w:r>
+      <w:r>
+        <w:rPr>
+          <w:iCs/>
+          <w:i/>
+        </w:rPr>
+        <w:t xml:space="preserve">The Ecology of Cyanobacteria</w:t>
       </w:r>
       <w:r>
         <w:t xml:space="preserve"> </w:t>
@@ -6008,52 +5901,7 @@
         <w:pStyle w:val="Bibliography"/>
       </w:pPr>
       <w:r>
-        <w:t xml:space="preserve">Aimone, C. D., Giauque, H., &amp; Hawkes, C. V. (2023). Fungal</w:t>
-      </w:r>
-      <w:r>
-        <w:t xml:space="preserve"> </w:t>
-      </w:r>
-      <w:r>
-        <w:t xml:space="preserve">Symbionts Generate Water-Saver</w:t>
-      </w:r>
-      <w:r>
-        <w:t xml:space="preserve"> </w:t>
-      </w:r>
-      <w:r>
-        <w:t xml:space="preserve">and</w:t>
-      </w:r>
-      <w:r>
-        <w:t xml:space="preserve"> </w:t>
-      </w:r>
-      <w:r>
-        <w:t xml:space="preserve">Water-Spender Plant Drought Strategies</w:t>
-      </w:r>
-      <w:r>
-        <w:t xml:space="preserve"> </w:t>
-      </w:r>
-      <w:r>
-        <w:t xml:space="preserve">via</w:t>
-      </w:r>
-      <w:r>
-        <w:t xml:space="preserve"> </w:t>
-      </w:r>
-      <w:r>
-        <w:t xml:space="preserve">Diverse Effects</w:t>
-      </w:r>
-      <w:r>
-        <w:t xml:space="preserve"> </w:t>
-      </w:r>
-      <w:r>
-        <w:t xml:space="preserve">on</w:t>
-      </w:r>
-      <w:r>
-        <w:t xml:space="preserve"> </w:t>
-      </w:r>
-      <w:r>
-        <w:t xml:space="preserve">Host Gene Expression</w:t>
-      </w:r>
-      <w:r>
-        <w:t xml:space="preserve">.</w:t>
+        <w:t xml:space="preserve">Aimone, C. D., Giauque, H., &amp; Hawkes, C. V. (2023). Fungal Symbionts Generate Water-Saver and Water-Spender Plant Drought Strategies via Diverse Effects on Host Gene Expression.</w:t>
       </w:r>
       <w:r>
         <w:t xml:space="preserve"> </w:t>
@@ -6100,88 +5948,17 @@
         <w:pStyle w:val="Bibliography"/>
       </w:pPr>
       <w:r>
-        <w:t xml:space="preserve">Anderson, M. J. (2017). Permutational</w:t>
-      </w:r>
-      <w:r>
-        <w:t xml:space="preserve"> </w:t>
-      </w:r>
-      <w:r>
-        <w:t xml:space="preserve">Multivariate Analysis</w:t>
-      </w:r>
-      <w:r>
-        <w:t xml:space="preserve"> </w:t>
-      </w:r>
-      <w:r>
-        <w:t xml:space="preserve">of</w:t>
-      </w:r>
-      <w:r>
-        <w:t xml:space="preserve"> </w:t>
-      </w:r>
-      <w:r>
-        <w:t xml:space="preserve">Variance</w:t>
-      </w:r>
-      <w:r>
-        <w:t xml:space="preserve"> </w:t>
-      </w:r>
-      <w:r>
-        <w:t xml:space="preserve">(</w:t>
-      </w:r>
-      <w:r>
-        <w:t xml:space="preserve"> </w:t>
-      </w:r>
-      <w:r>
-        <w:t xml:space="preserve">PERMANOVA</w:t>
-      </w:r>
-      <w:r>
-        <w:t xml:space="preserve"> </w:t>
-      </w:r>
-      <w:r>
-        <w:t xml:space="preserve">). In</w:t>
-      </w:r>
-      <w:r>
-        <w:t xml:space="preserve"> </w:t>
-      </w:r>
-      <w:r>
-        <w:rPr>
-          <w:iCs/>
-          <w:i/>
-        </w:rPr>
-        <w:t xml:space="preserve">Wiley</w:t>
-      </w:r>
-      <w:r>
-        <w:rPr>
-          <w:iCs/>
-          <w:i/>
-        </w:rPr>
-        <w:t xml:space="preserve"> </w:t>
-      </w:r>
-      <w:r>
-        <w:rPr>
-          <w:iCs/>
-          <w:i/>
-        </w:rPr>
-        <w:t xml:space="preserve">StatsRef</w:t>
-      </w:r>
-      <w:r>
-        <w:rPr>
-          <w:iCs/>
-          <w:i/>
-        </w:rPr>
-        <w:t xml:space="preserve">:</w:t>
-      </w:r>
-      <w:r>
-        <w:rPr>
-          <w:iCs/>
-          <w:i/>
-        </w:rPr>
-        <w:t xml:space="preserve"> </w:t>
-      </w:r>
-      <w:r>
-        <w:rPr>
-          <w:iCs/>
-          <w:i/>
-        </w:rPr>
-        <w:t xml:space="preserve">Statistics Reference Online</w:t>
+        <w:t xml:space="preserve">Anderson, M. J. (2017). Permutational Multivariate Analysis of Variance ( PERMANOVA ). In</w:t>
+      </w:r>
+      <w:r>
+        <w:t xml:space="preserve"> </w:t>
+      </w:r>
+      <w:r>
+        <w:rPr>
+          <w:iCs/>
+          <w:i/>
+        </w:rPr>
+        <w:t xml:space="preserve">Wiley StatsRef: Statistics Reference Online</w:t>
       </w:r>
       <w:r>
         <w:t xml:space="preserve"> </w:t>
@@ -6224,7 +6001,7 @@
         <w:t xml:space="preserve"> </w:t>
       </w:r>
       <w:r>
-        <w:t xml:space="preserve">(Version 0.12.1) [Computer software]. Babraham Institute.</w:t>
+        <w:t xml:space="preserve">(Version 0.12.1) [Computer software].</w:t>
       </w:r>
     </w:p>
     <w:bookmarkEnd w:id="50"/>
@@ -6244,70 +6021,7 @@
           <w:iCs/>
           <w:i/>
         </w:rPr>
-        <w:t xml:space="preserve">High-</w:t>
-      </w:r>
-      <w:r>
-        <w:rPr>
-          <w:iCs/>
-          <w:i/>
-        </w:rPr>
-        <w:t xml:space="preserve">Molecular-Weight SPRI-aided DNA</w:t>
-      </w:r>
-      <w:r>
-        <w:rPr>
-          <w:iCs/>
-          <w:i/>
-        </w:rPr>
-        <w:t xml:space="preserve"> </w:t>
-      </w:r>
-      <w:r>
-        <w:rPr>
-          <w:iCs/>
-          <w:i/>
-        </w:rPr>
-        <w:t xml:space="preserve">extraction from</w:t>
-      </w:r>
-      <w:r>
-        <w:rPr>
-          <w:iCs/>
-          <w:i/>
-        </w:rPr>
-        <w:t xml:space="preserve"> </w:t>
-      </w:r>
-      <w:r>
-        <w:rPr>
-          <w:iCs/>
-          <w:i/>
-        </w:rPr>
-        <w:t xml:space="preserve">Mimulus</w:t>
-      </w:r>
-      <w:r>
-        <w:rPr>
-          <w:iCs/>
-          <w:i/>
-        </w:rPr>
-        <w:t xml:space="preserve"> </w:t>
-      </w:r>
-      <w:r>
-        <w:rPr>
-          <w:iCs/>
-          <w:i/>
-        </w:rPr>
-        <w:t xml:space="preserve">(</w:t>
-      </w:r>
-      <w:r>
-        <w:rPr>
-          <w:iCs/>
-          <w:i/>
-        </w:rPr>
-        <w:t xml:space="preserve">Phrymaceae</w:t>
-      </w:r>
-      <w:r>
-        <w:rPr>
-          <w:iCs/>
-          <w:i/>
-        </w:rPr>
-        <w:t xml:space="preserve">) leaf tissue.</w:t>
+        <w:t xml:space="preserve">High-Molecular-Weight SPRI-aided DNA extraction from Mimulus (Phrymaceae) leaf tissue.</w:t>
       </w:r>
       <w:r>
         <w:t xml:space="preserve"> </w:t>
@@ -6374,42 +6088,7 @@
           <w:iCs/>
           <w:i/>
         </w:rPr>
-        <w:t xml:space="preserve">MuMIn</w:t>
-      </w:r>
-      <w:r>
-        <w:rPr>
-          <w:iCs/>
-          <w:i/>
-        </w:rPr>
-        <w:t xml:space="preserve">:</w:t>
-      </w:r>
-      <w:r>
-        <w:rPr>
-          <w:iCs/>
-          <w:i/>
-        </w:rPr>
-        <w:t xml:space="preserve"> </w:t>
-      </w:r>
-      <w:r>
-        <w:rPr>
-          <w:iCs/>
-          <w:i/>
-        </w:rPr>
-        <w:t xml:space="preserve">Multi-model</w:t>
-      </w:r>
-      <w:r>
-        <w:rPr>
-          <w:iCs/>
-          <w:i/>
-        </w:rPr>
-        <w:t xml:space="preserve"> </w:t>
-      </w:r>
-      <w:r>
-        <w:rPr>
-          <w:iCs/>
-          <w:i/>
-        </w:rPr>
-        <w:t xml:space="preserve">inference</w:t>
+        <w:t xml:space="preserve">MuMIn: Multi-model inference</w:t>
       </w:r>
       <w:r>
         <w:t xml:space="preserve"> </w:t>
@@ -6430,65 +6109,36 @@
       </w:hyperlink>
     </w:p>
     <w:bookmarkEnd w:id="55"/>
-    <w:bookmarkStart w:id="57" w:name="ref-benjamini1995"/>
+    <w:bookmarkStart w:id="57" w:name="ref-belisle2012"/>
     <w:p>
       <w:pPr>
         <w:pStyle w:val="Bibliography"/>
       </w:pPr>
       <w:r>
-        <w:t xml:space="preserve">Benjamini, Y., &amp; Hochberg, Y. (1995). Controlling the</w:t>
-      </w:r>
-      <w:r>
-        <w:t xml:space="preserve"> </w:t>
-      </w:r>
-      <w:r>
-        <w:t xml:space="preserve">False Discovery Rate</w:t>
-      </w:r>
-      <w:r>
-        <w:t xml:space="preserve">:</w:t>
-      </w:r>
-      <w:r>
-        <w:t xml:space="preserve"> </w:t>
-      </w:r>
-      <w:r>
-        <w:t xml:space="preserve">A Practical</w:t>
-      </w:r>
-      <w:r>
-        <w:t xml:space="preserve"> </w:t>
-      </w:r>
-      <w:r>
-        <w:t xml:space="preserve">and</w:t>
-      </w:r>
-      <w:r>
-        <w:t xml:space="preserve"> </w:t>
-      </w:r>
-      <w:r>
-        <w:t xml:space="preserve">Powerful Approach</w:t>
-      </w:r>
-      <w:r>
-        <w:t xml:space="preserve"> </w:t>
-      </w:r>
-      <w:r>
-        <w:t xml:space="preserve">to</w:t>
-      </w:r>
-      <w:r>
-        <w:t xml:space="preserve"> </w:t>
-      </w:r>
-      <w:r>
-        <w:t xml:space="preserve">Multiple Testing</w:t>
-      </w:r>
-      <w:r>
-        <w:t xml:space="preserve">.</w:t>
-      </w:r>
-      <w:r>
-        <w:t xml:space="preserve"> </w:t>
-      </w:r>
-      <w:r>
-        <w:rPr>
-          <w:iCs/>
-          <w:i/>
-        </w:rPr>
-        <w:t xml:space="preserve">Journal of the Royal Statistical Society: Series B (Methodological)</w:t>
+        <w:t xml:space="preserve">Belisle, M., Peay, K. G., &amp; Fukami, T. (2012). Flowers as Islands: Spatial Distribution of Nectar-Inhabiting Microfungi among Plants of</w:t>
+      </w:r>
+      <w:r>
+        <w:t xml:space="preserve"> </w:t>
+      </w:r>
+      <w:r>
+        <w:rPr>
+          <w:iCs/>
+          <w:i/>
+        </w:rPr>
+        <w:t xml:space="preserve">Mimulus aurantiacus</w:t>
+      </w:r>
+      <w:r>
+        <w:t xml:space="preserve">, a Hummingbird-Pollinated Shrub.</w:t>
+      </w:r>
+      <w:r>
+        <w:t xml:space="preserve"> </w:t>
+      </w:r>
+      <w:r>
+        <w:rPr>
+          <w:iCs/>
+          <w:i/>
+        </w:rPr>
+        <w:t xml:space="preserve">Microbial Ecology</w:t>
       </w:r>
       <w:r>
         <w:t xml:space="preserve">,</w:t>
@@ -6501,10 +6151,10 @@
           <w:iCs/>
           <w:i/>
         </w:rPr>
-        <w:t xml:space="preserve">57</w:t>
-      </w:r>
-      <w:r>
-        <w:t xml:space="preserve">(1), 289–300.</w:t>
+        <w:t xml:space="preserve">63</w:t>
+      </w:r>
+      <w:r>
+        <w:t xml:space="preserve">(4), 711–718.</w:t>
       </w:r>
       <w:r>
         <w:t xml:space="preserve"> </w:t>
@@ -6514,63 +6164,28 @@
           <w:rPr>
             <w:rStyle w:val="Hyperlink"/>
           </w:rPr>
-          <w:t xml:space="preserve">https://doi.org/10.1111/j.2517-6161.1995.tb02031.x</w:t>
+          <w:t xml:space="preserve">https://doi.org/10.1007/s00248-011-9975-8</w:t>
         </w:r>
       </w:hyperlink>
     </w:p>
     <w:bookmarkEnd w:id="57"/>
-    <w:bookmarkStart w:id="59" w:name="ref-beslile2012"/>
+    <w:bookmarkStart w:id="59" w:name="ref-benjamini1995"/>
     <w:p>
       <w:pPr>
         <w:pStyle w:val="Bibliography"/>
       </w:pPr>
       <w:r>
-        <w:t xml:space="preserve">Beslile, M., Peay, K. G., &amp; Fukami, T. (2012). Flowers as islands:</w:t>
-      </w:r>
-      <w:r>
-        <w:t xml:space="preserve"> </w:t>
-      </w:r>
-      <w:r>
-        <w:t xml:space="preserve">Spatial</w:t>
-      </w:r>
-      <w:r>
-        <w:t xml:space="preserve"> </w:t>
-      </w:r>
-      <w:r>
-        <w:t xml:space="preserve">distribution of nectar-inhabiting microfungi among plants of</w:t>
-      </w:r>
-      <w:r>
-        <w:t xml:space="preserve"> </w:t>
-      </w:r>
-      <w:r>
-        <w:rPr>
-          <w:iCs/>
-          <w:i/>
-        </w:rPr>
-        <w:t xml:space="preserve">Mimulus</w:t>
-      </w:r>
-      <w:r>
-        <w:t xml:space="preserve"> </w:t>
-      </w:r>
-      <w:r>
-        <w:rPr>
-          <w:iCs/>
-          <w:i/>
-        </w:rPr>
-        <w:t xml:space="preserve">Aurantiacus</w:t>
-      </w:r>
-      <w:r>
-        <w:t xml:space="preserve">, a hummingbird-pollinated shrub.</w:t>
-      </w:r>
-      <w:r>
-        <w:t xml:space="preserve"> </w:t>
-      </w:r>
-      <w:r>
-        <w:rPr>
-          <w:iCs/>
-          <w:i/>
-        </w:rPr>
-        <w:t xml:space="preserve">Microbial Ecology</w:t>
+        <w:t xml:space="preserve">Benjamini, Y., &amp; Hochberg, Y. (1995). Controlling the False Discovery Rate: A Practical and Powerful Approach to Multiple Testing.</w:t>
+      </w:r>
+      <w:r>
+        <w:t xml:space="preserve"> </w:t>
+      </w:r>
+      <w:r>
+        <w:rPr>
+          <w:iCs/>
+          <w:i/>
+        </w:rPr>
+        <w:t xml:space="preserve">Journal of the Royal Statistical Society: Series B (Methodological)</w:t>
       </w:r>
       <w:r>
         <w:t xml:space="preserve">,</w:t>
@@ -6583,10 +6198,10 @@
           <w:iCs/>
           <w:i/>
         </w:rPr>
-        <w:t xml:space="preserve">63</w:t>
-      </w:r>
-      <w:r>
-        <w:t xml:space="preserve">(4), 711–718.</w:t>
+        <w:t xml:space="preserve">57</w:t>
+      </w:r>
+      <w:r>
+        <w:t xml:space="preserve">(1), 289–300.</w:t>
       </w:r>
       <w:r>
         <w:t xml:space="preserve"> </w:t>
@@ -6596,7 +6211,7 @@
           <w:rPr>
             <w:rStyle w:val="Hyperlink"/>
           </w:rPr>
-          <w:t xml:space="preserve">https://doi.org/10.1007/s00248-011-9975-8.Flowers</w:t>
+          <w:t xml:space="preserve">https://doi.org/10.1111/j.2517-6161.1995.tb02031.x</w:t>
         </w:r>
       </w:hyperlink>
     </w:p>
@@ -6607,75 +6222,22 @@
         <w:pStyle w:val="Bibliography"/>
       </w:pPr>
       <w:r>
-        <w:t xml:space="preserve">Brandvain, Y., Kenney, A. M., Flagel, L., Coop, G., &amp; Sweigart, A. L. (2014). Speciation and</w:t>
-      </w:r>
-      <w:r>
-        <w:t xml:space="preserve"> </w:t>
-      </w:r>
-      <w:r>
-        <w:t xml:space="preserve">Introgression</w:t>
-      </w:r>
-      <w:r>
-        <w:t xml:space="preserve"> </w:t>
-      </w:r>
-      <w:r>
-        <w:t xml:space="preserve">between</w:t>
-      </w:r>
-      <w:r>
-        <w:t xml:space="preserve"> </w:t>
-      </w:r>
-      <w:r>
-        <w:rPr>
-          <w:iCs/>
-          <w:i/>
-        </w:rPr>
-        <w:t xml:space="preserve">Mimulus</w:t>
-      </w:r>
-      <w:r>
-        <w:t xml:space="preserve"> </w:t>
-      </w:r>
-      <w:r>
-        <w:rPr>
-          <w:iCs/>
-          <w:i/>
-        </w:rPr>
-        <w:t xml:space="preserve">Nasutus</w:t>
-      </w:r>
-      <m:oMath>
-        <m:r>
-          <m:rPr>
-            <m:sty m:val="p"/>
-          </m:rPr>
-          <m:t>&lt;</m:t>
-        </m:r>
-      </m:oMath>
-      <w:r>
-        <w:rPr>
-          <w:iCs/>
-          <w:i/>
-        </w:rPr>
-        <w:t xml:space="preserve">i/</w:t>
-      </w:r>
-      <m:oMath>
-        <m:r>
-          <m:rPr>
-            <m:sty m:val="p"/>
-          </m:rPr>
-          <m:t>&gt;</m:t>
-        </m:r>
-      </m:oMath>
-      <w:r>
-        <w:rPr>
-          <w:iCs/>
-          <w:i/>
-        </w:rPr>
-        <w:t xml:space="preserve"> </w:t>
-      </w:r>
-      <w:r>
-        <w:rPr>
-          <w:iCs/>
-          <w:i/>
-        </w:rPr>
+        <w:t xml:space="preserve">Brandvain, Y., Kenney, A. M., Flagel, L., Coop, G., &amp; Sweigart, A. L. (2014). Speciation and Introgression Between</w:t>
+      </w:r>
+      <w:r>
+        <w:t xml:space="preserve"> </w:t>
+      </w:r>
+      <w:r>
+        <w:rPr>
+          <w:iCs/>
+          <w:i/>
+        </w:rPr>
+        <w:t xml:space="preserve">Mimulus nasutus</w:t>
+      </w:r>
+      <w:r>
+        <w:t xml:space="preserve"> </w:t>
+      </w:r>
+      <w:r>
         <w:t xml:space="preserve">and</w:t>
       </w:r>
       <w:r>
@@ -6685,22 +6247,8 @@
         <w:rPr>
           <w:iCs/>
           <w:i/>
-          <w:iCs/>
-          <w:i/>
-        </w:rPr>
-        <w:t xml:space="preserve">Mimulus</w:t>
-      </w:r>
-      <w:r>
-        <w:t xml:space="preserve"> </w:t>
-      </w:r>
-      <w:r>
-        <w:rPr>
-          <w:iCs/>
-          <w:i/>
-          <w:iCs/>
-          <w:i/>
-        </w:rPr>
-        <w:t xml:space="preserve">Guttatus</w:t>
+        </w:rPr>
+        <w:t xml:space="preserve">Mimulus guttatus</w:t>
       </w:r>
       <w:r>
         <w:t xml:space="preserve">.</w:t>
@@ -6750,7 +6298,7 @@
         <w:pStyle w:val="Bibliography"/>
       </w:pPr>
       <w:r>
-        <w:t xml:space="preserve">Buzzini, P., Turchetti, B., &amp; Yurkov, A. (2018). Extremophilic yeasts: The toughest yeasts around?</w:t>
+        <w:t xml:space="preserve">Buzzini, P., Turchetti, B., &amp; Yurkov, A. (2018). Extremophilic yeasts: the toughest yeasts around?</w:t>
       </w:r>
       <w:r>
         <w:t xml:space="preserve"> </w:t>
@@ -6797,40 +6345,7 @@
         <w:pStyle w:val="Bibliography"/>
       </w:pPr>
       <w:r>
-        <w:t xml:space="preserve">Callahan, B. J., McMurdie, P. J., Rosen, M. J., Han, A. W., Johnson, A. J. A., &amp; Holmes, S. P. (2016).</w:t>
-      </w:r>
-      <w:r>
-        <w:t xml:space="preserve"> </w:t>
-      </w:r>
-      <w:r>
-        <w:t xml:space="preserve">DADA2</w:t>
-      </w:r>
-      <w:r>
-        <w:t xml:space="preserve">:</w:t>
-      </w:r>
-      <w:r>
-        <w:t xml:space="preserve"> </w:t>
-      </w:r>
-      <w:r>
-        <w:t xml:space="preserve">High-resolution</w:t>
-      </w:r>
-      <w:r>
-        <w:t xml:space="preserve"> </w:t>
-      </w:r>
-      <w:r>
-        <w:t xml:space="preserve">sample inference from</w:t>
-      </w:r>
-      <w:r>
-        <w:t xml:space="preserve"> </w:t>
-      </w:r>
-      <w:r>
-        <w:t xml:space="preserve">Illumina</w:t>
-      </w:r>
-      <w:r>
-        <w:t xml:space="preserve"> </w:t>
-      </w:r>
-      <w:r>
-        <w:t xml:space="preserve">amplicon data.</w:t>
+        <w:t xml:space="preserve">Callahan, B. J., McMurdie, P. J., Rosen, M. J., Han, A. W., Johnson, A. J. A., &amp; Holmes, S. P. (2016). DADA2: High-resolution sample inference from Illumina amplicon data.</w:t>
       </w:r>
       <w:r>
         <w:t xml:space="preserve"> </w:t>
@@ -6924,28 +6439,7 @@
         <w:pStyle w:val="Bibliography"/>
       </w:pPr>
       <w:r>
-        <w:t xml:space="preserve">Cordier, T., Robin, C., Capdevielle, X., Fabreguettes, O., Desprez-Loustau, M.-L., &amp; Vacher, C. (2012). The composition of phyllosphere fungal assemblages of</w:t>
-      </w:r>
-      <w:r>
-        <w:t xml:space="preserve"> </w:t>
-      </w:r>
-      <w:r>
-        <w:t xml:space="preserve">European</w:t>
-      </w:r>
-      <w:r>
-        <w:t xml:space="preserve"> </w:t>
-      </w:r>
-      <w:r>
-        <w:t xml:space="preserve">beech (</w:t>
-      </w:r>
-      <w:r>
-        <w:t xml:space="preserve">Fagus</w:t>
-      </w:r>
-      <w:r>
-        <w:t xml:space="preserve"> </w:t>
-      </w:r>
-      <w:r>
-        <w:t xml:space="preserve">sylvatica) varies significantly along an elevation gradient.</w:t>
+        <w:t xml:space="preserve">Cordier, T., Robin, C., Capdevielle, X., Fabreguettes, O., Desprez-Loustau, M.-L., &amp; Vacher, C. (2012). The composition of phyllosphere fungal assemblages of European beech (Fagus sylvatica) varies significantly along an elevation gradient.</w:t>
       </w:r>
       <w:r>
         <w:t xml:space="preserve"> </w:t>
@@ -7039,61 +6533,7 @@
         <w:pStyle w:val="Bibliography"/>
       </w:pPr>
       <w:r>
-        <w:t xml:space="preserve">De Menezes, G. C. A., Amorim, S. S., Gonçalves, V. N., Godinho, V. M., Simões, J. C., Rosa, C. A., &amp; Rosa, L. H. (2019). Diversity,</w:t>
-      </w:r>
-      <w:r>
-        <w:t xml:space="preserve"> </w:t>
-      </w:r>
-      <w:r>
-        <w:t xml:space="preserve">Distribution</w:t>
-      </w:r>
-      <w:r>
-        <w:t xml:space="preserve">, and</w:t>
-      </w:r>
-      <w:r>
-        <w:t xml:space="preserve"> </w:t>
-      </w:r>
-      <w:r>
-        <w:t xml:space="preserve">Ecology</w:t>
-      </w:r>
-      <w:r>
-        <w:t xml:space="preserve"> </w:t>
-      </w:r>
-      <w:r>
-        <w:t xml:space="preserve">of</w:t>
-      </w:r>
-      <w:r>
-        <w:t xml:space="preserve"> </w:t>
-      </w:r>
-      <w:r>
-        <w:t xml:space="preserve">Fungi</w:t>
-      </w:r>
-      <w:r>
-        <w:t xml:space="preserve"> </w:t>
-      </w:r>
-      <w:r>
-        <w:t xml:space="preserve">in the</w:t>
-      </w:r>
-      <w:r>
-        <w:t xml:space="preserve"> </w:t>
-      </w:r>
-      <w:r>
-        <w:t xml:space="preserve">Seasonal Snow</w:t>
-      </w:r>
-      <w:r>
-        <w:t xml:space="preserve"> </w:t>
-      </w:r>
-      <w:r>
-        <w:t xml:space="preserve">of</w:t>
-      </w:r>
-      <w:r>
-        <w:t xml:space="preserve"> </w:t>
-      </w:r>
-      <w:r>
-        <w:t xml:space="preserve">Antarctica</w:t>
-      </w:r>
-      <w:r>
-        <w:t xml:space="preserve">.</w:t>
+        <w:t xml:space="preserve">De Menezes, G. C. A., Amorim, S. S., Gonçalves, V. N., Godinho, V. M., Simões, J. C., Rosa, C. A., &amp; Rosa, L. H. (2019). Diversity, Distribution, and Ecology of Fungi in the Seasonal Snow of Antarctica.</w:t>
       </w:r>
       <w:r>
         <w:t xml:space="preserve"> </w:t>
@@ -7187,16 +6627,7 @@
         <w:pStyle w:val="Bibliography"/>
       </w:pPr>
       <w:r>
-        <w:t xml:space="preserve">Edgar, R. C., &amp; Flyvbjerg, H. (2015). Error filtering, pair assembly and error correction for next-</w:t>
-      </w:r>
-      <w:r>
-        <w:t xml:space="preserve">Generation</w:t>
-      </w:r>
-      <w:r>
-        <w:t xml:space="preserve"> </w:t>
-      </w:r>
-      <w:r>
-        <w:t xml:space="preserve">sequencing reads.</w:t>
+        <w:t xml:space="preserve">Edgar, R. C., &amp; Flyvbjerg, H. (2015). Error filtering, pair assembly and error correction for next-Generation sequencing reads.</w:t>
       </w:r>
       <w:r>
         <w:t xml:space="preserve"> </w:t>
@@ -7243,28 +6674,7 @@
         <w:pStyle w:val="Bibliography"/>
       </w:pPr>
       <w:r>
-        <w:t xml:space="preserve">Ewels, P., Magnusson, M., Lundin, S., &amp; Käller, M. (2016).</w:t>
-      </w:r>
-      <w:r>
-        <w:t xml:space="preserve"> </w:t>
-      </w:r>
-      <w:r>
-        <w:t xml:space="preserve">MultiQC</w:t>
-      </w:r>
-      <w:r>
-        <w:t xml:space="preserve">:</w:t>
-      </w:r>
-      <w:r>
-        <w:t xml:space="preserve"> </w:t>
-      </w:r>
-      <w:r>
-        <w:t xml:space="preserve">Summarize</w:t>
-      </w:r>
-      <w:r>
-        <w:t xml:space="preserve"> </w:t>
-      </w:r>
-      <w:r>
-        <w:t xml:space="preserve">analysis results for multiple tools and samples in a single report.</w:t>
+        <w:t xml:space="preserve">Ewels, P., Magnusson, M., Lundin, S., &amp; Käller, M. (2016). MultiQC: Summarize analysis results for multiple tools and samples in a single report.</w:t>
       </w:r>
       <w:r>
         <w:t xml:space="preserve"> </w:t>
@@ -7311,31 +6721,20 @@
         <w:pStyle w:val="Bibliography"/>
       </w:pPr>
       <w:r>
-        <w:t xml:space="preserve">Ferris, K. G. (2016). A hot topic:</w:t>
-      </w:r>
-      <w:r>
-        <w:t xml:space="preserve"> </w:t>
-      </w:r>
-      <w:r>
-        <w:t xml:space="preserve">The</w:t>
-      </w:r>
-      <w:r>
-        <w:t xml:space="preserve"> </w:t>
-      </w:r>
-      <w:r>
-        <w:t xml:space="preserve">genetics of adaptation to geothermal vents in</w:t>
-      </w:r>
-      <w:r>
-        <w:t xml:space="preserve"> </w:t>
-      </w:r>
-      <w:r>
-        <w:t xml:space="preserve">Mimulus</w:t>
-      </w:r>
-      <w:r>
-        <w:t xml:space="preserve"> </w:t>
-      </w:r>
-      <w:r>
-        <w:t xml:space="preserve">guttatus.</w:t>
+        <w:t xml:space="preserve">Ferris, K. G. (2016). A hot topic: The genetics of adaptation to geothermal vents in</w:t>
+      </w:r>
+      <w:r>
+        <w:t xml:space="preserve"> </w:t>
+      </w:r>
+      <w:r>
+        <w:rPr>
+          <w:iCs/>
+          <w:i/>
+        </w:rPr>
+        <w:t xml:space="preserve">Mimulus guttatus</w:t>
+      </w:r>
+      <w:r>
+        <w:t xml:space="preserve">.</w:t>
       </w:r>
       <w:r>
         <w:t xml:space="preserve"> </w:t>
@@ -7392,17 +6791,7 @@
           <w:iCs/>
           <w:i/>
         </w:rPr>
-        <w:t xml:space="preserve">Mimulus</w:t>
-      </w:r>
-      <w:r>
-        <w:t xml:space="preserve"> </w:t>
-      </w:r>
-      <w:r>
-        <w:rPr>
-          <w:iCs/>
-          <w:i/>
-        </w:rPr>
-        <w:t xml:space="preserve">Guttatus</w:t>
+        <w:t xml:space="preserve">Mimulus guttatus</w:t>
       </w:r>
       <w:r>
         <w:t xml:space="preserve"> </w:t>
@@ -7465,17 +6854,7 @@
           <w:iCs/>
           <w:i/>
         </w:rPr>
-        <w:t xml:space="preserve">Mimulus</w:t>
-      </w:r>
-      <w:r>
-        <w:t xml:space="preserve"> </w:t>
-      </w:r>
-      <w:r>
-        <w:rPr>
-          <w:iCs/>
-          <w:i/>
-        </w:rPr>
-        <w:t xml:space="preserve">Guttatus</w:t>
+        <w:t xml:space="preserve">Mimulus guttatus</w:t>
       </w:r>
       <w:r>
         <w:t xml:space="preserve"> </w:t>
@@ -7528,19 +6907,7 @@
         <w:pStyle w:val="Bibliography"/>
       </w:pPr>
       <w:r>
-        <w:t xml:space="preserve">Ferris, K. G., Sexton, J. P., Willis, J. H., &amp; Ferris, K. G. (2014). Speciation on a local geographic scale:</w:t>
-      </w:r>
-      <w:r>
-        <w:t xml:space="preserve"> </w:t>
-      </w:r>
-      <w:r>
-        <w:t xml:space="preserve">The</w:t>
-      </w:r>
-      <w:r>
-        <w:t xml:space="preserve"> </w:t>
-      </w:r>
-      <w:r>
-        <w:t xml:space="preserve">evolution of a rare rock outcrop specialist in</w:t>
+        <w:t xml:space="preserve">Ferris, K. G., Sexton, J. P., Willis, J. H., &amp; Ferris, K. G. (2014). Speciation on a local geographic scale: The evolution of a rare rock outcrop specialist in</w:t>
       </w:r>
       <w:r>
         <w:t xml:space="preserve"> </w:t>
@@ -7647,40 +7014,7 @@
         <w:pStyle w:val="Bibliography"/>
       </w:pPr>
       <w:r>
-        <w:t xml:space="preserve">Fritz, M. A., Rosa, S., &amp; Sicard, A. (2018). Mechanisms</w:t>
-      </w:r>
-      <w:r>
-        <w:t xml:space="preserve"> </w:t>
-      </w:r>
-      <w:r>
-        <w:t xml:space="preserve">Underlying</w:t>
-      </w:r>
-      <w:r>
-        <w:t xml:space="preserve"> </w:t>
-      </w:r>
-      <w:r>
-        <w:t xml:space="preserve">the</w:t>
-      </w:r>
-      <w:r>
-        <w:t xml:space="preserve"> </w:t>
-      </w:r>
-      <w:r>
-        <w:t xml:space="preserve">Environmentally Induced Plasticity</w:t>
-      </w:r>
-      <w:r>
-        <w:t xml:space="preserve"> </w:t>
-      </w:r>
-      <w:r>
-        <w:t xml:space="preserve">of</w:t>
-      </w:r>
-      <w:r>
-        <w:t xml:space="preserve"> </w:t>
-      </w:r>
-      <w:r>
-        <w:t xml:space="preserve">Leaf Morphology</w:t>
-      </w:r>
-      <w:r>
-        <w:t xml:space="preserve">.</w:t>
+        <w:t xml:space="preserve">Fritz, M. A., Rosa, S., &amp; Sicard, A. (2018). Mechanisms Underlying the Environmentally Induced Plasticity of Leaf Morphology.</w:t>
       </w:r>
       <w:r>
         <w:t xml:space="preserve"> </w:t>
@@ -7727,19 +7061,7 @@
         <w:pStyle w:val="Bibliography"/>
       </w:pPr>
       <w:r>
-        <w:t xml:space="preserve">Gardes, M., &amp; Bruns, T. D. (1993).</w:t>
-      </w:r>
-      <w:r>
-        <w:t xml:space="preserve"> </w:t>
-      </w:r>
-      <w:r>
-        <w:t xml:space="preserve">ITS</w:t>
-      </w:r>
-      <w:r>
-        <w:t xml:space="preserve"> </w:t>
-      </w:r>
-      <w:r>
-        <w:t xml:space="preserve">primers with enhanced specificity for basidiomycetes ‐ application to the identification of mycorrhizae and rusts.</w:t>
+        <w:t xml:space="preserve">Gardes, M., &amp; Bruns, T. D. (1993). ITS primers with enhanced specificity for basidiomycetes ‐ application to the identification of mycorrhizae and rusts.</w:t>
       </w:r>
       <w:r>
         <w:t xml:space="preserve"> </w:t>
@@ -7833,19 +7155,7 @@
         <w:pStyle w:val="Bibliography"/>
       </w:pPr>
       <w:r>
-        <w:t xml:space="preserve">Higgins, K. L., Arnold, A. E., Coley, P. D., &amp; Kursar, T. A. (2014). Communities of fungal endophytes in tropical forest grasses:</w:t>
-      </w:r>
-      <w:r>
-        <w:t xml:space="preserve"> </w:t>
-      </w:r>
-      <w:r>
-        <w:t xml:space="preserve">Highly</w:t>
-      </w:r>
-      <w:r>
-        <w:t xml:space="preserve"> </w:t>
-      </w:r>
-      <w:r>
-        <w:t xml:space="preserve">diverse host- and habitat generalists characterized by strong spatial structure.</w:t>
+        <w:t xml:space="preserve">Higgins, K. L., Arnold, A. E., Coley, P. D., &amp; Kursar, T. A. (2014). Communities of fungal endophytes in tropical forest grasses: Highly diverse host- and habitat generalists characterized by strong spatial structure.</w:t>
       </w:r>
       <w:r>
         <w:t xml:space="preserve"> </w:t>
@@ -7902,35 +7212,7 @@
           <w:iCs/>
           <w:i/>
         </w:rPr>
-        <w:t xml:space="preserve">Geosphere:</w:t>
-      </w:r>
-      <w:r>
-        <w:rPr>
-          <w:iCs/>
-          <w:i/>
-        </w:rPr>
-        <w:t xml:space="preserve"> </w:t>
-      </w:r>
-      <w:r>
-        <w:rPr>
-          <w:iCs/>
-          <w:i/>
-        </w:rPr>
-        <w:t xml:space="preserve">Spherical</w:t>
-      </w:r>
-      <w:r>
-        <w:rPr>
-          <w:iCs/>
-          <w:i/>
-        </w:rPr>
-        <w:t xml:space="preserve"> </w:t>
-      </w:r>
-      <w:r>
-        <w:rPr>
-          <w:iCs/>
-          <w:i/>
-        </w:rPr>
-        <w:t xml:space="preserve">trigonometry</w:t>
+        <w:t xml:space="preserve">geosphere: Spherical trigonometry</w:t>
       </w:r>
       <w:r>
         <w:t xml:space="preserve"> </w:t>
@@ -7956,17 +7238,7 @@
           <w:iCs/>
           <w:i/>
         </w:rPr>
-        <w:t xml:space="preserve">Arabidopsis</w:t>
-      </w:r>
-      <w:r>
-        <w:t xml:space="preserve"> </w:t>
-      </w:r>
-      <w:r>
-        <w:rPr>
-          <w:iCs/>
-          <w:i/>
-        </w:rPr>
-        <w:t xml:space="preserve">Thaliana</w:t>
+        <w:t xml:space="preserve">Arabidopsis thaliana</w:t>
       </w:r>
       <w:r>
         <w:t xml:space="preserve"> </w:t>
@@ -7998,7 +7270,7 @@
         <w:t xml:space="preserve">5</w:t>
       </w:r>
       <w:r>
-        <w:t xml:space="preserve">, 1–7.</w:t>
+        <w:t xml:space="preserve">(May), 1–7.</w:t>
       </w:r>
       <w:r>
         <w:t xml:space="preserve"> </w:t>
@@ -8019,31 +7291,7 @@
         <w:pStyle w:val="Bibliography"/>
       </w:pPr>
       <w:r>
-        <w:t xml:space="preserve">Jiménez-Hernández, V. S., Villegas-Guzmán, G. A., Casasola-González, J. A., &amp; Vargas-Mendoza, C. F. (2020). Altitudinal distribution of alpha, beta, and gamma diversity of pseudoscorpions (</w:t>
-      </w:r>
-      <w:r>
-        <w:t xml:space="preserve">Arachnida</w:t>
-      </w:r>
-      <w:r>
-        <w:t xml:space="preserve">) in</w:t>
-      </w:r>
-      <w:r>
-        <w:t xml:space="preserve"> </w:t>
-      </w:r>
-      <w:r>
-        <w:t xml:space="preserve">Oaxaca</w:t>
-      </w:r>
-      <w:r>
-        <w:t xml:space="preserve">,</w:t>
-      </w:r>
-      <w:r>
-        <w:t xml:space="preserve"> </w:t>
-      </w:r>
-      <w:r>
-        <w:t xml:space="preserve">Mexico</w:t>
-      </w:r>
-      <w:r>
-        <w:t xml:space="preserve">.</w:t>
+        <w:t xml:space="preserve">Jiménez-Hernández, V. S., Villegas-Guzmán, G. A., Casasola-González, J. A., &amp; Vargas-Mendoza, C. F. (2020). Altitudinal distribution of alpha, beta, and gamma diversity of pseudoscorpions (Arachnida) in Oaxaca, Mexico.</w:t>
       </w:r>
       <w:r>
         <w:t xml:space="preserve"> </w:t>
@@ -8090,19 +7338,7 @@
         <w:pStyle w:val="Bibliography"/>
       </w:pPr>
       <w:r>
-        <w:t xml:space="preserve">Jump, A. S., &amp; Peñuelas, J. (2005). Running to stand still:</w:t>
-      </w:r>
-      <w:r>
-        <w:t xml:space="preserve"> </w:t>
-      </w:r>
-      <w:r>
-        <w:t xml:space="preserve">Adaptation</w:t>
-      </w:r>
-      <w:r>
-        <w:t xml:space="preserve"> </w:t>
-      </w:r>
-      <w:r>
-        <w:t xml:space="preserve">and the response of plants to rapid climate change.</w:t>
+        <w:t xml:space="preserve">Jump, A. S., &amp; Peñuelas, J. (2005). Running to stand still: Adaptation and the response of plants to rapid climate change.</w:t>
       </w:r>
       <w:r>
         <w:t xml:space="preserve"> </w:t>
@@ -8159,49 +7395,7 @@
           <w:iCs/>
           <w:i/>
         </w:rPr>
-        <w:t xml:space="preserve">Rstatix:</w:t>
-      </w:r>
-      <w:r>
-        <w:rPr>
-          <w:iCs/>
-          <w:i/>
-        </w:rPr>
-        <w:t xml:space="preserve"> </w:t>
-      </w:r>
-      <w:r>
-        <w:rPr>
-          <w:iCs/>
-          <w:i/>
-        </w:rPr>
-        <w:t xml:space="preserve">Pipe-Friendly Framework</w:t>
-      </w:r>
-      <w:r>
-        <w:rPr>
-          <w:iCs/>
-          <w:i/>
-        </w:rPr>
-        <w:t xml:space="preserve"> </w:t>
-      </w:r>
-      <w:r>
-        <w:rPr>
-          <w:iCs/>
-          <w:i/>
-        </w:rPr>
-        <w:t xml:space="preserve">for</w:t>
-      </w:r>
-      <w:r>
-        <w:rPr>
-          <w:iCs/>
-          <w:i/>
-        </w:rPr>
-        <w:t xml:space="preserve"> </w:t>
-      </w:r>
-      <w:r>
-        <w:rPr>
-          <w:iCs/>
-          <w:i/>
-        </w:rPr>
-        <w:t xml:space="preserve">Basic Statistical Tests</w:t>
+        <w:t xml:space="preserve">rstatix: Pipe-Friendly Framework for Basic Statistical Tests</w:t>
       </w:r>
       <w:r>
         <w:t xml:space="preserve"> </w:t>
@@ -8385,40 +7579,7 @@
         <w:pStyle w:val="Bibliography"/>
       </w:pPr>
       <w:r>
-        <w:t xml:space="preserve">Kraft, N. J. B., Comita, L. S., Chase, J. M., Sanders, N. J., Swenson, N. G., Crist, T. O., Stegen, J. C., Vellend, M., Boyle, B., Anderson, M. J., Cornell, H. V., Davies, K. F., Freestone, A. L., Inouye, B. D., Harrison, S. P., &amp; Myers, J. A. (2011). Disentangling the</w:t>
-      </w:r>
-      <w:r>
-        <w:t xml:space="preserve"> </w:t>
-      </w:r>
-      <w:r>
-        <w:t xml:space="preserve">Drivers</w:t>
-      </w:r>
-      <w:r>
-        <w:t xml:space="preserve"> </w:t>
-      </w:r>
-      <w:r>
-        <w:t xml:space="preserve">of β</w:t>
-      </w:r>
-      <w:r>
-        <w:t xml:space="preserve"> </w:t>
-      </w:r>
-      <w:r>
-        <w:t xml:space="preserve">Diversity Along Latitudinal</w:t>
-      </w:r>
-      <w:r>
-        <w:t xml:space="preserve"> </w:t>
-      </w:r>
-      <w:r>
-        <w:t xml:space="preserve">and</w:t>
-      </w:r>
-      <w:r>
-        <w:t xml:space="preserve"> </w:t>
-      </w:r>
-      <w:r>
-        <w:t xml:space="preserve">Elevational Gradients</w:t>
-      </w:r>
-      <w:r>
-        <w:t xml:space="preserve">.</w:t>
+        <w:t xml:space="preserve">Kraft, N. J. B., Comita, L. S., Chase, J. M., Sanders, N. J., Swenson, N. G., Crist, T. O., Stegen, J. C., Vellend, M., Boyle, B., Anderson, M. J., Cornell, H. V., Davies, K. F., Freestone, A. L., Inouye, B. D., Harrison, S. P., &amp; Myers, J. A. (2011). Disentangling the Drivers of β Diversity Along Latitudinal and Elevational Gradients.</w:t>
       </w:r>
       <w:r>
         <w:t xml:space="preserve"> </w:t>
@@ -8475,17 +7636,7 @@
           <w:iCs/>
           <w:i/>
         </w:rPr>
-        <w:t xml:space="preserve">Arabidopsis</w:t>
-      </w:r>
-      <w:r>
-        <w:t xml:space="preserve"> </w:t>
-      </w:r>
-      <w:r>
-        <w:rPr>
-          <w:iCs/>
-          <w:i/>
-        </w:rPr>
-        <w:t xml:space="preserve">Thaliana</w:t>
+        <w:t xml:space="preserve">Arabidopsis thaliana</w:t>
       </w:r>
       <w:r>
         <w:t xml:space="preserve">.</w:t>
@@ -8545,35 +7696,7 @@
           <w:iCs/>
           <w:i/>
         </w:rPr>
-        <w:t xml:space="preserve">Microbiome</w:t>
-      </w:r>
-      <w:r>
-        <w:rPr>
-          <w:iCs/>
-          <w:i/>
-        </w:rPr>
-        <w:t xml:space="preserve"> </w:t>
-      </w:r>
-      <w:r>
-        <w:rPr>
-          <w:iCs/>
-          <w:i/>
-        </w:rPr>
-        <w:t xml:space="preserve">R</w:t>
-      </w:r>
-      <w:r>
-        <w:rPr>
-          <w:iCs/>
-          <w:i/>
-        </w:rPr>
-        <w:t xml:space="preserve"> </w:t>
-      </w:r>
-      <w:r>
-        <w:rPr>
-          <w:iCs/>
-          <w:i/>
-        </w:rPr>
-        <w:t xml:space="preserve">package</w:t>
+        <w:t xml:space="preserve">microbiome R package</w:t>
       </w:r>
       <w:r>
         <w:t xml:space="preserve">.</w:t>
@@ -8586,19 +7709,7 @@
         <w:pStyle w:val="Bibliography"/>
       </w:pPr>
       <w:r>
-        <w:t xml:space="preserve">Legendre, P., &amp; Anderson, M. J. (1999). Distance-based redundancy analysis:</w:t>
-      </w:r>
-      <w:r>
-        <w:t xml:space="preserve"> </w:t>
-      </w:r>
-      <w:r>
-        <w:t xml:space="preserve">Testing</w:t>
-      </w:r>
-      <w:r>
-        <w:t xml:space="preserve"> </w:t>
-      </w:r>
-      <w:r>
-        <w:t xml:space="preserve">multispecies responses in multifactorial ecological experiments.</w:t>
+        <w:t xml:space="preserve">Legendre, P., &amp; Anderson, M. J. (1999). Distance-based redundancy analysis: Testing multispecies responses in multifactorial ecological experiments.</w:t>
       </w:r>
       <w:r>
         <w:t xml:space="preserve"> </w:t>
@@ -8661,7 +7772,7 @@
         <w:t xml:space="preserve"> </w:t>
       </w:r>
       <w:r>
-        <w:t xml:space="preserve">(3d English edition). Elsevier.</w:t>
+        <w:t xml:space="preserve">(24; 3d English edition). Elsevier.</w:t>
       </w:r>
     </w:p>
     <w:bookmarkEnd w:id="120"/>
@@ -8718,31 +7829,7 @@
         <w:pStyle w:val="Bibliography"/>
       </w:pPr>
       <w:r>
-        <w:t xml:space="preserve">Liu, D., Li, Q., Luo, J., Huang, Q., &amp; Zhang, Y. (2023). An</w:t>
-      </w:r>
-      <w:r>
-        <w:t xml:space="preserve"> </w:t>
-      </w:r>
-      <w:r>
-        <w:t xml:space="preserve">SPRI</w:t>
-      </w:r>
-      <w:r>
-        <w:t xml:space="preserve"> </w:t>
-      </w:r>
-      <w:r>
-        <w:t xml:space="preserve">beads-based</w:t>
-      </w:r>
-      <w:r>
-        <w:t xml:space="preserve"> </w:t>
-      </w:r>
-      <w:r>
-        <w:t xml:space="preserve">DNA</w:t>
-      </w:r>
-      <w:r>
-        <w:t xml:space="preserve"> </w:t>
-      </w:r>
-      <w:r>
-        <w:t xml:space="preserve">purification strategy for flexibility and cost-effectiveness.</w:t>
+        <w:t xml:space="preserve">Liu, D., Li, Q., Luo, J., Huang, Q., &amp; Zhang, Y. (2023). An SPRI beads-based DNA purification strategy for flexibility and cost-effectiveness.</w:t>
       </w:r>
       <w:r>
         <w:t xml:space="preserve"> </w:t>
@@ -8789,19 +7876,7 @@
         <w:pStyle w:val="Bibliography"/>
       </w:pPr>
       <w:r>
-        <w:t xml:space="preserve">Lumibao, C. Y., Formel, S., Elango, V., Pardue, J. H., Blum, M., &amp; Van Bael, S. A. (2018). Persisting responses of salt marsh fungal communities to the</w:t>
-      </w:r>
-      <w:r>
-        <w:t xml:space="preserve"> </w:t>
-      </w:r>
-      <w:r>
-        <w:t xml:space="preserve">Deepwater Horizon</w:t>
-      </w:r>
-      <w:r>
-        <w:t xml:space="preserve"> </w:t>
-      </w:r>
-      <w:r>
-        <w:t xml:space="preserve">oil spill.</w:t>
+        <w:t xml:space="preserve">Lumibao, C. Y., Formel, S., Elango, V., Pardue, J. H., Blum, M., &amp; Van Bael, S. A. (2018). Persisting responses of salt marsh fungal communities to the Deepwater Horizon oil spill.</w:t>
       </w:r>
       <w:r>
         <w:t xml:space="preserve"> </w:t>
@@ -8848,19 +7923,7 @@
         <w:pStyle w:val="Bibliography"/>
       </w:pPr>
       <w:r>
-        <w:t xml:space="preserve">Lutz, M. C., Lopes, C. A., Sosa, M. C., &amp; Sangorrín, M. P. (2020). Semi-commercial testing of regional yeasts selected from</w:t>
-      </w:r>
-      <w:r>
-        <w:t xml:space="preserve"> </w:t>
-      </w:r>
-      <w:r>
-        <w:t xml:space="preserve">North Patagonia Argentina</w:t>
-      </w:r>
-      <w:r>
-        <w:t xml:space="preserve"> </w:t>
-      </w:r>
-      <w:r>
-        <w:t xml:space="preserve">for the biocontrol of pear postharvest decays.</w:t>
+        <w:t xml:space="preserve">Lutz, M. C., Lopes, C. A., Sosa, M. C., &amp; Sangorrín, M. P. (2020). Semi-commercial testing of regional yeasts selected from North Patagonia Argentina for the biocontrol of pear postharvest decays.</w:t>
       </w:r>
       <w:r>
         <w:t xml:space="preserve"> </w:t>
@@ -9001,19 +8064,7 @@
         <w:pStyle w:val="Bibliography"/>
       </w:pPr>
       <w:r>
-        <w:t xml:space="preserve">Mason, C. M., &amp; Donovan, L. A. (2015). Does investment in leaf defenses drive changes in leaf economic strategy?</w:t>
-      </w:r>
-      <w:r>
-        <w:t xml:space="preserve"> </w:t>
-      </w:r>
-      <w:r>
-        <w:t xml:space="preserve">A</w:t>
-      </w:r>
-      <w:r>
-        <w:t xml:space="preserve"> </w:t>
-      </w:r>
-      <w:r>
-        <w:t xml:space="preserve">focus on whole-plant ontogeny.</w:t>
+        <w:t xml:space="preserve">Mason, C. M., &amp; Donovan, L. A. (2015). Does investment in leaf defenses drive changes in leaf economic strategy? A focus on whole-plant ontogeny.</w:t>
       </w:r>
       <w:r>
         <w:t xml:space="preserve"> </w:t>
@@ -9060,49 +8111,7 @@
         <w:pStyle w:val="Bibliography"/>
       </w:pPr>
       <w:r>
-        <w:t xml:space="preserve">McArdle, B. H., &amp; Anderson, M. J. (2001). Fitting</w:t>
-      </w:r>
-      <w:r>
-        <w:t xml:space="preserve"> </w:t>
-      </w:r>
-      <w:r>
-        <w:t xml:space="preserve">Multivariate Models</w:t>
-      </w:r>
-      <w:r>
-        <w:t xml:space="preserve"> </w:t>
-      </w:r>
-      <w:r>
-        <w:t xml:space="preserve">to</w:t>
-      </w:r>
-      <w:r>
-        <w:t xml:space="preserve"> </w:t>
-      </w:r>
-      <w:r>
-        <w:t xml:space="preserve">Community Data</w:t>
-      </w:r>
-      <w:r>
-        <w:t xml:space="preserve">: A</w:t>
-      </w:r>
-      <w:r>
-        <w:t xml:space="preserve"> </w:t>
-      </w:r>
-      <w:r>
-        <w:t xml:space="preserve">Comment</w:t>
-      </w:r>
-      <w:r>
-        <w:t xml:space="preserve"> </w:t>
-      </w:r>
-      <w:r>
-        <w:t xml:space="preserve">on</w:t>
-      </w:r>
-      <w:r>
-        <w:t xml:space="preserve"> </w:t>
-      </w:r>
-      <w:r>
-        <w:t xml:space="preserve">Distance-Based Redundancy Analaysis</w:t>
-      </w:r>
-      <w:r>
-        <w:t xml:space="preserve">.</w:t>
+        <w:t xml:space="preserve">McArdle, B. H., &amp; Anderson, M. J. (2001). Fitting Multivariate Models to Community Data: a Comment on Distance-Based Redundancy Analysis.</w:t>
       </w:r>
       <w:r>
         <w:t xml:space="preserve"> </w:t>
@@ -9149,52 +8158,7 @@
         <w:pStyle w:val="Bibliography"/>
       </w:pPr>
       <w:r>
-        <w:t xml:space="preserve">McMurdie, P. J., &amp; Holmes, S. (2013). Phyloseq:</w:t>
-      </w:r>
-      <w:r>
-        <w:t xml:space="preserve"> </w:t>
-      </w:r>
-      <w:r>
-        <w:t xml:space="preserve">An R Package</w:t>
-      </w:r>
-      <w:r>
-        <w:t xml:space="preserve"> </w:t>
-      </w:r>
-      <w:r>
-        <w:t xml:space="preserve">for</w:t>
-      </w:r>
-      <w:r>
-        <w:t xml:space="preserve"> </w:t>
-      </w:r>
-      <w:r>
-        <w:t xml:space="preserve">Reproducible Interactive Analysis</w:t>
-      </w:r>
-      <w:r>
-        <w:t xml:space="preserve"> </w:t>
-      </w:r>
-      <w:r>
-        <w:t xml:space="preserve">and</w:t>
-      </w:r>
-      <w:r>
-        <w:t xml:space="preserve"> </w:t>
-      </w:r>
-      <w:r>
-        <w:t xml:space="preserve">Graphics</w:t>
-      </w:r>
-      <w:r>
-        <w:t xml:space="preserve"> </w:t>
-      </w:r>
-      <w:r>
-        <w:t xml:space="preserve">of</w:t>
-      </w:r>
-      <w:r>
-        <w:t xml:space="preserve"> </w:t>
-      </w:r>
-      <w:r>
-        <w:t xml:space="preserve">Microbiome Census Data</w:t>
-      </w:r>
-      <w:r>
-        <w:t xml:space="preserve">.</w:t>
+        <w:t xml:space="preserve">McMurdie, P. J., &amp; Holmes, S. (2013). Phyloseq: An R Package for Reproducible Interactive Analysis and Graphics of Microbiome Census Data.</w:t>
       </w:r>
       <w:r>
         <w:t xml:space="preserve"> </w:t>
@@ -9241,108 +8205,22 @@
         <w:pStyle w:val="Bibliography"/>
       </w:pPr>
       <w:r>
-        <w:t xml:space="preserve">Montes, M. J., Belloch, C., Galiana, M., Garcia, M. D., Andrés, C., Ferrer, S., Torres-Rodriguez, J. M., &amp; Guinea, J. (1999). Polyphasic</w:t>
-      </w:r>
-      <w:r>
-        <w:t xml:space="preserve"> </w:t>
-      </w:r>
-      <w:r>
-        <w:t xml:space="preserve">Taxonomy</w:t>
-      </w:r>
-      <w:r>
-        <w:t xml:space="preserve"> </w:t>
-      </w:r>
-      <w:r>
-        <w:t xml:space="preserve">of a</w:t>
-      </w:r>
-      <w:r>
-        <w:t xml:space="preserve"> </w:t>
-      </w:r>
-      <w:r>
-        <w:t xml:space="preserve">Novel Yeast Isolated</w:t>
-      </w:r>
-      <w:r>
-        <w:t xml:space="preserve"> </w:t>
-      </w:r>
-      <w:r>
-        <w:t xml:space="preserve">from</w:t>
-      </w:r>
-      <w:r>
-        <w:t xml:space="preserve"> </w:t>
-      </w:r>
-      <w:r>
-        <w:t xml:space="preserve">Antarctic Environment</w:t>
-      </w:r>
-      <w:r>
-        <w:t xml:space="preserve">;</w:t>
-      </w:r>
-      <w:r>
-        <w:t xml:space="preserve"> </w:t>
-      </w:r>
-      <w:r>
-        <w:t xml:space="preserve">Description</w:t>
-      </w:r>
-      <w:r>
-        <w:t xml:space="preserve"> </w:t>
-      </w:r>
-      <w:r>
-        <w:t xml:space="preserve">of</w:t>
-      </w:r>
-      <w:r>
-        <w:t xml:space="preserve"> </w:t>
-      </w:r>
-      <w:r>
-        <w:rPr>
-          <w:iCs/>
-          <w:i/>
-        </w:rPr>
-        <w:t xml:space="preserve">Cryptococcus</w:t>
-      </w:r>
-      <w:r>
-        <w:t xml:space="preserve"> </w:t>
-      </w:r>
-      <w:r>
-        <w:rPr>
-          <w:iCs/>
-          <w:i/>
-        </w:rPr>
-        <w:t xml:space="preserve">Victoriae</w:t>
-      </w:r>
-      <m:oMath>
-        <m:r>
-          <m:rPr>
-            <m:sty m:val="p"/>
-          </m:rPr>
-          <m:t>&lt;</m:t>
-        </m:r>
-      </m:oMath>
-      <w:r>
-        <w:rPr>
-          <w:iCs/>
-          <w:i/>
-        </w:rPr>
-        <w:t xml:space="preserve">i/</w:t>
-      </w:r>
-      <m:oMath>
-        <m:r>
-          <m:rPr>
-            <m:sty m:val="p"/>
-          </m:rPr>
-          <m:t>&gt;</m:t>
-        </m:r>
-      </m:oMath>
-      <w:r>
-        <w:rPr>
-          <w:iCs/>
-          <w:i/>
-        </w:rPr>
-        <w:t xml:space="preserve"> </w:t>
-      </w:r>
-      <w:r>
-        <w:rPr>
-          <w:iCs/>
-          <w:i/>
-        </w:rPr>
+        <w:t xml:space="preserve">Montes, M. J., Belloch, C., Galiana, M., Garcia, M. D., Andrés, C., Ferrer, S., Torres-Rodriguez, J. M., &amp; Guinea, J. (1999). Polyphasic Taxonomy of a Novel Yeast Isolated from Antarctic Environment; Description of</w:t>
+      </w:r>
+      <w:r>
+        <w:t xml:space="preserve"> </w:t>
+      </w:r>
+      <w:r>
+        <w:rPr>
+          <w:iCs/>
+          <w:i/>
+        </w:rPr>
+        <w:t xml:space="preserve">Cryptococcus victoriae</w:t>
+      </w:r>
+      <w:r>
+        <w:t xml:space="preserve"> </w:t>
+      </w:r>
+      <w:r>
         <w:t xml:space="preserve">Sp. Nov.</w:t>
       </w:r>
       <w:r>
@@ -9510,16 +8388,7 @@
         <w:pStyle w:val="Bibliography"/>
       </w:pPr>
       <w:r>
-        <w:t xml:space="preserve">Ogaki, M. B., Teixeira, D. R., Vieira, R., Lírio, J. M., Felizardo, J. P. S., Abuchacra, R. C., Cardoso, R. P., Zani, C. L., Alves, T. M. A., Junior, P. A. S., Murta, S. M. F., Barbosa, E. C., Oliveira, J. G., Ceravolo, I. P., Pereira, P. O., Rosa, C. A., &amp; Rosa, L. H. (2020). Diversity and bioprospecting of cultivable fungal assemblages in sediments of lakes in the</w:t>
-      </w:r>
-      <w:r>
-        <w:t xml:space="preserve"> </w:t>
-      </w:r>
-      <w:r>
-        <w:t xml:space="preserve">Antarctic Peninsula</w:t>
-      </w:r>
-      <w:r>
-        <w:t xml:space="preserve">.</w:t>
+        <w:t xml:space="preserve">Ogaki, M. B., Teixeira, D. R., Vieira, R., Lírio, J. M., Felizardo, J. P. S., Abuchacra, R. C., Cardoso, R. P., Zani, C. L., Alves, T. M. A., Junior, P. A. S., Murta, S. M. F., Barbosa, E. C., Oliveira, J. G., Ceravolo, I. P., Pereira, P. O., Rosa, C. A., &amp; Rosa, L. H. (2020). Diversity and bioprospecting of cultivable fungal assemblages in sediments of lakes in the Antarctic Peninsula.</w:t>
       </w:r>
       <w:r>
         <w:t xml:space="preserve"> </w:t>
@@ -9566,101 +8435,17 @@
         <w:pStyle w:val="Bibliography"/>
       </w:pPr>
       <w:r>
-        <w:t xml:space="preserve">Oguchi, R., Onoda, Y., Terashima, I., &amp; Tholen, D. (2018). Leaf</w:t>
-      </w:r>
-      <w:r>
-        <w:t xml:space="preserve"> </w:t>
-      </w:r>
-      <w:r>
-        <w:t xml:space="preserve">Anatomy</w:t>
-      </w:r>
-      <w:r>
-        <w:t xml:space="preserve"> </w:t>
-      </w:r>
-      <w:r>
-        <w:t xml:space="preserve">and</w:t>
-      </w:r>
-      <w:r>
-        <w:t xml:space="preserve"> </w:t>
-      </w:r>
-      <w:r>
-        <w:t xml:space="preserve">Function</w:t>
-      </w:r>
-      <w:r>
-        <w:t xml:space="preserve">. In W. W. Adams Iii &amp; I. Terashima (Eds.),</w:t>
-      </w:r>
-      <w:r>
-        <w:t xml:space="preserve"> </w:t>
-      </w:r>
-      <w:r>
-        <w:rPr>
-          <w:iCs/>
-          <w:i/>
-        </w:rPr>
-        <w:t xml:space="preserve">The</w:t>
-      </w:r>
-      <w:r>
-        <w:rPr>
-          <w:iCs/>
-          <w:i/>
-        </w:rPr>
-        <w:t xml:space="preserve"> </w:t>
-      </w:r>
-      <w:r>
-        <w:rPr>
-          <w:iCs/>
-          <w:i/>
-        </w:rPr>
-        <w:t xml:space="preserve">Leaf</w:t>
-      </w:r>
-      <w:r>
-        <w:rPr>
-          <w:iCs/>
-          <w:i/>
-        </w:rPr>
-        <w:t xml:space="preserve">:</w:t>
-      </w:r>
-      <w:r>
-        <w:rPr>
-          <w:iCs/>
-          <w:i/>
-        </w:rPr>
-        <w:t xml:space="preserve"> </w:t>
-      </w:r>
-      <w:r>
-        <w:rPr>
-          <w:iCs/>
-          <w:i/>
-        </w:rPr>
-        <w:t xml:space="preserve">A Platform</w:t>
-      </w:r>
-      <w:r>
-        <w:rPr>
-          <w:iCs/>
-          <w:i/>
-        </w:rPr>
-        <w:t xml:space="preserve"> </w:t>
-      </w:r>
-      <w:r>
-        <w:rPr>
-          <w:iCs/>
-          <w:i/>
-        </w:rPr>
-        <w:t xml:space="preserve">for</w:t>
-      </w:r>
-      <w:r>
-        <w:rPr>
-          <w:iCs/>
-          <w:i/>
-        </w:rPr>
-        <w:t xml:space="preserve"> </w:t>
-      </w:r>
-      <w:r>
-        <w:rPr>
-          <w:iCs/>
-          <w:i/>
-        </w:rPr>
-        <w:t xml:space="preserve">Performing Photosynthesis</w:t>
+        <w:t xml:space="preserve">Oguchi, R., Onoda, Y., Terashima, I., &amp; Tholen, D. (2018). Leaf Anatomy and Function. In W. W. Adams Iii &amp; I. Terashima (Eds.),</w:t>
+      </w:r>
+      <w:r>
+        <w:t xml:space="preserve"> </w:t>
+      </w:r>
+      <w:r>
+        <w:rPr>
+          <w:iCs/>
+          <w:i/>
+        </w:rPr>
+        <w:t xml:space="preserve">The Leaf: A Platform for Performing Photosynthesis</w:t>
       </w:r>
       <w:r>
         <w:t xml:space="preserve"> </w:t>
@@ -9744,21 +8529,7 @@
           <w:iCs/>
           <w:i/>
         </w:rPr>
-        <w:t xml:space="preserve">Vegan:</w:t>
-      </w:r>
-      <w:r>
-        <w:rPr>
-          <w:iCs/>
-          <w:i/>
-        </w:rPr>
-        <w:t xml:space="preserve"> </w:t>
-      </w:r>
-      <w:r>
-        <w:rPr>
-          <w:iCs/>
-          <w:i/>
-        </w:rPr>
-        <w:t xml:space="preserve">Community Ecology Package</w:t>
+        <w:t xml:space="preserve">Vegan: Community Ecology Package</w:t>
       </w:r>
       <w:r>
         <w:t xml:space="preserve">.</w:t>
@@ -9782,7 +8553,7 @@
         <w:pStyle w:val="Bibliography"/>
       </w:pPr>
       <w:r>
-        <w:t xml:space="preserve">Opti-Sciences Inc. (n.d.).</w:t>
+        <w:t xml:space="preserve">O.-S. Inc. (n.d.).</w:t>
       </w:r>
       <w:r>
         <w:t xml:space="preserve"> </w:t>
@@ -9816,19 +8587,7 @@
         <w:pStyle w:val="Bibliography"/>
       </w:pPr>
       <w:r>
-        <w:t xml:space="preserve">Peay, K. G., Kennedy, P. G., &amp; Talbot, J. M. (2016). Dimensions of biodiversity in the</w:t>
-      </w:r>
-      <w:r>
-        <w:t xml:space="preserve"> </w:t>
-      </w:r>
-      <w:r>
-        <w:t xml:space="preserve">Earth</w:t>
-      </w:r>
-      <w:r>
-        <w:t xml:space="preserve"> </w:t>
-      </w:r>
-      <w:r>
-        <w:t xml:space="preserve">mycobiome.</w:t>
+        <w:t xml:space="preserve">Peay, K. G., Kennedy, P. G., &amp; Talbot, J. M. (2016). Dimensions of biodiversity in the Earth mycobiome.</w:t>
       </w:r>
       <w:r>
         <w:t xml:space="preserve"> </w:t>
@@ -9885,70 +8644,7 @@
           <w:iCs/>
           <w:i/>
         </w:rPr>
-        <w:t xml:space="preserve">Mixed-</w:t>
-      </w:r>
-      <w:r>
-        <w:rPr>
-          <w:iCs/>
-          <w:i/>
-        </w:rPr>
-        <w:t xml:space="preserve">Effects Models</w:t>
-      </w:r>
-      <w:r>
-        <w:rPr>
-          <w:iCs/>
-          <w:i/>
-        </w:rPr>
-        <w:t xml:space="preserve"> </w:t>
-      </w:r>
-      <w:r>
-        <w:rPr>
-          <w:iCs/>
-          <w:i/>
-        </w:rPr>
-        <w:t xml:space="preserve">in</w:t>
-      </w:r>
-      <w:r>
-        <w:rPr>
-          <w:iCs/>
-          <w:i/>
-        </w:rPr>
-        <w:t xml:space="preserve"> </w:t>
-      </w:r>
-      <w:r>
-        <w:rPr>
-          <w:iCs/>
-          <w:i/>
-        </w:rPr>
-        <w:t xml:space="preserve">S</w:t>
-      </w:r>
-      <w:r>
-        <w:rPr>
-          <w:iCs/>
-          <w:i/>
-        </w:rPr>
-        <w:t xml:space="preserve"> </w:t>
-      </w:r>
-      <w:r>
-        <w:rPr>
-          <w:iCs/>
-          <w:i/>
-        </w:rPr>
-        <w:t xml:space="preserve">and</w:t>
-      </w:r>
-      <w:r>
-        <w:rPr>
-          <w:iCs/>
-          <w:i/>
-        </w:rPr>
-        <w:t xml:space="preserve"> </w:t>
-      </w:r>
-      <w:r>
-        <w:rPr>
-          <w:iCs/>
-          <w:i/>
-        </w:rPr>
-        <w:t xml:space="preserve">S-PLUS</w:t>
+        <w:t xml:space="preserve">Mixed-Effects Models in S and S-PLUS</w:t>
       </w:r>
       <w:r>
         <w:t xml:space="preserve">. Springer.</w:t>
@@ -9972,94 +8668,26 @@
         <w:pStyle w:val="Bibliography"/>
       </w:pPr>
       <w:r>
-        <w:t xml:space="preserve">Pinheiro, J., Bates, D., &amp; Team, R. C. (2024).</w:t>
-      </w:r>
-      <w:r>
-        <w:t xml:space="preserve"> </w:t>
-      </w:r>
-      <w:r>
-        <w:rPr>
-          <w:iCs/>
-          <w:i/>
-        </w:rPr>
-        <w:t xml:space="preserve">_Nlme:</w:t>
-      </w:r>
-      <w:r>
-        <w:rPr>
-          <w:iCs/>
-          <w:i/>
-        </w:rPr>
-        <w:t xml:space="preserve"> </w:t>
-      </w:r>
-      <w:r>
-        <w:rPr>
-          <w:iCs/>
-          <w:i/>
-        </w:rPr>
-        <w:t xml:space="preserve">Linear</w:t>
-      </w:r>
-      <w:r>
-        <w:rPr>
-          <w:iCs/>
-          <w:i/>
-        </w:rPr>
-        <w:t xml:space="preserve"> </w:t>
-      </w:r>
-      <w:r>
-        <w:rPr>
-          <w:iCs/>
-          <w:i/>
-        </w:rPr>
-        <w:t xml:space="preserve">and</w:t>
-      </w:r>
-      <w:r>
-        <w:rPr>
-          <w:iCs/>
-          <w:i/>
-        </w:rPr>
-        <w:t xml:space="preserve"> </w:t>
-      </w:r>
-      <w:r>
-        <w:rPr>
-          <w:iCs/>
-          <w:i/>
-        </w:rPr>
-        <w:t xml:space="preserve">Nonlinear Mixed Effects Models</w:t>
-      </w:r>
-      <w:r>
-        <w:rPr>
-          <w:iCs/>
-          <w:i/>
-        </w:rPr>
-        <w:t xml:space="preserve">_.</w:t>
-      </w:r>
-      <w:r>
-        <w:rPr>
-          <w:iCs/>
-          <w:i/>
-        </w:rPr>
-        <w:t xml:space="preserve"> </w:t>
-      </w:r>
-      <w:r>
-        <w:rPr>
-          <w:iCs/>
-          <w:i/>
-        </w:rPr>
-        <w:t xml:space="preserve">R</w:t>
-      </w:r>
-      <w:r>
-        <w:rPr>
-          <w:iCs/>
-          <w:i/>
-        </w:rPr>
-        <w:t xml:space="preserve"> </w:t>
-      </w:r>
-      <w:r>
-        <w:rPr>
-          <w:iCs/>
-          <w:i/>
-        </w:rPr>
-        <w:t xml:space="preserve">package version 3.1-165</w:t>
+        <w:t xml:space="preserve">Pinheiro, J., Bates, D., &amp; R Core Team. (2024).</w:t>
+      </w:r>
+      <w:r>
+        <w:t xml:space="preserve"> </w:t>
+      </w:r>
+      <w:r>
+        <w:rPr>
+          <w:iCs/>
+          <w:i/>
+          <w:iCs/>
+          <w:i/>
+        </w:rPr>
+        <w:t xml:space="preserve">nlme: Linear and Nonlinear Mixed Effects Models</w:t>
+      </w:r>
+      <w:r>
+        <w:rPr>
+          <w:iCs/>
+          <w:i/>
+        </w:rPr>
+        <w:t xml:space="preserve">. R package version 3.1-165</w:t>
       </w:r>
       <w:r>
         <w:t xml:space="preserve"> </w:t>
@@ -10096,35 +8724,7 @@
           <w:iCs/>
           <w:i/>
         </w:rPr>
-        <w:t xml:space="preserve">R:</w:t>
-      </w:r>
-      <w:r>
-        <w:rPr>
-          <w:iCs/>
-          <w:i/>
-        </w:rPr>
-        <w:t xml:space="preserve"> </w:t>
-      </w:r>
-      <w:r>
-        <w:rPr>
-          <w:iCs/>
-          <w:i/>
-        </w:rPr>
-        <w:t xml:space="preserve">A</w:t>
-      </w:r>
-      <w:r>
-        <w:rPr>
-          <w:iCs/>
-          <w:i/>
-        </w:rPr>
-        <w:t xml:space="preserve"> </w:t>
-      </w:r>
-      <w:r>
-        <w:rPr>
-          <w:iCs/>
-          <w:i/>
-        </w:rPr>
-        <w:t xml:space="preserve">language and environment for statistical computing</w:t>
+        <w:t xml:space="preserve">R: A language and environment for statistical computing</w:t>
       </w:r>
       <w:r>
         <w:t xml:space="preserve"> </w:t>
@@ -10198,19 +8798,7 @@
         <w:pStyle w:val="Bibliography"/>
       </w:pPr>
       <w:r>
-        <w:t xml:space="preserve">Rohland, N., &amp; Reich, D. (2012). Cost-effective, high-throughput</w:t>
-      </w:r>
-      <w:r>
-        <w:t xml:space="preserve"> </w:t>
-      </w:r>
-      <w:r>
-        <w:t xml:space="preserve">DNA</w:t>
-      </w:r>
-      <w:r>
-        <w:t xml:space="preserve"> </w:t>
-      </w:r>
-      <w:r>
-        <w:t xml:space="preserve">sequencing libraries for multiplexed target capture.</w:t>
+        <w:t xml:space="preserve">Rohland, N., &amp; Reich, D. (2012). Cost-effective, high-throughput DNA sequencing libraries for multiplexed target capture.</w:t>
       </w:r>
       <w:r>
         <w:t xml:space="preserve"> </w:t>
@@ -10257,19 +8845,7 @@
         <w:pStyle w:val="Bibliography"/>
       </w:pPr>
       <w:r>
-        <w:t xml:space="preserve">Rosen, M. J., Callahan, B. J., Fisher, D. S., &amp; Holmes, S. P. (2012). Denoising</w:t>
-      </w:r>
-      <w:r>
-        <w:t xml:space="preserve"> </w:t>
-      </w:r>
-      <w:r>
-        <w:t xml:space="preserve">PCR-amplified</w:t>
-      </w:r>
-      <w:r>
-        <w:t xml:space="preserve"> </w:t>
-      </w:r>
-      <w:r>
-        <w:t xml:space="preserve">metagenome data.</w:t>
+        <w:t xml:space="preserve">Rosen, M. J., Callahan, B. J., Fisher, D. S., &amp; Holmes, S. P. (2012). Denoising PCR-amplified metagenome data.</w:t>
       </w:r>
       <w:r>
         <w:t xml:space="preserve"> </w:t>
@@ -10342,17 +8918,7 @@
           <w:iCs/>
           <w:i/>
         </w:rPr>
-        <w:t xml:space="preserve">Vishniacozyma</w:t>
-      </w:r>
-      <w:r>
-        <w:t xml:space="preserve"> </w:t>
-      </w:r>
-      <w:r>
-        <w:rPr>
-          <w:iCs/>
-          <w:i/>
-        </w:rPr>
-        <w:t xml:space="preserve">Victoriae</w:t>
+        <w:t xml:space="preserve">Vishniacozyma victoriae</w:t>
       </w:r>
       <w:r>
         <w:t xml:space="preserve"> </w:t>
@@ -10368,17 +8934,7 @@
           <w:iCs/>
           <w:i/>
         </w:rPr>
-        <w:t xml:space="preserve">Cryptococcus</w:t>
-      </w:r>
-      <w:r>
-        <w:t xml:space="preserve"> </w:t>
-      </w:r>
-      <w:r>
-        <w:rPr>
-          <w:iCs/>
-          <w:i/>
-        </w:rPr>
-        <w:t xml:space="preserve">Neoformans</w:t>
+        <w:t xml:space="preserve">Cryptococcus neoformans</w:t>
       </w:r>
       <w:r>
         <w:t xml:space="preserve"> </w:t>
@@ -10431,37 +8987,7 @@
         <w:pStyle w:val="Bibliography"/>
       </w:pPr>
       <w:r>
-        <w:t xml:space="preserve">Russo, A., Mayjonade, B., Frei, D., Potente, G., Kellenberger, R. T., Frachon, L., Copetti, D., Studer, B., Frey, J. E., Grossniklaus, U., &amp; Schlüter, P. M. (2022). Low-</w:t>
-      </w:r>
-      <w:r>
-        <w:t xml:space="preserve">Input High-Molecular-Weight DNA Extraction</w:t>
-      </w:r>
-      <w:r>
-        <w:t xml:space="preserve"> </w:t>
-      </w:r>
-      <w:r>
-        <w:t xml:space="preserve">for</w:t>
-      </w:r>
-      <w:r>
-        <w:t xml:space="preserve"> </w:t>
-      </w:r>
-      <w:r>
-        <w:t xml:space="preserve">Long-Read Sequencing From Plants</w:t>
-      </w:r>
-      <w:r>
-        <w:t xml:space="preserve"> </w:t>
-      </w:r>
-      <w:r>
-        <w:t xml:space="preserve">of</w:t>
-      </w:r>
-      <w:r>
-        <w:t xml:space="preserve"> </w:t>
-      </w:r>
-      <w:r>
-        <w:t xml:space="preserve">Diverse Families</w:t>
-      </w:r>
-      <w:r>
-        <w:t xml:space="preserve">.</w:t>
+        <w:t xml:space="preserve">Russo, A., Mayjonade, B., Frei, D., Potente, G., Kellenberger, R. T., Frachon, L., Copetti, D., Studer, B., Frey, J. E., Grossniklaus, U., &amp; Schlüter, P. M. (2022). Low-Input High-Molecular-Weight DNA Extraction for Long-Read Sequencing From Plants of Diverse Families.</w:t>
       </w:r>
       <w:r>
         <w:t xml:space="preserve"> </w:t>
@@ -10508,19 +9034,7 @@
         <w:pStyle w:val="Bibliography"/>
       </w:pPr>
       <w:r>
-        <w:t xml:space="preserve">Sabatini, F. M., Jiménez‐Alfaro, B., Burrascano, S., Lora, A., &amp; Chytrý, M. (2018). Beta‐diversity of central</w:t>
-      </w:r>
-      <w:r>
-        <w:t xml:space="preserve"> </w:t>
-      </w:r>
-      <w:r>
-        <w:t xml:space="preserve">European</w:t>
-      </w:r>
-      <w:r>
-        <w:t xml:space="preserve"> </w:t>
-      </w:r>
-      <w:r>
-        <w:t xml:space="preserve">forests decreases along an elevational gradient due to the variation in local community assembly processes.</w:t>
+        <w:t xml:space="preserve">Sabatini, F. M., Jiménez‐Alfaro, B., Burrascano, S., Lora, A., &amp; Chytrý, M. (2018). Beta‐diversity of central European forests decreases along an elevational gradient due to the variation in local community assembly processes.</w:t>
       </w:r>
       <w:r>
         <w:t xml:space="preserve"> </w:t>
@@ -10640,7 +9154,7 @@
         <w:pStyle w:val="Bibliography"/>
       </w:pPr>
       <w:r>
-        <w:t xml:space="preserve">Saunders, M., Glenn, A. E., &amp; Kohn, L. M. (2010). Exploring the evolutionary ecology of fungal endophytes in agricultural systems: Using functional traits to reveal mechanisms in community processes.</w:t>
+        <w:t xml:space="preserve">Saunders, M., Glenn, A. E., &amp; Kohn, L. M. (2010). Exploring the evolutionary ecology of fungal endophytes in agricultural systems: using functional traits to reveal mechanisms in community processes.</w:t>
       </w:r>
       <w:r>
         <w:t xml:space="preserve"> </w:t>
@@ -10734,28 +9248,7 @@
         <w:pStyle w:val="Bibliography"/>
       </w:pPr>
       <w:r>
-        <w:t xml:space="preserve">Schneider, C. A., Rasband, W. S., &amp; Eliceiri, K. W. (2012).</w:t>
-      </w:r>
-      <w:r>
-        <w:t xml:space="preserve"> </w:t>
-      </w:r>
-      <w:r>
-        <w:t xml:space="preserve">NIH Image</w:t>
-      </w:r>
-      <w:r>
-        <w:t xml:space="preserve"> </w:t>
-      </w:r>
-      <w:r>
-        <w:t xml:space="preserve">to</w:t>
-      </w:r>
-      <w:r>
-        <w:t xml:space="preserve"> </w:t>
-      </w:r>
-      <w:r>
-        <w:t xml:space="preserve">ImageJ</w:t>
-      </w:r>
-      <w:r>
-        <w:t xml:space="preserve">: 25 years of image analysis.</w:t>
+        <w:t xml:space="preserve">Schneider, C. A., Rasband, W. S., &amp; Eliceiri, K. W. (2012). NIH Image to ImageJ: 25 years of image analysis.</w:t>
       </w:r>
       <w:r>
         <w:t xml:space="preserve"> </w:t>
@@ -10812,38 +9305,13 @@
           <w:iCs/>
           <w:i/>
         </w:rPr>
-        <w:t xml:space="preserve">Cladosporium</w:t>
-      </w:r>
-      <w:r>
-        <w:t xml:space="preserve"> </w:t>
-      </w:r>
-      <w:r>
-        <w:rPr>
-          <w:iCs/>
-          <w:i/>
-        </w:rPr>
-        <w:t xml:space="preserve">Herbarum</w:t>
-      </w:r>
-      <w:r>
-        <w:t xml:space="preserve"> </w:t>
-      </w:r>
-      <w:r>
-        <w:t xml:space="preserve">complex (</w:t>
-      </w:r>
-      <w:r>
-        <w:t xml:space="preserve">Davidiellaceae</w:t>
-      </w:r>
-      <w:r>
-        <w:t xml:space="preserve">,</w:t>
-      </w:r>
-      <w:r>
-        <w:t xml:space="preserve"> </w:t>
-      </w:r>
-      <w:r>
-        <w:t xml:space="preserve">Capnodiales</w:t>
-      </w:r>
-      <w:r>
-        <w:t xml:space="preserve">), with standardisation of methods for</w:t>
+        <w:t xml:space="preserve">Cladosporium herbarum</w:t>
+      </w:r>
+      <w:r>
+        <w:t xml:space="preserve"> </w:t>
+      </w:r>
+      <w:r>
+        <w:t xml:space="preserve">complex (Davidiellaceae, Capnodiales), with standardisation of methods for</w:t>
       </w:r>
       <w:r>
         <w:t xml:space="preserve"> </w:t>
@@ -10906,28 +9374,7 @@
         <w:pStyle w:val="Bibliography"/>
       </w:pPr>
       <w:r>
-        <w:t xml:space="preserve">Schuepp, P. H. (1993). Tansley</w:t>
-      </w:r>
-      <w:r>
-        <w:t xml:space="preserve"> </w:t>
-      </w:r>
-      <w:r>
-        <w:t xml:space="preserve">Review No</w:t>
-      </w:r>
-      <w:r>
-        <w:t xml:space="preserve">. 59</w:t>
-      </w:r>
-      <w:r>
-        <w:t xml:space="preserve"> </w:t>
-      </w:r>
-      <w:r>
-        <w:t xml:space="preserve">Leaf</w:t>
-      </w:r>
-      <w:r>
-        <w:t xml:space="preserve"> </w:t>
-      </w:r>
-      <w:r>
-        <w:t xml:space="preserve">boundary layers.</w:t>
+        <w:t xml:space="preserve">Schuepp, P. H. (1993). Tansley Review No. 59 Leaf boundary layers.</w:t>
       </w:r>
       <w:r>
         <w:t xml:space="preserve"> </w:t>
@@ -10974,58 +9421,7 @@
         <w:pStyle w:val="Bibliography"/>
       </w:pPr>
       <w:r>
-        <w:t xml:space="preserve">Sexton, J. P., Ferris, K. G., &amp; Schoenig, S. E. (2013). The</w:t>
-      </w:r>
-      <w:r>
-        <w:t xml:space="preserve"> </w:t>
-      </w:r>
-      <w:r>
-        <w:t xml:space="preserve">Fern-Leaved Monkeyflower</w:t>
-      </w:r>
-      <w:r>
-        <w:t xml:space="preserve"> </w:t>
-      </w:r>
-      <w:r>
-        <w:t xml:space="preserve">(</w:t>
-      </w:r>
-      <w:r>
-        <w:t xml:space="preserve">Phrymaceae</w:t>
-      </w:r>
-      <w:r>
-        <w:t xml:space="preserve">), a</w:t>
-      </w:r>
-      <w:r>
-        <w:t xml:space="preserve"> </w:t>
-      </w:r>
-      <w:r>
-        <w:t xml:space="preserve">New Species</w:t>
-      </w:r>
-      <w:r>
-        <w:t xml:space="preserve"> </w:t>
-      </w:r>
-      <w:r>
-        <w:t xml:space="preserve">from the</w:t>
-      </w:r>
-      <w:r>
-        <w:t xml:space="preserve"> </w:t>
-      </w:r>
-      <w:r>
-        <w:t xml:space="preserve">Northern Sierra Nevada</w:t>
-      </w:r>
-      <w:r>
-        <w:t xml:space="preserve"> </w:t>
-      </w:r>
-      <w:r>
-        <w:t xml:space="preserve">of</w:t>
-      </w:r>
-      <w:r>
-        <w:t xml:space="preserve"> </w:t>
-      </w:r>
-      <w:r>
-        <w:t xml:space="preserve">California</w:t>
-      </w:r>
-      <w:r>
-        <w:t xml:space="preserve">.</w:t>
+        <w:t xml:space="preserve">Sexton, J. P., Ferris, K. G., &amp; Schoenig, S. E. (2013). The Fern-Leaved Monkeyflower (Phrymaceae), a New Species from the Northern Sierra Nevada of California.</w:t>
       </w:r>
       <w:r>
         <w:t xml:space="preserve"> </w:t>
@@ -11129,21 +9525,7 @@
           <w:iCs/>
           <w:i/>
         </w:rPr>
-        <w:t xml:space="preserve">Seep</w:t>
-      </w:r>
-      <w:r>
-        <w:rPr>
-          <w:iCs/>
-          <w:i/>
-        </w:rPr>
-        <w:t xml:space="preserve"> </w:t>
-      </w:r>
-      <w:r>
-        <w:rPr>
-          <w:iCs/>
-          <w:i/>
-        </w:rPr>
-        <w:t xml:space="preserve">Monkey Flower</w:t>
+        <w:t xml:space="preserve">Seep Monkey Flower</w:t>
       </w:r>
       <w:r>
         <w:t xml:space="preserve">.</w:t>
@@ -11214,19 +9596,7 @@
         <w:pStyle w:val="Bibliography"/>
       </w:pPr>
       <w:r>
-        <w:t xml:space="preserve">Song, H., Nan, Z., Song, Q., Xia, C., Li, X., Yao, X., Xu, W., Kuang, Y., Tian, P., &amp; Zhang, Q. (2016). Advances in</w:t>
-      </w:r>
-      <w:r>
-        <w:t xml:space="preserve"> </w:t>
-      </w:r>
-      <w:r>
-        <w:t xml:space="preserve">Research</w:t>
-      </w:r>
-      <w:r>
-        <w:t xml:space="preserve"> </w:t>
-      </w:r>
-      <w:r>
-        <w:t xml:space="preserve">on</w:t>
+        <w:t xml:space="preserve">Song, H., Nan, Z., Song, Q., Xia, C., Li, X., Yao, X., Xu, W., Kuang, Y., Tian, P., &amp; Zhang, Q. (2016). Advances in Research on</w:t>
       </w:r>
       <w:r>
         <w:t xml:space="preserve"> </w:t>
@@ -11242,16 +9612,7 @@
         <w:t xml:space="preserve"> </w:t>
       </w:r>
       <w:r>
-        <w:t xml:space="preserve">endophytes in</w:t>
-      </w:r>
-      <w:r>
-        <w:t xml:space="preserve"> </w:t>
-      </w:r>
-      <w:r>
-        <w:t xml:space="preserve">Chinese Native Grasses</w:t>
-      </w:r>
-      <w:r>
-        <w:t xml:space="preserve">.</w:t>
+        <w:t xml:space="preserve">endophytes in Chinese Native Grasses.</w:t>
       </w:r>
       <w:r>
         <w:t xml:space="preserve"> </w:t>
@@ -11277,7 +9638,7 @@
         <w:t xml:space="preserve">7</w:t>
       </w:r>
       <w:r>
-        <w:t xml:space="preserve">, 1399–1399.</w:t>
+        <w:t xml:space="preserve">(SEP), 1399–1399.</w:t>
       </w:r>
       <w:r>
         <w:t xml:space="preserve"> </w:t>
@@ -11405,7 +9766,7 @@
         <w:pStyle w:val="Bibliography"/>
       </w:pPr>
       <w:r>
-        <w:t xml:space="preserve">Tsukaya, H. (2005). Leaf shape: Genetic controls and environmental factors.</w:t>
+        <w:t xml:space="preserve">Tsukaya, H. (2005). Leaf shape: genetic controls and environmental factors.</w:t>
       </w:r>
       <w:r>
         <w:t xml:space="preserve"> </w:t>
@@ -11452,149 +9813,17 @@
         <w:pStyle w:val="Bibliography"/>
       </w:pPr>
       <w:r>
-        <w:t xml:space="preserve">Tsukaya, H. (2018). A</w:t>
-      </w:r>
-      <w:r>
-        <w:t xml:space="preserve"> </w:t>
-      </w:r>
-      <w:r>
-        <w:t xml:space="preserve">Consideration</w:t>
-      </w:r>
-      <w:r>
-        <w:t xml:space="preserve"> </w:t>
-      </w:r>
-      <w:r>
-        <w:t xml:space="preserve">of</w:t>
-      </w:r>
-      <w:r>
-        <w:t xml:space="preserve"> </w:t>
-      </w:r>
-      <w:r>
-        <w:t xml:space="preserve">Leaf Shape Evolution</w:t>
-      </w:r>
-      <w:r>
-        <w:t xml:space="preserve"> </w:t>
-      </w:r>
-      <w:r>
-        <w:t xml:space="preserve">in the</w:t>
-      </w:r>
-      <w:r>
-        <w:t xml:space="preserve"> </w:t>
-      </w:r>
-      <w:r>
-        <w:t xml:space="preserve">Context</w:t>
-      </w:r>
-      <w:r>
-        <w:t xml:space="preserve"> </w:t>
-      </w:r>
-      <w:r>
-        <w:t xml:space="preserve">of the</w:t>
-      </w:r>
-      <w:r>
-        <w:t xml:space="preserve"> </w:t>
-      </w:r>
-      <w:r>
-        <w:t xml:space="preserve">Primary Function</w:t>
-      </w:r>
-      <w:r>
-        <w:t xml:space="preserve"> </w:t>
-      </w:r>
-      <w:r>
-        <w:t xml:space="preserve">of the</w:t>
-      </w:r>
-      <w:r>
-        <w:t xml:space="preserve"> </w:t>
-      </w:r>
-      <w:r>
-        <w:t xml:space="preserve">Leaf</w:t>
-      </w:r>
-      <w:r>
-        <w:t xml:space="preserve"> </w:t>
-      </w:r>
-      <w:r>
-        <w:t xml:space="preserve">as a</w:t>
-      </w:r>
-      <w:r>
-        <w:t xml:space="preserve"> </w:t>
-      </w:r>
-      <w:r>
-        <w:t xml:space="preserve">Photosynthetic Organ</w:t>
-      </w:r>
-      <w:r>
-        <w:t xml:space="preserve">. In W. W. Adams Iii &amp; I. Terashima (Eds.),</w:t>
-      </w:r>
-      <w:r>
-        <w:t xml:space="preserve"> </w:t>
-      </w:r>
-      <w:r>
-        <w:rPr>
-          <w:iCs/>
-          <w:i/>
-        </w:rPr>
-        <w:t xml:space="preserve">The</w:t>
-      </w:r>
-      <w:r>
-        <w:rPr>
-          <w:iCs/>
-          <w:i/>
-        </w:rPr>
-        <w:t xml:space="preserve"> </w:t>
-      </w:r>
-      <w:r>
-        <w:rPr>
-          <w:iCs/>
-          <w:i/>
-        </w:rPr>
-        <w:t xml:space="preserve">Leaf</w:t>
-      </w:r>
-      <w:r>
-        <w:rPr>
-          <w:iCs/>
-          <w:i/>
-        </w:rPr>
-        <w:t xml:space="preserve">:</w:t>
-      </w:r>
-      <w:r>
-        <w:rPr>
-          <w:iCs/>
-          <w:i/>
-        </w:rPr>
-        <w:t xml:space="preserve"> </w:t>
-      </w:r>
-      <w:r>
-        <w:rPr>
-          <w:iCs/>
-          <w:i/>
-        </w:rPr>
-        <w:t xml:space="preserve">A Platform</w:t>
-      </w:r>
-      <w:r>
-        <w:rPr>
-          <w:iCs/>
-          <w:i/>
-        </w:rPr>
-        <w:t xml:space="preserve"> </w:t>
-      </w:r>
-      <w:r>
-        <w:rPr>
-          <w:iCs/>
-          <w:i/>
-        </w:rPr>
-        <w:t xml:space="preserve">for</w:t>
-      </w:r>
-      <w:r>
-        <w:rPr>
-          <w:iCs/>
-          <w:i/>
-        </w:rPr>
-        <w:t xml:space="preserve"> </w:t>
-      </w:r>
-      <w:r>
-        <w:rPr>
-          <w:iCs/>
-          <w:i/>
-        </w:rPr>
-        <w:t xml:space="preserve">Performing Photosynthesis</w:t>
+        <w:t xml:space="preserve">Tsukaya, H. (2018). A Consideration of Leaf Shape Evolution in the Context of the Primary Function of the Leaf as a Photosynthetic Organ. In W. W. Adams Iii &amp; I. Terashima (Eds.),</w:t>
+      </w:r>
+      <w:r>
+        <w:t xml:space="preserve"> </w:t>
+      </w:r>
+      <w:r>
+        <w:rPr>
+          <w:iCs/>
+          <w:i/>
+        </w:rPr>
+        <w:t xml:space="preserve">The Leaf: A Platform for Performing Photosynthesis</w:t>
       </w:r>
       <w:r>
         <w:t xml:space="preserve"> </w:t>
@@ -11621,52 +9850,7 @@
         <w:pStyle w:val="Bibliography"/>
       </w:pPr>
       <w:r>
-        <w:t xml:space="preserve">U’Ren, J. M., &amp; Arnold, A. E. (2017). 96 well</w:t>
-      </w:r>
-      <w:r>
-        <w:t xml:space="preserve"> </w:t>
-      </w:r>
-      <w:r>
-        <w:t xml:space="preserve">DNA Extraction Protocol</w:t>
-      </w:r>
-      <w:r>
-        <w:t xml:space="preserve"> </w:t>
-      </w:r>
-      <w:r>
-        <w:t xml:space="preserve">for</w:t>
-      </w:r>
-      <w:r>
-        <w:t xml:space="preserve"> </w:t>
-      </w:r>
-      <w:r>
-        <w:t xml:space="preserve">Plant</w:t>
-      </w:r>
-      <w:r>
-        <w:t xml:space="preserve"> </w:t>
-      </w:r>
-      <w:r>
-        <w:t xml:space="preserve">and</w:t>
-      </w:r>
-      <w:r>
-        <w:t xml:space="preserve"> </w:t>
-      </w:r>
-      <w:r>
-        <w:t xml:space="preserve">Lichen Tissue Stored</w:t>
-      </w:r>
-      <w:r>
-        <w:t xml:space="preserve"> </w:t>
-      </w:r>
-      <w:r>
-        <w:t xml:space="preserve">in</w:t>
-      </w:r>
-      <w:r>
-        <w:t xml:space="preserve"> </w:t>
-      </w:r>
-      <w:r>
-        <w:t xml:space="preserve">CTAB</w:t>
-      </w:r>
-      <w:r>
-        <w:t xml:space="preserve">.</w:t>
+        <w:t xml:space="preserve">U’Ren, J. M., &amp; Arnold, A. E. (2017). 96 well DNA Extraction Protocol for Plant and Lichen Tissue Stored in CTAB.</w:t>
       </w:r>
       <w:r>
         <w:t xml:space="preserve"> </w:t>
@@ -11700,43 +9884,7 @@
         <w:pStyle w:val="Bibliography"/>
       </w:pPr>
       <w:r>
-        <w:t xml:space="preserve">Vickery, R. K. (1978). Case</w:t>
-      </w:r>
-      <w:r>
-        <w:t xml:space="preserve"> </w:t>
-      </w:r>
-      <w:r>
-        <w:t xml:space="preserve">Studies</w:t>
-      </w:r>
-      <w:r>
-        <w:t xml:space="preserve"> </w:t>
-      </w:r>
-      <w:r>
-        <w:t xml:space="preserve">in the</w:t>
-      </w:r>
-      <w:r>
-        <w:t xml:space="preserve"> </w:t>
-      </w:r>
-      <w:r>
-        <w:t xml:space="preserve">Evolution</w:t>
-      </w:r>
-      <w:r>
-        <w:t xml:space="preserve"> </w:t>
-      </w:r>
-      <w:r>
-        <w:t xml:space="preserve">of</w:t>
-      </w:r>
-      <w:r>
-        <w:t xml:space="preserve"> </w:t>
-      </w:r>
-      <w:r>
-        <w:t xml:space="preserve">Species Complexes</w:t>
-      </w:r>
-      <w:r>
-        <w:t xml:space="preserve"> </w:t>
-      </w:r>
-      <w:r>
-        <w:t xml:space="preserve">in</w:t>
+        <w:t xml:space="preserve">Vickery, R. K. (1978). Case Studies in the Evolution of Species Complexes in</w:t>
       </w:r>
       <w:r>
         <w:t xml:space="preserve"> </w:t>
@@ -11759,21 +9907,7 @@
           <w:iCs/>
           <w:i/>
         </w:rPr>
-        <w:t xml:space="preserve">Evolutionary</w:t>
-      </w:r>
-      <w:r>
-        <w:rPr>
-          <w:iCs/>
-          <w:i/>
-        </w:rPr>
-        <w:t xml:space="preserve"> </w:t>
-      </w:r>
-      <w:r>
-        <w:rPr>
-          <w:iCs/>
-          <w:i/>
-        </w:rPr>
-        <w:t xml:space="preserve">Biology</w:t>
+        <w:t xml:space="preserve">Evolutionary Biology</w:t>
       </w:r>
       <w:r>
         <w:t xml:space="preserve"> </w:t>
@@ -11847,85 +9981,7 @@
         <w:pStyle w:val="Bibliography"/>
       </w:pPr>
       <w:r>
-        <w:t xml:space="preserve">Vujanovic, V. (2021). Tremellomycetes</w:t>
-      </w:r>
-      <w:r>
-        <w:t xml:space="preserve"> </w:t>
-      </w:r>
-      <w:r>
-        <w:t xml:space="preserve">Yeasts</w:t>
-      </w:r>
-      <w:r>
-        <w:t xml:space="preserve"> </w:t>
-      </w:r>
-      <w:r>
-        <w:t xml:space="preserve">in</w:t>
-      </w:r>
-      <w:r>
-        <w:t xml:space="preserve"> </w:t>
-      </w:r>
-      <w:r>
-        <w:t xml:space="preserve">Kernel Ecological Niche</w:t>
-      </w:r>
-      <w:r>
-        <w:t xml:space="preserve">:</w:t>
-      </w:r>
-      <w:r>
-        <w:t xml:space="preserve"> </w:t>
-      </w:r>
-      <w:r>
-        <w:t xml:space="preserve">Early Indicators</w:t>
-      </w:r>
-      <w:r>
-        <w:t xml:space="preserve"> </w:t>
-      </w:r>
-      <w:r>
-        <w:t xml:space="preserve">of</w:t>
-      </w:r>
-      <w:r>
-        <w:t xml:space="preserve"> </w:t>
-      </w:r>
-      <w:r>
-        <w:t xml:space="preserve">Enhanced Competitiveness</w:t>
-      </w:r>
-      <w:r>
-        <w:t xml:space="preserve"> </w:t>
-      </w:r>
-      <w:r>
-        <w:t xml:space="preserve">of</w:t>
-      </w:r>
-      <w:r>
-        <w:t xml:space="preserve"> </w:t>
-      </w:r>
-      <w:r>
-        <w:t xml:space="preserve">Endophytic</w:t>
-      </w:r>
-      <w:r>
-        <w:t xml:space="preserve"> </w:t>
-      </w:r>
-      <w:r>
-        <w:t xml:space="preserve">and</w:t>
-      </w:r>
-      <w:r>
-        <w:t xml:space="preserve"> </w:t>
-      </w:r>
-      <w:r>
-        <w:t xml:space="preserve">Mycoparasitic Symbionts</w:t>
-      </w:r>
-      <w:r>
-        <w:t xml:space="preserve"> </w:t>
-      </w:r>
-      <w:r>
-        <w:t xml:space="preserve">against</w:t>
-      </w:r>
-      <w:r>
-        <w:t xml:space="preserve"> </w:t>
-      </w:r>
-      <w:r>
-        <w:t xml:space="preserve">Wheat Pathobiota</w:t>
-      </w:r>
-      <w:r>
-        <w:t xml:space="preserve">.</w:t>
+        <w:t xml:space="preserve">Vujanovic, V. (2021). Tremellomycetes Yeasts in Kernel Ecological Niche: Early Indicators of Enhanced Competitiveness of Endophytic and Mycoparasitic Symbionts against Wheat Pathobiota.</w:t>
       </w:r>
       <w:r>
         <w:t xml:space="preserve"> </w:t>
@@ -12019,31 +10075,7 @@
         <w:pStyle w:val="Bibliography"/>
       </w:pPr>
       <w:r>
-        <w:t xml:space="preserve">Wang, Y., Strauss, S., Liu, S., Pieper, B., Lymbouridou, R., Runions, A., &amp; Tsiantis, M. (2022). The cellular basis for synergy between</w:t>
-      </w:r>
-      <w:r>
-        <w:t xml:space="preserve"> </w:t>
-      </w:r>
-      <w:r>
-        <w:t xml:space="preserve">RCO</w:t>
-      </w:r>
-      <w:r>
-        <w:t xml:space="preserve"> </w:t>
-      </w:r>
-      <w:r>
-        <w:t xml:space="preserve">and</w:t>
-      </w:r>
-      <w:r>
-        <w:t xml:space="preserve"> </w:t>
-      </w:r>
-      <w:r>
-        <w:t xml:space="preserve">KNOX1</w:t>
-      </w:r>
-      <w:r>
-        <w:t xml:space="preserve"> </w:t>
-      </w:r>
-      <w:r>
-        <w:t xml:space="preserve">homeobox genes in leaf shape diversity.</w:t>
+        <w:t xml:space="preserve">Wang, Y., Strauss, S., Liu, S., Pieper, B., Lymbouridou, R., Runions, A., &amp; Tsiantis, M. (2022). The cellular basis for synergy between RCO and KNOX1 homeobox genes in leaf shape diversity.</w:t>
       </w:r>
       <w:r>
         <w:t xml:space="preserve"> </w:t>
@@ -12100,294 +10132,7 @@
           <w:iCs/>
           <w:i/>
         </w:rPr>
-        <w:t xml:space="preserve">White,</w:t>
-      </w:r>
-      <w:r>
-        <w:rPr>
-          <w:iCs/>
-          <w:i/>
-        </w:rPr>
-        <w:t xml:space="preserve"> </w:t>
-      </w:r>
-      <w:r>
-        <w:rPr>
-          <w:iCs/>
-          <w:i/>
-        </w:rPr>
-        <w:t xml:space="preserve">T</w:t>
-      </w:r>
-      <w:r>
-        <w:rPr>
-          <w:iCs/>
-          <w:i/>
-        </w:rPr>
-        <w:t xml:space="preserve">.</w:t>
-      </w:r>
-      <w:r>
-        <w:rPr>
-          <w:iCs/>
-          <w:i/>
-        </w:rPr>
-        <w:t xml:space="preserve"> </w:t>
-      </w:r>
-      <w:r>
-        <w:rPr>
-          <w:iCs/>
-          <w:i/>
-        </w:rPr>
-        <w:t xml:space="preserve">J</w:t>
-      </w:r>
-      <w:r>
-        <w:rPr>
-          <w:iCs/>
-          <w:i/>
-        </w:rPr>
-        <w:t xml:space="preserve">.,</w:t>
-      </w:r>
-      <w:r>
-        <w:rPr>
-          <w:iCs/>
-          <w:i/>
-        </w:rPr>
-        <w:t xml:space="preserve"> </w:t>
-      </w:r>
-      <w:r>
-        <w:rPr>
-          <w:iCs/>
-          <w:i/>
-        </w:rPr>
-        <w:t xml:space="preserve">T</w:t>
-      </w:r>
-      <w:r>
-        <w:rPr>
-          <w:iCs/>
-          <w:i/>
-        </w:rPr>
-        <w:t xml:space="preserve">.</w:t>
-      </w:r>
-      <w:r>
-        <w:rPr>
-          <w:iCs/>
-          <w:i/>
-        </w:rPr>
-        <w:t xml:space="preserve"> </w:t>
-      </w:r>
-      <w:r>
-        <w:rPr>
-          <w:iCs/>
-          <w:i/>
-        </w:rPr>
-        <w:t xml:space="preserve">D</w:t>
-      </w:r>
-      <w:r>
-        <w:rPr>
-          <w:iCs/>
-          <w:i/>
-        </w:rPr>
-        <w:t xml:space="preserve">.</w:t>
-      </w:r>
-      <w:r>
-        <w:rPr>
-          <w:iCs/>
-          <w:i/>
-        </w:rPr>
-        <w:t xml:space="preserve"> </w:t>
-      </w:r>
-      <w:r>
-        <w:rPr>
-          <w:iCs/>
-          <w:i/>
-        </w:rPr>
-        <w:t xml:space="preserve">Bruns</w:t>
-      </w:r>
-      <w:r>
-        <w:rPr>
-          <w:iCs/>
-          <w:i/>
-        </w:rPr>
-        <w:t xml:space="preserve">,</w:t>
-      </w:r>
-      <w:r>
-        <w:rPr>
-          <w:iCs/>
-          <w:i/>
-        </w:rPr>
-        <w:t xml:space="preserve"> </w:t>
-      </w:r>
-      <w:r>
-        <w:rPr>
-          <w:iCs/>
-          <w:i/>
-        </w:rPr>
-        <w:t xml:space="preserve">S</w:t>
-      </w:r>
-      <w:r>
-        <w:rPr>
-          <w:iCs/>
-          <w:i/>
-        </w:rPr>
-        <w:t xml:space="preserve">.</w:t>
-      </w:r>
-      <w:r>
-        <w:rPr>
-          <w:iCs/>
-          <w:i/>
-        </w:rPr>
-        <w:t xml:space="preserve"> </w:t>
-      </w:r>
-      <w:r>
-        <w:rPr>
-          <w:iCs/>
-          <w:i/>
-        </w:rPr>
-        <w:t xml:space="preserve">B</w:t>
-      </w:r>
-      <w:r>
-        <w:rPr>
-          <w:iCs/>
-          <w:i/>
-        </w:rPr>
-        <w:t xml:space="preserve">.</w:t>
-      </w:r>
-      <w:r>
-        <w:rPr>
-          <w:iCs/>
-          <w:i/>
-        </w:rPr>
-        <w:t xml:space="preserve"> </w:t>
-      </w:r>
-      <w:r>
-        <w:rPr>
-          <w:iCs/>
-          <w:i/>
-        </w:rPr>
-        <w:t xml:space="preserve">Lee</w:t>
-      </w:r>
-      <w:r>
-        <w:rPr>
-          <w:iCs/>
-          <w:i/>
-        </w:rPr>
-        <w:t xml:space="preserve">, and</w:t>
-      </w:r>
-      <w:r>
-        <w:rPr>
-          <w:iCs/>
-          <w:i/>
-        </w:rPr>
-        <w:t xml:space="preserve"> </w:t>
-      </w:r>
-      <w:r>
-        <w:rPr>
-          <w:iCs/>
-          <w:i/>
-        </w:rPr>
-        <w:t xml:space="preserve">J</w:t>
-      </w:r>
-      <w:r>
-        <w:rPr>
-          <w:iCs/>
-          <w:i/>
-        </w:rPr>
-        <w:t xml:space="preserve">.</w:t>
-      </w:r>
-      <w:r>
-        <w:rPr>
-          <w:iCs/>
-          <w:i/>
-        </w:rPr>
-        <w:t xml:space="preserve"> </w:t>
-      </w:r>
-      <w:r>
-        <w:rPr>
-          <w:iCs/>
-          <w:i/>
-        </w:rPr>
-        <w:t xml:space="preserve">W</w:t>
-      </w:r>
-      <w:r>
-        <w:rPr>
-          <w:iCs/>
-          <w:i/>
-        </w:rPr>
-        <w:t xml:space="preserve">.</w:t>
-      </w:r>
-      <w:r>
-        <w:rPr>
-          <w:iCs/>
-          <w:i/>
-        </w:rPr>
-        <w:t xml:space="preserve"> </w:t>
-      </w:r>
-      <w:r>
-        <w:rPr>
-          <w:iCs/>
-          <w:i/>
-        </w:rPr>
-        <w:t xml:space="preserve">Taylor</w:t>
-      </w:r>
-      <w:r>
-        <w:rPr>
-          <w:iCs/>
-          <w:i/>
-        </w:rPr>
-        <w:t xml:space="preserve">.</w:t>
-      </w:r>
-      <w:r>
-        <w:rPr>
-          <w:iCs/>
-          <w:i/>
-        </w:rPr>
-        <w:t xml:space="preserve"> </w:t>
-      </w:r>
-      <w:r>
-        <w:rPr>
-          <w:iCs/>
-          <w:i/>
-        </w:rPr>
-        <w:t xml:space="preserve">Amplification</w:t>
-      </w:r>
-      <w:r>
-        <w:rPr>
-          <w:iCs/>
-          <w:i/>
-        </w:rPr>
-        <w:t xml:space="preserve"> </w:t>
-      </w:r>
-      <w:r>
-        <w:rPr>
-          <w:iCs/>
-          <w:i/>
-        </w:rPr>
-        <w:t xml:space="preserve">and direct sequencing of fungal ribosomal</w:t>
-      </w:r>
-      <w:r>
-        <w:rPr>
-          <w:iCs/>
-          <w:i/>
-        </w:rPr>
-        <w:t xml:space="preserve"> </w:t>
-      </w:r>
-      <w:r>
-        <w:rPr>
-          <w:iCs/>
-          <w:i/>
-        </w:rPr>
-        <w:t xml:space="preserve">RNA</w:t>
-      </w:r>
-      <w:r>
-        <w:rPr>
-          <w:iCs/>
-          <w:i/>
-        </w:rPr>
-        <w:t xml:space="preserve"> </w:t>
-      </w:r>
-      <w:r>
-        <w:rPr>
-          <w:iCs/>
-          <w:i/>
-        </w:rPr>
-        <w:t xml:space="preserve">genes for phylogenetics</w:t>
+        <w:t xml:space="preserve">White, T. J., T. D. Bruns, S. B. Lee, and J. W. Taylor. Amplification and direct sequencing of fungal ribosomal RNA genes for phylogenetics</w:t>
       </w:r>
       <w:r>
         <w:t xml:space="preserve"> </w:t>
@@ -12523,19 +10268,7 @@
         <w:t xml:space="preserve">Mimulus</w:t>
       </w:r>
       <w:r>
-        <w:t xml:space="preserve">):</w:t>
-      </w:r>
-      <w:r>
-        <w:t xml:space="preserve"> </w:t>
-      </w:r>
-      <w:r>
-        <w:t xml:space="preserve">New</w:t>
-      </w:r>
-      <w:r>
-        <w:t xml:space="preserve"> </w:t>
-      </w:r>
-      <w:r>
-        <w:t xml:space="preserve">model for plant developmental genetics and evo-devo.</w:t>
+        <w:t xml:space="preserve">): New model for plant developmental genetics and evo-devo.</w:t>
       </w:r>
       <w:r>
         <w:t xml:space="preserve"> </w:t>
@@ -20567,7 +18300,7 @@
           <wp:inline>
             <wp:extent cx="5544151" cy="5544151"/>
             <wp:effectExtent b="0" l="0" r="0" t="0"/>
-            <wp:docPr descr="Maps of Mimulus spp. sampling sites in the Sierra Nevada, California, USA. A) Map of the Sierra Nevada region showing the location of the three species sampled. The color gradient represents the elevation gradient from low (yellow) to high (purple)." title="" id="291" name="Picture"/>
+            <wp:docPr descr="Map of Mimulus spp. sampling sites in the Sierra Nevada, California, USA. A) Map of the Sierra Nevada region showing the location of the three species sampled. The color gradient represents the elevation gradient from low (yellow) to high (purple)." title="" id="291" name="Picture"/>
             <a:graphic>
               <a:graphicData uri="http://schemas.openxmlformats.org/drawingml/2006/picture">
                 <pic:pic>
@@ -20610,7 +18343,7 @@
         <w:pStyle w:val="ImageCaption"/>
       </w:pPr>
       <w:r>
-        <w:t xml:space="preserve">Maps of</w:t>
+        <w:t xml:space="preserve">Map of</w:t>
       </w:r>
       <w:r>
         <w:t xml:space="preserve"> </w:t>

</xml_diff>